<commit_message>
Doc and test ver_1
</commit_message>
<xml_diff>
--- a/Document.docx
+++ b/Document.docx
@@ -47,7 +47,9 @@
       </w:r>
       <w:r>
         <w:tab/>
-        <w:t>#########</w:t>
+      </w:r>
+      <w:r>
+        <w:t>203135058</w:t>
       </w:r>
     </w:p>
     <w:p>
@@ -1564,665 +1566,56 @@
     </w:p>
     <w:p>
       <w:pPr>
-        <w:bidi w:val="0"/>
-        <w:rPr>
-          <w:rFonts w:ascii="Georgia" w:hAnsi="Georgia"/>
-          <w:i/>
-          <w:iCs/>
-          <w:color w:val="292929"/>
-          <w:spacing w:val="-1"/>
-          <w:sz w:val="32"/>
-          <w:szCs w:val="32"/>
-          <w:shd w:val="clear" w:color="auto" w:fill="FFFFFF"/>
-        </w:rPr>
-      </w:pPr>
-      <w:r>
-        <w:rPr>
-          <w:rFonts w:ascii="Georgia" w:hAnsi="Georgia"/>
-          <w:i/>
-          <w:iCs/>
-          <w:color w:val="292929"/>
-          <w:spacing w:val="-1"/>
-          <w:sz w:val="32"/>
-          <w:szCs w:val="32"/>
-          <w:shd w:val="clear" w:color="auto" w:fill="FFFFFF"/>
-        </w:rPr>
-        <w:t>2 (In code)</w:t>
-      </w:r>
-    </w:p>
-    <w:p>
-      <w:pPr>
-        <w:bidi w:val="0"/>
-        <w:rPr>
-          <w:rFonts w:ascii="Georgia" w:hAnsi="Georgia"/>
-          <w:i/>
-          <w:iCs/>
-          <w:color w:val="292929"/>
-          <w:spacing w:val="-1"/>
-          <w:sz w:val="32"/>
-          <w:szCs w:val="32"/>
-          <w:shd w:val="clear" w:color="auto" w:fill="FFFFFF"/>
-        </w:rPr>
-      </w:pPr>
-      <w:r>
-        <w:rPr>
-          <w:rFonts w:ascii="Georgia" w:hAnsi="Georgia"/>
-          <w:i/>
-          <w:iCs/>
-          <w:color w:val="292929"/>
-          <w:spacing w:val="-1"/>
-          <w:sz w:val="32"/>
-          <w:szCs w:val="32"/>
-          <w:shd w:val="clear" w:color="auto" w:fill="FFFFFF"/>
-        </w:rPr>
-        <w:t>3</w:t>
-      </w:r>
-    </w:p>
-    <w:p>
-      <w:pPr>
-        <w:bidi w:val="0"/>
-        <w:rPr>
-          <w:rFonts w:ascii="Segoe UI" w:eastAsia="Times New Roman" w:hAnsi="Segoe UI" w:cs="Segoe UI"/>
-          <w:color w:val="333333"/>
-          <w:spacing w:val="5"/>
-          <w:sz w:val="24"/>
-          <w:szCs w:val="24"/>
-        </w:rPr>
-      </w:pPr>
-      <w:r>
-        <w:rPr>
-          <w:rFonts w:ascii="Segoe UI" w:eastAsia="Times New Roman" w:hAnsi="Segoe UI" w:cs="Segoe UI"/>
-          <w:color w:val="333333"/>
-          <w:spacing w:val="5"/>
-          <w:sz w:val="24"/>
-          <w:szCs w:val="24"/>
-        </w:rPr>
-        <w:t>Naive Homography 0.0000 sec</w:t>
-      </w:r>
-    </w:p>
-    <w:p>
-      <w:pPr>
-        <w:bidi w:val="0"/>
-        <w:rPr>
-          <w:rFonts w:ascii="Segoe UI" w:eastAsia="Times New Roman" w:hAnsi="Segoe UI" w:cs="Segoe UI"/>
-          <w:color w:val="333333"/>
-          <w:spacing w:val="5"/>
-          <w:sz w:val="24"/>
-          <w:szCs w:val="24"/>
-        </w:rPr>
-      </w:pPr>
-      <w:r>
-        <w:rPr>
-          <w:rFonts w:ascii="Segoe UI" w:eastAsia="Times New Roman" w:hAnsi="Segoe UI" w:cs="Segoe UI"/>
-          <w:color w:val="333333"/>
-          <w:spacing w:val="5"/>
-          <w:sz w:val="24"/>
-          <w:szCs w:val="24"/>
-          <w:rtl/>
-        </w:rPr>
-        <w:lastRenderedPageBreak/>
-        <w:t>[[ 1.43457214</w:t>
-      </w:r>
-      <w:r>
-        <w:rPr>
-          <w:rFonts w:ascii="Segoe UI" w:eastAsia="Times New Roman" w:hAnsi="Segoe UI" w:cs="Segoe UI"/>
-          <w:color w:val="333333"/>
-          <w:spacing w:val="5"/>
-          <w:sz w:val="24"/>
-          <w:szCs w:val="24"/>
-        </w:rPr>
-        <w:t>e+00  2.10443232e-01 -1.27718679e+03</w:t>
-      </w:r>
-      <w:r>
-        <w:rPr>
-          <w:rFonts w:ascii="Segoe UI" w:eastAsia="Times New Roman" w:hAnsi="Segoe UI" w:cs="Segoe UI"/>
-          <w:color w:val="333333"/>
-          <w:spacing w:val="5"/>
-          <w:sz w:val="24"/>
-          <w:szCs w:val="24"/>
-          <w:rtl/>
-        </w:rPr>
-        <w:t>]</w:t>
-      </w:r>
-    </w:p>
-    <w:p>
-      <w:pPr>
-        <w:bidi w:val="0"/>
-        <w:rPr>
-          <w:rFonts w:ascii="Segoe UI" w:eastAsia="Times New Roman" w:hAnsi="Segoe UI" w:cs="Segoe UI"/>
-          <w:color w:val="333333"/>
-          <w:spacing w:val="5"/>
-          <w:sz w:val="24"/>
-          <w:szCs w:val="24"/>
-        </w:rPr>
-      </w:pPr>
-      <w:r>
-        <w:rPr>
-          <w:rFonts w:ascii="Segoe UI" w:eastAsia="Times New Roman" w:hAnsi="Segoe UI" w:cs="Segoe UI"/>
-          <w:color w:val="333333"/>
-          <w:spacing w:val="5"/>
-          <w:sz w:val="24"/>
-          <w:szCs w:val="24"/>
-          <w:rtl/>
-        </w:rPr>
-        <w:t xml:space="preserve"> [ 1.34265153</w:t>
-      </w:r>
-      <w:r>
-        <w:rPr>
-          <w:rFonts w:ascii="Segoe UI" w:eastAsia="Times New Roman" w:hAnsi="Segoe UI" w:cs="Segoe UI"/>
-          <w:color w:val="333333"/>
-          <w:spacing w:val="5"/>
-          <w:sz w:val="24"/>
-          <w:szCs w:val="24"/>
-        </w:rPr>
-        <w:t>e-02  1.34706123e+00 -1.60455872e+01</w:t>
-      </w:r>
-      <w:r>
-        <w:rPr>
-          <w:rFonts w:ascii="Segoe UI" w:eastAsia="Times New Roman" w:hAnsi="Segoe UI" w:cs="Segoe UI"/>
-          <w:color w:val="333333"/>
-          <w:spacing w:val="5"/>
-          <w:sz w:val="24"/>
-          <w:szCs w:val="24"/>
-          <w:rtl/>
-        </w:rPr>
-        <w:t>]</w:t>
-      </w:r>
-    </w:p>
-    <w:p>
-      <w:pPr>
-        <w:bidi w:val="0"/>
-        <w:rPr>
-          <w:rFonts w:ascii="Georgia" w:hAnsi="Georgia"/>
-          <w:i/>
-          <w:iCs/>
-          <w:color w:val="292929"/>
-          <w:spacing w:val="-1"/>
-          <w:sz w:val="32"/>
-          <w:szCs w:val="32"/>
-          <w:shd w:val="clear" w:color="auto" w:fill="FFFFFF"/>
-        </w:rPr>
-      </w:pPr>
-      <w:r>
-        <w:rPr>
-          <w:rFonts w:ascii="Segoe UI" w:eastAsia="Times New Roman" w:hAnsi="Segoe UI" w:cs="Segoe UI"/>
-          <w:color w:val="333333"/>
-          <w:spacing w:val="5"/>
-          <w:sz w:val="24"/>
-          <w:szCs w:val="24"/>
-        </w:rPr>
-        <w:t xml:space="preserve"> [ 3.79279298e-</w:t>
-      </w:r>
-      <w:proofErr w:type="gramStart"/>
-      <w:r>
-        <w:rPr>
-          <w:rFonts w:ascii="Segoe UI" w:eastAsia="Times New Roman" w:hAnsi="Segoe UI" w:cs="Segoe UI"/>
-          <w:color w:val="333333"/>
-          <w:spacing w:val="5"/>
-          <w:sz w:val="24"/>
-          <w:szCs w:val="24"/>
-        </w:rPr>
-        <w:t>04  5.56523146e</w:t>
-      </w:r>
-      <w:proofErr w:type="gramEnd"/>
-      <w:r>
-        <w:rPr>
-          <w:rFonts w:ascii="Segoe UI" w:eastAsia="Times New Roman" w:hAnsi="Segoe UI" w:cs="Segoe UI"/>
-          <w:color w:val="333333"/>
-          <w:spacing w:val="5"/>
-          <w:sz w:val="24"/>
-          <w:szCs w:val="24"/>
-        </w:rPr>
-        <w:t>-05  1.00000000e+00]]</w:t>
-      </w:r>
-    </w:p>
-    <w:p>
-      <w:pPr>
-        <w:bidi w:val="0"/>
-        <w:rPr>
-          <w:rFonts w:ascii="Georgia" w:hAnsi="Georgia"/>
-          <w:i/>
-          <w:iCs/>
-          <w:color w:val="292929"/>
-          <w:spacing w:val="-1"/>
-          <w:sz w:val="32"/>
-          <w:szCs w:val="32"/>
-          <w:shd w:val="clear" w:color="auto" w:fill="FFFFFF"/>
-        </w:rPr>
-      </w:pPr>
-      <w:r>
-        <w:rPr>
-          <w:rFonts w:ascii="Georgia" w:hAnsi="Georgia"/>
-          <w:i/>
-          <w:iCs/>
-          <w:color w:val="292929"/>
-          <w:spacing w:val="-1"/>
-          <w:sz w:val="32"/>
-          <w:szCs w:val="32"/>
-          <w:shd w:val="clear" w:color="auto" w:fill="FFFFFF"/>
-        </w:rPr>
-        <w:t>A.</w:t>
-      </w:r>
-      <w:r>
-        <w:rPr>
-          <w:rFonts w:ascii="Georgia" w:hAnsi="Georgia"/>
-          <w:i/>
-          <w:iCs/>
-          <w:color w:val="292929"/>
-          <w:spacing w:val="-1"/>
-          <w:sz w:val="32"/>
-          <w:szCs w:val="32"/>
-          <w:shd w:val="clear" w:color="auto" w:fill="FFFFFF"/>
-        </w:rPr>
-        <w:t>2</w:t>
-      </w:r>
-    </w:p>
-    <w:p>
-      <w:pPr>
-        <w:bidi w:val="0"/>
-        <w:rPr>
-          <w:rFonts w:ascii="Georgia" w:hAnsi="Georgia"/>
-          <w:i/>
-          <w:iCs/>
-          <w:color w:val="292929"/>
-          <w:spacing w:val="-1"/>
-          <w:sz w:val="32"/>
-          <w:szCs w:val="32"/>
-          <w:shd w:val="clear" w:color="auto" w:fill="FFFFFF"/>
-        </w:rPr>
-      </w:pPr>
-      <w:r>
-        <w:rPr>
-          <w:rFonts w:ascii="Georgia" w:hAnsi="Georgia"/>
-          <w:i/>
-          <w:iCs/>
-          <w:color w:val="292929"/>
-          <w:spacing w:val="-1"/>
-          <w:sz w:val="32"/>
-          <w:szCs w:val="32"/>
-          <w:shd w:val="clear" w:color="auto" w:fill="FFFFFF"/>
-        </w:rPr>
-        <w:t xml:space="preserve">4 </w:t>
-      </w:r>
-      <w:r>
-        <w:rPr>
-          <w:rFonts w:ascii="Georgia" w:hAnsi="Georgia"/>
-          <w:i/>
-          <w:iCs/>
-          <w:color w:val="292929"/>
-          <w:spacing w:val="-1"/>
-          <w:sz w:val="32"/>
-          <w:szCs w:val="32"/>
-          <w:shd w:val="clear" w:color="auto" w:fill="FFFFFF"/>
-        </w:rPr>
-        <w:t>(In code)</w:t>
-      </w:r>
-    </w:p>
-    <w:p>
-      <w:pPr>
-        <w:bidi w:val="0"/>
-        <w:rPr>
-          <w:rFonts w:ascii="Georgia" w:hAnsi="Georgia"/>
-          <w:i/>
-          <w:iCs/>
-          <w:color w:val="292929"/>
-          <w:spacing w:val="-1"/>
-          <w:sz w:val="32"/>
-          <w:szCs w:val="32"/>
-          <w:shd w:val="clear" w:color="auto" w:fill="FFFFFF"/>
-        </w:rPr>
-      </w:pPr>
-      <w:r>
-        <w:rPr>
-          <w:rFonts w:ascii="Georgia" w:hAnsi="Georgia"/>
-          <w:i/>
-          <w:iCs/>
-          <w:color w:val="292929"/>
-          <w:spacing w:val="-1"/>
-          <w:sz w:val="32"/>
-          <w:szCs w:val="32"/>
-          <w:shd w:val="clear" w:color="auto" w:fill="FFFFFF"/>
-        </w:rPr>
-        <w:t xml:space="preserve">5 </w:t>
-      </w:r>
-      <w:r>
-        <w:rPr>
-          <w:rFonts w:ascii="Georgia" w:hAnsi="Georgia"/>
-          <w:i/>
-          <w:iCs/>
-          <w:color w:val="292929"/>
-          <w:spacing w:val="-1"/>
-          <w:sz w:val="32"/>
-          <w:szCs w:val="32"/>
-          <w:shd w:val="clear" w:color="auto" w:fill="FFFFFF"/>
-        </w:rPr>
-        <w:t>(In code)</w:t>
-      </w:r>
-    </w:p>
-    <w:p>
-      <w:pPr>
-        <w:bidi w:val="0"/>
-        <w:rPr>
-          <w:rFonts w:ascii="Georgia" w:hAnsi="Georgia"/>
-          <w:i/>
-          <w:iCs/>
-          <w:color w:val="292929"/>
-          <w:spacing w:val="-1"/>
-          <w:sz w:val="32"/>
-          <w:szCs w:val="32"/>
-          <w:shd w:val="clear" w:color="auto" w:fill="FFFFFF"/>
-        </w:rPr>
-      </w:pPr>
-      <w:r>
-        <w:rPr>
-          <w:rFonts w:ascii="Georgia" w:hAnsi="Georgia"/>
-          <w:i/>
-          <w:iCs/>
-          <w:color w:val="292929"/>
-          <w:spacing w:val="-1"/>
-          <w:sz w:val="32"/>
-          <w:szCs w:val="32"/>
-          <w:shd w:val="clear" w:color="auto" w:fill="FFFFFF"/>
-        </w:rPr>
-        <w:t>6</w:t>
-      </w:r>
-    </w:p>
-    <w:p>
-      <w:pPr>
-        <w:bidi w:val="0"/>
-        <w:rPr>
-          <w:rFonts w:ascii="Segoe UI" w:eastAsia="Times New Roman" w:hAnsi="Segoe UI" w:cs="Segoe UI"/>
-          <w:color w:val="333333"/>
-          <w:spacing w:val="5"/>
-          <w:sz w:val="24"/>
-          <w:szCs w:val="24"/>
-        </w:rPr>
-      </w:pPr>
-      <w:r>
-        <w:rPr>
-          <w:rFonts w:ascii="Segoe UI" w:eastAsia="Times New Roman" w:hAnsi="Segoe UI" w:cs="Segoe UI"/>
-          <w:color w:val="333333"/>
-          <w:spacing w:val="5"/>
-          <w:sz w:val="24"/>
-          <w:szCs w:val="24"/>
-        </w:rPr>
-        <w:t>There are several</w:t>
-      </w:r>
-      <w:r>
-        <w:rPr>
-          <w:rFonts w:ascii="Segoe UI" w:eastAsia="Times New Roman" w:hAnsi="Segoe UI" w:cs="Segoe UI"/>
-          <w:color w:val="333333"/>
-          <w:spacing w:val="5"/>
-          <w:sz w:val="24"/>
-          <w:szCs w:val="24"/>
-        </w:rPr>
-        <w:t xml:space="preserve"> problems with forward mapping: </w:t>
-      </w:r>
-    </w:p>
-    <w:p>
-      <w:pPr>
-        <w:pStyle w:val="a5"/>
-        <w:numPr>
-          <w:ilvl w:val="0"/>
-          <w:numId w:val="1"/>
-        </w:numPr>
-        <w:bidi w:val="0"/>
-        <w:rPr>
-          <w:rFonts w:ascii="Segoe UI" w:eastAsia="Times New Roman" w:hAnsi="Segoe UI" w:cs="Segoe UI"/>
-          <w:color w:val="333333"/>
-          <w:spacing w:val="5"/>
-          <w:sz w:val="24"/>
-          <w:szCs w:val="24"/>
-        </w:rPr>
-      </w:pPr>
-      <w:r>
-        <w:rPr>
-          <w:rFonts w:ascii="Segoe UI" w:eastAsia="Times New Roman" w:hAnsi="Segoe UI" w:cs="Segoe UI"/>
-          <w:color w:val="333333"/>
-          <w:spacing w:val="5"/>
-          <w:sz w:val="24"/>
-          <w:szCs w:val="24"/>
-        </w:rPr>
-        <w:t xml:space="preserve"> It is possible that </w:t>
-      </w:r>
-      <w:r>
-        <w:rPr>
-          <w:rFonts w:ascii="Cambria Math" w:eastAsia="Times New Roman" w:hAnsi="Cambria Math" w:cs="Cambria Math"/>
-          <w:color w:val="333333"/>
-          <w:spacing w:val="5"/>
-          <w:sz w:val="24"/>
-          <w:szCs w:val="24"/>
-        </w:rPr>
-        <w:t>𝐻</w:t>
-      </w:r>
-      <w:r>
-        <w:rPr>
-          <w:rFonts w:ascii="Cambria Math" w:eastAsia="Times New Roman" w:hAnsi="Cambria Math" w:cs="Cambria Math"/>
-          <w:color w:val="333333"/>
-          <w:spacing w:val="5"/>
-          <w:sz w:val="24"/>
-          <w:szCs w:val="24"/>
-        </w:rPr>
-        <w:t>x</w:t>
-      </w:r>
-      <w:r>
-        <w:rPr>
-          <w:rFonts w:ascii="Segoe UI" w:eastAsia="Times New Roman" w:hAnsi="Segoe UI" w:cs="Segoe UI"/>
-          <w:color w:val="333333"/>
-          <w:spacing w:val="5"/>
-          <w:sz w:val="24"/>
-          <w:szCs w:val="24"/>
-        </w:rPr>
-        <w:t xml:space="preserve"> is </w:t>
-      </w:r>
-      <w:r>
-        <w:rPr>
-          <w:rFonts w:ascii="Segoe UI" w:eastAsia="Times New Roman" w:hAnsi="Segoe UI" w:cs="Segoe UI"/>
-          <w:color w:val="333333"/>
-          <w:spacing w:val="5"/>
-          <w:sz w:val="24"/>
-          <w:szCs w:val="24"/>
-        </w:rPr>
-        <w:t>a float number</w:t>
-      </w:r>
-      <w:r>
-        <w:rPr>
-          <w:rFonts w:ascii="Segoe UI" w:eastAsia="Times New Roman" w:hAnsi="Segoe UI" w:cs="Segoe UI"/>
-          <w:color w:val="333333"/>
-          <w:spacing w:val="5"/>
-          <w:sz w:val="24"/>
-          <w:szCs w:val="24"/>
-        </w:rPr>
-        <w:t xml:space="preserve">. </w:t>
-      </w:r>
-      <w:r>
-        <w:rPr>
-          <w:rFonts w:ascii="Segoe UI" w:eastAsia="Times New Roman" w:hAnsi="Segoe UI" w:cs="Segoe UI"/>
-          <w:color w:val="333333"/>
-          <w:spacing w:val="5"/>
-          <w:sz w:val="24"/>
-          <w:szCs w:val="24"/>
-        </w:rPr>
-        <w:t xml:space="preserve">We solved it by rounding the results using the </w:t>
-      </w:r>
-      <w:proofErr w:type="gramStart"/>
-      <w:r>
-        <w:rPr>
-          <w:rFonts w:ascii="Segoe UI" w:eastAsia="Times New Roman" w:hAnsi="Segoe UI" w:cs="Segoe UI"/>
-          <w:color w:val="333333"/>
-          <w:spacing w:val="5"/>
-          <w:sz w:val="24"/>
-          <w:szCs w:val="24"/>
-        </w:rPr>
-        <w:t>int(</w:t>
-      </w:r>
-      <w:proofErr w:type="gramEnd"/>
-      <w:r>
-        <w:rPr>
-          <w:rFonts w:ascii="Segoe UI" w:eastAsia="Times New Roman" w:hAnsi="Segoe UI" w:cs="Segoe UI"/>
-          <w:color w:val="333333"/>
-          <w:spacing w:val="5"/>
-          <w:sz w:val="24"/>
-          <w:szCs w:val="24"/>
-        </w:rPr>
-        <w:t>) function</w:t>
-      </w:r>
-      <w:r>
-        <w:rPr>
-          <w:rFonts w:ascii="Segoe UI" w:eastAsia="Times New Roman" w:hAnsi="Segoe UI" w:cs="Segoe UI"/>
-          <w:color w:val="333333"/>
-          <w:spacing w:val="5"/>
-          <w:sz w:val="24"/>
-          <w:szCs w:val="24"/>
-        </w:rPr>
-        <w:t>.</w:t>
-      </w:r>
-    </w:p>
-    <w:p>
-      <w:pPr>
-        <w:pStyle w:val="a5"/>
-        <w:numPr>
-          <w:ilvl w:val="0"/>
-          <w:numId w:val="1"/>
-        </w:numPr>
-        <w:bidi w:val="0"/>
-        <w:rPr>
-          <w:rFonts w:ascii="Segoe UI" w:eastAsia="Times New Roman" w:hAnsi="Segoe UI" w:cs="Segoe UI"/>
-          <w:color w:val="333333"/>
-          <w:spacing w:val="5"/>
-          <w:sz w:val="24"/>
-          <w:szCs w:val="24"/>
-        </w:rPr>
-      </w:pPr>
-      <w:r>
-        <w:rPr>
-          <w:rFonts w:ascii="Segoe UI" w:eastAsia="Times New Roman" w:hAnsi="Segoe UI" w:cs="Segoe UI"/>
-          <w:color w:val="333333"/>
-          <w:spacing w:val="5"/>
-          <w:sz w:val="24"/>
-          <w:szCs w:val="24"/>
-        </w:rPr>
-        <w:t>There are pixels that got 2 values or more and each pixel can have only one value at the end – conflict.</w:t>
-      </w:r>
-    </w:p>
-    <w:p>
-      <w:pPr>
-        <w:pStyle w:val="a5"/>
-        <w:numPr>
-          <w:ilvl w:val="0"/>
-          <w:numId w:val="1"/>
-        </w:numPr>
-        <w:bidi w:val="0"/>
-        <w:rPr>
-          <w:rFonts w:ascii="Segoe UI" w:eastAsia="Times New Roman" w:hAnsi="Segoe UI" w:cs="Segoe UI"/>
-          <w:color w:val="333333"/>
-          <w:spacing w:val="5"/>
-          <w:sz w:val="24"/>
-          <w:szCs w:val="24"/>
-        </w:rPr>
-      </w:pPr>
-      <w:r>
-        <w:rPr>
-          <w:rFonts w:ascii="Segoe UI" w:eastAsia="Times New Roman" w:hAnsi="Segoe UI" w:cs="Segoe UI"/>
-          <w:color w:val="333333"/>
-          <w:spacing w:val="5"/>
-          <w:sz w:val="24"/>
-          <w:szCs w:val="24"/>
-        </w:rPr>
-        <w:t>We can see that the result has many "black areas" where the are pixels with no value after the transformation</w:t>
-      </w:r>
-      <w:r>
-        <w:rPr>
-          <w:rFonts w:ascii="Segoe UI" w:eastAsia="Times New Roman" w:hAnsi="Segoe UI" w:cs="Segoe UI"/>
-          <w:color w:val="333333"/>
-          <w:spacing w:val="5"/>
-          <w:sz w:val="24"/>
-          <w:szCs w:val="24"/>
-        </w:rPr>
-        <w:t>.</w:t>
-      </w:r>
-    </w:p>
-    <w:p>
-      <w:pPr>
-        <w:bidi w:val="0"/>
-        <w:rPr>
-          <w:rFonts w:ascii="Georgia" w:hAnsi="Georgia"/>
-          <w:i/>
-          <w:iCs/>
-          <w:color w:val="292929"/>
-          <w:spacing w:val="-1"/>
-          <w:sz w:val="32"/>
-          <w:szCs w:val="32"/>
-          <w:shd w:val="clear" w:color="auto" w:fill="FFFFFF"/>
-        </w:rPr>
-      </w:pPr>
-    </w:p>
-    <w:p>
-      <w:pPr>
-        <w:bidi w:val="0"/>
-        <w:rPr>
-          <w:rFonts w:ascii="Georgia" w:hAnsi="Georgia"/>
-          <w:i/>
-          <w:iCs/>
-          <w:color w:val="292929"/>
-          <w:spacing w:val="-1"/>
-          <w:sz w:val="32"/>
-          <w:szCs w:val="32"/>
-          <w:shd w:val="clear" w:color="auto" w:fill="FFFFFF"/>
-        </w:rPr>
-      </w:pPr>
-    </w:p>
-    <w:p>
-      <w:pPr>
-        <w:bidi w:val="0"/>
-        <w:rPr>
-          <w:rFonts w:ascii="Georgia" w:hAnsi="Georgia"/>
-          <w:i/>
-          <w:iCs/>
-          <w:color w:val="292929"/>
-          <w:spacing w:val="-1"/>
-          <w:sz w:val="32"/>
-          <w:szCs w:val="32"/>
-          <w:shd w:val="clear" w:color="auto" w:fill="FFFFFF"/>
-        </w:rPr>
-      </w:pPr>
-      <w:r>
-        <w:rPr>
-          <w:rFonts w:ascii="Georgia" w:hAnsi="Georgia"/>
-          <w:i/>
-          <w:iCs/>
-          <w:color w:val="292929"/>
-          <w:spacing w:val="-1"/>
-          <w:sz w:val="32"/>
-          <w:szCs w:val="32"/>
-          <w:shd w:val="clear" w:color="auto" w:fill="FFFFFF"/>
-        </w:rPr>
-        <w:t>7</w:t>
-      </w:r>
-    </w:p>
-    <w:p>
-      <w:pPr>
-        <w:bidi w:val="0"/>
-        <w:rPr>
-          <w:rFonts w:ascii="Segoe UI" w:hAnsi="Segoe UI" w:cs="Segoe UI"/>
-          <w:color w:val="333333"/>
-          <w:spacing w:val="5"/>
-          <w:shd w:val="clear" w:color="auto" w:fill="FFFFFF"/>
-        </w:rPr>
-      </w:pPr>
-      <w:r>
-        <w:rPr>
-          <w:rFonts w:ascii="Segoe UI" w:hAnsi="Segoe UI" w:cs="Segoe UI"/>
-          <w:color w:val="333333"/>
-          <w:spacing w:val="5"/>
-          <w:shd w:val="clear" w:color="auto" w:fill="FFFFFF"/>
+        <w:pStyle w:val="part"/>
+        <w:shd w:val="clear" w:color="auto" w:fill="FFFFFF"/>
+        <w:spacing w:before="0" w:beforeAutospacing="0" w:after="240" w:afterAutospacing="0"/>
+        <w:rPr>
+          <w:rFonts w:ascii="Segoe UI" w:hAnsi="Segoe UI" w:cs="Segoe UI"/>
+          <w:color w:val="333333"/>
+          <w:spacing w:val="5"/>
+        </w:rPr>
+      </w:pPr>
+      <w:r>
+        <w:rPr>
+          <w:rFonts w:ascii="Segoe UI" w:hAnsi="Segoe UI" w:cs="Segoe UI"/>
+          <w:color w:val="333333"/>
+          <w:spacing w:val="5"/>
+        </w:rPr>
+        <w:t xml:space="preserve">if we use more points than </w:t>
+      </w:r>
+      <w:r>
+        <w:rPr>
+          <w:rFonts w:ascii="Segoe UI" w:hAnsi="Segoe UI" w:cs="Segoe UI"/>
+          <w:color w:val="333333"/>
+          <w:spacing w:val="5"/>
+        </w:rPr>
+        <w:t>this is an overdetermined problem</w:t>
+      </w:r>
+      <w:r>
+        <w:rPr>
+          <w:rFonts w:ascii="Segoe UI" w:hAnsi="Segoe UI" w:cs="Segoe UI"/>
+          <w:color w:val="333333"/>
+          <w:spacing w:val="5"/>
+        </w:rPr>
+        <w:t xml:space="preserve"> and we except noise so we will use the least square method as describe:</w:t>
+      </w:r>
+    </w:p>
+    <w:p>
+      <w:pPr>
+        <w:pStyle w:val="part"/>
+        <w:shd w:val="clear" w:color="auto" w:fill="FFFFFF"/>
+        <w:spacing w:before="0" w:beforeAutospacing="0" w:after="240" w:afterAutospacing="0"/>
+      </w:pPr>
+      <w:r>
+        <w:rPr>
+          <w:noProof/>
         </w:rPr>
         <w:lastRenderedPageBreak/>
         <w:drawing>
-          <wp:inline distT="0" distB="0" distL="0" distR="0" wp14:anchorId="441B574D" wp14:editId="37AB92CE">
-            <wp:extent cx="5274310" cy="3956050"/>
-            <wp:effectExtent l="0" t="0" r="2540" b="6350"/>
-            <wp:docPr id="2" name="תמונה 2"/>
+          <wp:inline distT="0" distB="0" distL="0" distR="0" wp14:anchorId="6E18FB2F" wp14:editId="4BE57604">
+            <wp:extent cx="5274310" cy="1365885"/>
+            <wp:effectExtent l="0" t="0" r="2540" b="5715"/>
+            <wp:docPr id="13" name="תמונה 13"/>
             <wp:cNvGraphicFramePr>
               <a:graphicFrameLocks xmlns:a="http://schemas.openxmlformats.org/drawingml/2006/main" noChangeAspect="1"/>
             </wp:cNvGraphicFramePr>
@@ -2242,7 +1635,7 @@
                   <pic:spPr>
                     <a:xfrm>
                       <a:off x="0" y="0"/>
-                      <a:ext cx="5274310" cy="3956050"/>
+                      <a:ext cx="5274310" cy="1365885"/>
                     </a:xfrm>
                     <a:prstGeom prst="rect">
                       <a:avLst/>
@@ -2254,97 +1647,305 @@
           </wp:inline>
         </w:drawing>
       </w:r>
-    </w:p>
-    <w:p>
-      <w:pPr>
-        <w:bidi w:val="0"/>
-        <w:rPr>
-          <w:rFonts w:ascii="Segoe UI" w:hAnsi="Segoe UI" w:cs="Segoe UI"/>
-          <w:color w:val="333333"/>
-          <w:spacing w:val="5"/>
-          <w:shd w:val="clear" w:color="auto" w:fill="FFFFFF"/>
-        </w:rPr>
-      </w:pPr>
-      <w:r>
-        <w:rPr>
-          <w:rFonts w:ascii="Segoe UI" w:hAnsi="Segoe UI" w:cs="Segoe UI"/>
-          <w:color w:val="333333"/>
-          <w:spacing w:val="5"/>
-          <w:shd w:val="clear" w:color="auto" w:fill="FFFFFF"/>
-        </w:rPr>
-        <w:t xml:space="preserve">Yes, the results are different. By using all the points </w:t>
+      <w:r>
+        <w:t xml:space="preserve"> </w:t>
+      </w:r>
+      <w:r>
+        <w:t xml:space="preserve">Then we will choose the </w:t>
+      </w:r>
+      <w:r>
+        <w:t>eigen vectors</w:t>
+      </w:r>
+      <w:r>
+        <w:t xml:space="preserve"> with the minimum </w:t>
+      </w:r>
+      <w:r>
+        <w:t>eigenvalues</w:t>
+      </w:r>
+      <w:r>
+        <w:t>.</w:t>
+      </w:r>
+    </w:p>
+    <w:p>
+      <w:pPr>
+        <w:bidi w:val="0"/>
+        <w:rPr>
+          <w:rFonts w:ascii="Georgia" w:hAnsi="Georgia"/>
+          <w:i/>
+          <w:iCs/>
+          <w:color w:val="292929"/>
+          <w:spacing w:val="-1"/>
+          <w:sz w:val="32"/>
+          <w:szCs w:val="32"/>
+          <w:shd w:val="clear" w:color="auto" w:fill="FFFFFF"/>
+        </w:rPr>
+      </w:pPr>
+      <w:r>
+        <w:rPr>
+          <w:rFonts w:ascii="Georgia" w:hAnsi="Georgia"/>
+          <w:i/>
+          <w:iCs/>
+          <w:color w:val="292929"/>
+          <w:spacing w:val="-1"/>
+          <w:sz w:val="32"/>
+          <w:szCs w:val="32"/>
+          <w:shd w:val="clear" w:color="auto" w:fill="FFFFFF"/>
+        </w:rPr>
+        <w:t>2 (In code)</w:t>
+      </w:r>
+    </w:p>
+    <w:p>
+      <w:pPr>
+        <w:bidi w:val="0"/>
+        <w:rPr>
+          <w:rFonts w:ascii="Georgia" w:hAnsi="Georgia"/>
+          <w:i/>
+          <w:iCs/>
+          <w:color w:val="292929"/>
+          <w:spacing w:val="-1"/>
+          <w:sz w:val="32"/>
+          <w:szCs w:val="32"/>
+          <w:shd w:val="clear" w:color="auto" w:fill="FFFFFF"/>
+        </w:rPr>
+      </w:pPr>
+      <w:r>
+        <w:rPr>
+          <w:rFonts w:ascii="Georgia" w:hAnsi="Georgia"/>
+          <w:i/>
+          <w:iCs/>
+          <w:color w:val="292929"/>
+          <w:spacing w:val="-1"/>
+          <w:sz w:val="32"/>
+          <w:szCs w:val="32"/>
+          <w:shd w:val="clear" w:color="auto" w:fill="FFFFFF"/>
+        </w:rPr>
+        <w:t>3</w:t>
+      </w:r>
+    </w:p>
+    <w:p>
+      <w:pPr>
+        <w:bidi w:val="0"/>
+        <w:rPr>
+          <w:rFonts w:ascii="Segoe UI" w:eastAsia="Times New Roman" w:hAnsi="Segoe UI" w:cs="Segoe UI"/>
+          <w:color w:val="333333"/>
+          <w:spacing w:val="5"/>
+          <w:sz w:val="24"/>
+          <w:szCs w:val="24"/>
+        </w:rPr>
+      </w:pPr>
+      <w:r>
+        <w:rPr>
+          <w:rFonts w:ascii="Segoe UI" w:eastAsia="Times New Roman" w:hAnsi="Segoe UI" w:cs="Segoe UI"/>
+          <w:color w:val="333333"/>
+          <w:spacing w:val="5"/>
+          <w:sz w:val="24"/>
+          <w:szCs w:val="24"/>
+        </w:rPr>
+        <w:t>Naive Homography 0.0000 sec</w:t>
+      </w:r>
+    </w:p>
+    <w:p>
+      <w:pPr>
+        <w:bidi w:val="0"/>
+        <w:rPr>
+          <w:rFonts w:ascii="Segoe UI" w:eastAsia="Times New Roman" w:hAnsi="Segoe UI" w:cs="Segoe UI"/>
+          <w:color w:val="333333"/>
+          <w:spacing w:val="5"/>
+          <w:sz w:val="24"/>
+          <w:szCs w:val="24"/>
+        </w:rPr>
+      </w:pPr>
+      <w:r>
+        <w:rPr>
+          <w:rFonts w:ascii="Segoe UI" w:eastAsia="Times New Roman" w:hAnsi="Segoe UI" w:cs="Segoe UI"/>
+          <w:color w:val="333333"/>
+          <w:spacing w:val="5"/>
+          <w:sz w:val="24"/>
+          <w:szCs w:val="24"/>
+          <w:rtl/>
+        </w:rPr>
+        <w:t>[[ 1.43457214</w:t>
+      </w:r>
+      <w:r>
+        <w:rPr>
+          <w:rFonts w:ascii="Segoe UI" w:eastAsia="Times New Roman" w:hAnsi="Segoe UI" w:cs="Segoe UI"/>
+          <w:color w:val="333333"/>
+          <w:spacing w:val="5"/>
+          <w:sz w:val="24"/>
+          <w:szCs w:val="24"/>
+        </w:rPr>
+        <w:t>e+00  2.10443232e-01 -1.27718679e+03</w:t>
+      </w:r>
+      <w:r>
+        <w:rPr>
+          <w:rFonts w:ascii="Segoe UI" w:eastAsia="Times New Roman" w:hAnsi="Segoe UI" w:cs="Segoe UI"/>
+          <w:color w:val="333333"/>
+          <w:spacing w:val="5"/>
+          <w:sz w:val="24"/>
+          <w:szCs w:val="24"/>
+          <w:rtl/>
+        </w:rPr>
+        <w:t>]</w:t>
+      </w:r>
+    </w:p>
+    <w:p>
+      <w:pPr>
+        <w:bidi w:val="0"/>
+        <w:rPr>
+          <w:rFonts w:ascii="Segoe UI" w:eastAsia="Times New Roman" w:hAnsi="Segoe UI" w:cs="Segoe UI"/>
+          <w:color w:val="333333"/>
+          <w:spacing w:val="5"/>
+          <w:sz w:val="24"/>
+          <w:szCs w:val="24"/>
+        </w:rPr>
+      </w:pPr>
+      <w:r>
+        <w:rPr>
+          <w:rFonts w:ascii="Segoe UI" w:eastAsia="Times New Roman" w:hAnsi="Segoe UI" w:cs="Segoe UI"/>
+          <w:color w:val="333333"/>
+          <w:spacing w:val="5"/>
+          <w:sz w:val="24"/>
+          <w:szCs w:val="24"/>
+          <w:rtl/>
+        </w:rPr>
+        <w:t xml:space="preserve"> [ 1.34265153</w:t>
+      </w:r>
+      <w:r>
+        <w:rPr>
+          <w:rFonts w:ascii="Segoe UI" w:eastAsia="Times New Roman" w:hAnsi="Segoe UI" w:cs="Segoe UI"/>
+          <w:color w:val="333333"/>
+          <w:spacing w:val="5"/>
+          <w:sz w:val="24"/>
+          <w:szCs w:val="24"/>
+        </w:rPr>
+        <w:t>e-02  1.34706123e+00 -1.60455872e+01</w:t>
+      </w:r>
+      <w:r>
+        <w:rPr>
+          <w:rFonts w:ascii="Segoe UI" w:eastAsia="Times New Roman" w:hAnsi="Segoe UI" w:cs="Segoe UI"/>
+          <w:color w:val="333333"/>
+          <w:spacing w:val="5"/>
+          <w:sz w:val="24"/>
+          <w:szCs w:val="24"/>
+          <w:rtl/>
+        </w:rPr>
+        <w:t>]</w:t>
+      </w:r>
+    </w:p>
+    <w:p>
+      <w:pPr>
+        <w:bidi w:val="0"/>
+        <w:rPr>
+          <w:rFonts w:ascii="Georgia" w:hAnsi="Georgia"/>
+          <w:i/>
+          <w:iCs/>
+          <w:color w:val="292929"/>
+          <w:spacing w:val="-1"/>
+          <w:sz w:val="32"/>
+          <w:szCs w:val="32"/>
+          <w:shd w:val="clear" w:color="auto" w:fill="FFFFFF"/>
+        </w:rPr>
+      </w:pPr>
+      <w:r>
+        <w:rPr>
+          <w:rFonts w:ascii="Segoe UI" w:eastAsia="Times New Roman" w:hAnsi="Segoe UI" w:cs="Segoe UI"/>
+          <w:color w:val="333333"/>
+          <w:spacing w:val="5"/>
+          <w:sz w:val="24"/>
+          <w:szCs w:val="24"/>
+        </w:rPr>
+        <w:t xml:space="preserve"> [ 3.79279298e-</w:t>
       </w:r>
       <w:proofErr w:type="gramStart"/>
       <w:r>
         <w:rPr>
-          <w:rFonts w:ascii="Segoe UI" w:hAnsi="Segoe UI" w:cs="Segoe UI"/>
-          <w:color w:val="333333"/>
-          <w:spacing w:val="5"/>
-          <w:shd w:val="clear" w:color="auto" w:fill="FFFFFF"/>
-        </w:rPr>
-        <w:t>not</w:t>
+          <w:rFonts w:ascii="Segoe UI" w:eastAsia="Times New Roman" w:hAnsi="Segoe UI" w:cs="Segoe UI"/>
+          <w:color w:val="333333"/>
+          <w:spacing w:val="5"/>
+          <w:sz w:val="24"/>
+          <w:szCs w:val="24"/>
+        </w:rPr>
+        <w:t>04  5.56523146e</w:t>
       </w:r>
       <w:proofErr w:type="gramEnd"/>
       <w:r>
         <w:rPr>
-          <w:rFonts w:ascii="Segoe UI" w:hAnsi="Segoe UI" w:cs="Segoe UI"/>
-          <w:color w:val="333333"/>
-          <w:spacing w:val="5"/>
-          <w:shd w:val="clear" w:color="auto" w:fill="FFFFFF"/>
-        </w:rPr>
-        <w:t xml:space="preserve"> the good ones we got in one image what looks like the source image separated to 2 images with different orientation.</w:t>
-      </w:r>
-    </w:p>
-    <w:p>
-      <w:pPr>
-        <w:bidi w:val="0"/>
-        <w:rPr>
-          <w:rFonts w:ascii="Segoe UI" w:hAnsi="Segoe UI" w:cs="Segoe UI"/>
-          <w:color w:val="333333"/>
-          <w:spacing w:val="5"/>
-          <w:shd w:val="clear" w:color="auto" w:fill="FFFFFF"/>
-        </w:rPr>
-      </w:pPr>
-    </w:p>
-    <w:p>
-      <w:pPr>
-        <w:bidi w:val="0"/>
-        <w:rPr>
-          <w:rFonts w:ascii="Georgia" w:hAnsi="Georgia"/>
-          <w:i/>
-          <w:iCs/>
-          <w:color w:val="292929"/>
-          <w:spacing w:val="-1"/>
-          <w:sz w:val="32"/>
-          <w:szCs w:val="32"/>
-          <w:shd w:val="clear" w:color="auto" w:fill="FFFFFF"/>
-        </w:rPr>
-      </w:pPr>
-      <w:r>
-        <w:rPr>
-          <w:rFonts w:ascii="Georgia" w:hAnsi="Georgia"/>
-          <w:i/>
-          <w:iCs/>
-          <w:color w:val="292929"/>
-          <w:spacing w:val="-1"/>
-          <w:sz w:val="32"/>
-          <w:szCs w:val="32"/>
-          <w:shd w:val="clear" w:color="auto" w:fill="FFFFFF"/>
-        </w:rPr>
-        <w:t>8</w:t>
-      </w:r>
-      <w:r>
-        <w:rPr>
-          <w:rFonts w:ascii="Georgia" w:hAnsi="Georgia"/>
-          <w:i/>
-          <w:iCs/>
-          <w:color w:val="292929"/>
-          <w:spacing w:val="-1"/>
-          <w:sz w:val="32"/>
-          <w:szCs w:val="32"/>
-          <w:shd w:val="clear" w:color="auto" w:fill="FFFFFF"/>
-        </w:rPr>
-        <w:t xml:space="preserve"> </w:t>
+          <w:rFonts w:ascii="Segoe UI" w:eastAsia="Times New Roman" w:hAnsi="Segoe UI" w:cs="Segoe UI"/>
+          <w:color w:val="333333"/>
+          <w:spacing w:val="5"/>
+          <w:sz w:val="24"/>
+          <w:szCs w:val="24"/>
+        </w:rPr>
+        <w:t>-05  1.00000000e+00]]</w:t>
+      </w:r>
+    </w:p>
+    <w:p>
+      <w:pPr>
+        <w:bidi w:val="0"/>
+        <w:rPr>
+          <w:rFonts w:ascii="Georgia" w:hAnsi="Georgia"/>
+          <w:i/>
+          <w:iCs/>
+          <w:color w:val="292929"/>
+          <w:spacing w:val="-1"/>
+          <w:sz w:val="32"/>
+          <w:szCs w:val="32"/>
+          <w:shd w:val="clear" w:color="auto" w:fill="FFFFFF"/>
+        </w:rPr>
+      </w:pPr>
+      <w:r>
+        <w:rPr>
+          <w:rFonts w:ascii="Georgia" w:hAnsi="Georgia"/>
+          <w:i/>
+          <w:iCs/>
+          <w:color w:val="292929"/>
+          <w:spacing w:val="-1"/>
+          <w:sz w:val="32"/>
+          <w:szCs w:val="32"/>
+          <w:shd w:val="clear" w:color="auto" w:fill="FFFFFF"/>
+        </w:rPr>
+        <w:t>A.</w:t>
+      </w:r>
+      <w:r>
+        <w:rPr>
+          <w:rFonts w:ascii="Georgia" w:hAnsi="Georgia"/>
+          <w:i/>
+          <w:iCs/>
+          <w:color w:val="292929"/>
+          <w:spacing w:val="-1"/>
+          <w:sz w:val="32"/>
+          <w:szCs w:val="32"/>
+          <w:shd w:val="clear" w:color="auto" w:fill="FFFFFF"/>
+        </w:rPr>
+        <w:t>2</w:t>
+      </w:r>
+    </w:p>
+    <w:p>
+      <w:pPr>
+        <w:bidi w:val="0"/>
+        <w:rPr>
+          <w:rFonts w:ascii="Georgia" w:hAnsi="Georgia"/>
+          <w:i/>
+          <w:iCs/>
+          <w:color w:val="292929"/>
+          <w:spacing w:val="-1"/>
+          <w:sz w:val="32"/>
+          <w:szCs w:val="32"/>
+          <w:shd w:val="clear" w:color="auto" w:fill="FFFFFF"/>
+        </w:rPr>
+      </w:pPr>
+      <w:r>
+        <w:rPr>
+          <w:rFonts w:ascii="Georgia" w:hAnsi="Georgia"/>
+          <w:i/>
+          <w:iCs/>
+          <w:color w:val="292929"/>
+          <w:spacing w:val="-1"/>
+          <w:sz w:val="32"/>
+          <w:szCs w:val="32"/>
+          <w:shd w:val="clear" w:color="auto" w:fill="FFFFFF"/>
+        </w:rPr>
+        <w:t xml:space="preserve">4 </w:t>
       </w:r>
       <w:r>
         <w:rPr>
@@ -2385,86 +1986,11 @@
           <w:szCs w:val="32"/>
           <w:shd w:val="clear" w:color="auto" w:fill="FFFFFF"/>
         </w:rPr>
-        <w:t>9</w:t>
-      </w:r>
-      <w:r>
-        <w:rPr>
-          <w:rFonts w:ascii="Georgia" w:hAnsi="Georgia"/>
-          <w:i/>
-          <w:iCs/>
-          <w:color w:val="292929"/>
-          <w:spacing w:val="-1"/>
-          <w:sz w:val="32"/>
-          <w:szCs w:val="32"/>
-          <w:shd w:val="clear" w:color="auto" w:fill="FFFFFF"/>
-        </w:rPr>
-        <w:t xml:space="preserve"> </w:t>
-      </w:r>
-      <w:r>
-        <w:rPr>
-          <w:rFonts w:ascii="Georgia" w:hAnsi="Georgia"/>
-          <w:i/>
-          <w:iCs/>
-          <w:color w:val="292929"/>
-          <w:spacing w:val="-1"/>
-          <w:sz w:val="32"/>
-          <w:szCs w:val="32"/>
-          <w:shd w:val="clear" w:color="auto" w:fill="FFFFFF"/>
-        </w:rPr>
-        <w:t>(In code)</w:t>
-      </w:r>
-    </w:p>
-    <w:p>
-      <w:pPr>
-        <w:bidi w:val="0"/>
-        <w:rPr>
-          <w:rFonts w:ascii="Georgia" w:hAnsi="Georgia"/>
-          <w:i/>
-          <w:iCs/>
-          <w:color w:val="292929"/>
-          <w:spacing w:val="-1"/>
-          <w:sz w:val="32"/>
-          <w:szCs w:val="32"/>
-          <w:shd w:val="clear" w:color="auto" w:fill="FFFFFF"/>
-        </w:rPr>
-      </w:pPr>
-      <w:r>
-        <w:rPr>
-          <w:rFonts w:ascii="Georgia" w:hAnsi="Georgia"/>
-          <w:i/>
-          <w:iCs/>
-          <w:color w:val="292929"/>
-          <w:spacing w:val="-1"/>
-          <w:sz w:val="32"/>
-          <w:szCs w:val="32"/>
-          <w:shd w:val="clear" w:color="auto" w:fill="FFFFFF"/>
-        </w:rPr>
-        <w:t>10</w:t>
-      </w:r>
-    </w:p>
-    <w:p>
-      <w:pPr>
-        <w:bidi w:val="0"/>
-        <w:rPr>
-          <w:rFonts w:ascii="Georgia" w:hAnsi="Georgia"/>
-          <w:i/>
-          <w:iCs/>
-          <w:color w:val="292929"/>
-          <w:spacing w:val="-1"/>
-          <w:sz w:val="32"/>
-          <w:szCs w:val="32"/>
-          <w:shd w:val="clear" w:color="auto" w:fill="FFFFFF"/>
-        </w:rPr>
-      </w:pPr>
-      <w:r>
-        <w:rPr>
-          <w:noProof/>
-        </w:rPr>
         <w:drawing>
-          <wp:inline distT="0" distB="0" distL="0" distR="0" wp14:anchorId="4455EB97" wp14:editId="1CC70383">
-            <wp:extent cx="5274310" cy="1938020"/>
-            <wp:effectExtent l="0" t="0" r="2540" b="5080"/>
-            <wp:docPr id="6" name="תמונה 6"/>
+          <wp:inline distT="0" distB="0" distL="0" distR="0" wp14:anchorId="358B5880" wp14:editId="12EAED87">
+            <wp:extent cx="2535733" cy="1901952"/>
+            <wp:effectExtent l="0" t="0" r="0" b="3175"/>
+            <wp:docPr id="14" name="תמונה 14"/>
             <wp:cNvGraphicFramePr>
               <a:graphicFrameLocks xmlns:a="http://schemas.openxmlformats.org/drawingml/2006/main" noChangeAspect="1"/>
             </wp:cNvGraphicFramePr>
@@ -2484,7 +2010,7 @@
                   <pic:spPr>
                     <a:xfrm>
                       <a:off x="0" y="0"/>
-                      <a:ext cx="5274310" cy="1938020"/>
+                      <a:ext cx="2555044" cy="1916437"/>
                     </a:xfrm>
                     <a:prstGeom prst="rect">
                       <a:avLst/>
@@ -2501,570 +2027,429 @@
       <w:pPr>
         <w:bidi w:val="0"/>
         <w:rPr>
-          <w:rFonts w:ascii="Segoe UI" w:hAnsi="Segoe UI" w:cs="Segoe UI"/>
-          <w:color w:val="333333"/>
-          <w:spacing w:val="5"/>
-          <w:shd w:val="clear" w:color="auto" w:fill="FFFFFF"/>
-        </w:rPr>
-      </w:pPr>
+          <w:rFonts w:ascii="Georgia" w:hAnsi="Georgia"/>
+          <w:i/>
+          <w:iCs/>
+          <w:color w:val="292929"/>
+          <w:spacing w:val="-1"/>
+          <w:sz w:val="32"/>
+          <w:szCs w:val="32"/>
+          <w:shd w:val="clear" w:color="auto" w:fill="FFFFFF"/>
+        </w:rPr>
+      </w:pPr>
+      <w:r>
+        <w:rPr>
+          <w:rFonts w:ascii="Georgia" w:hAnsi="Georgia"/>
+          <w:i/>
+          <w:iCs/>
+          <w:color w:val="292929"/>
+          <w:spacing w:val="-1"/>
+          <w:sz w:val="32"/>
+          <w:szCs w:val="32"/>
+          <w:shd w:val="clear" w:color="auto" w:fill="FFFFFF"/>
+        </w:rPr>
+        <w:t xml:space="preserve">5 </w:t>
+      </w:r>
+      <w:r>
+        <w:rPr>
+          <w:rFonts w:ascii="Georgia" w:hAnsi="Georgia"/>
+          <w:i/>
+          <w:iCs/>
+          <w:color w:val="292929"/>
+          <w:spacing w:val="-1"/>
+          <w:sz w:val="32"/>
+          <w:szCs w:val="32"/>
+          <w:shd w:val="clear" w:color="auto" w:fill="FFFFFF"/>
+        </w:rPr>
+        <w:t>(In code)</w:t>
+      </w:r>
+    </w:p>
+    <w:p>
+      <w:pPr>
+        <w:bidi w:val="0"/>
+        <w:rPr>
+          <w:rFonts w:ascii="Georgia" w:hAnsi="Georgia"/>
+          <w:i/>
+          <w:iCs/>
+          <w:color w:val="292929"/>
+          <w:spacing w:val="-1"/>
+          <w:sz w:val="32"/>
+          <w:szCs w:val="32"/>
+          <w:shd w:val="clear" w:color="auto" w:fill="FFFFFF"/>
+        </w:rPr>
+      </w:pPr>
+      <w:r>
+        <w:rPr>
+          <w:rFonts w:ascii="Georgia" w:hAnsi="Georgia"/>
+          <w:i/>
+          <w:iCs/>
+          <w:color w:val="292929"/>
+          <w:spacing w:val="-1"/>
+          <w:sz w:val="32"/>
+          <w:szCs w:val="32"/>
+          <w:shd w:val="clear" w:color="auto" w:fill="FFFFFF"/>
+        </w:rPr>
+        <w:drawing>
+          <wp:inline distT="0" distB="0" distL="0" distR="0" wp14:anchorId="1ECF7975" wp14:editId="318CA21C">
+            <wp:extent cx="2560320" cy="1920394"/>
+            <wp:effectExtent l="0" t="0" r="0" b="3810"/>
+            <wp:docPr id="15" name="תמונה 15"/>
+            <wp:cNvGraphicFramePr>
+              <a:graphicFrameLocks xmlns:a="http://schemas.openxmlformats.org/drawingml/2006/main" noChangeAspect="1"/>
+            </wp:cNvGraphicFramePr>
+            <a:graphic xmlns:a="http://schemas.openxmlformats.org/drawingml/2006/main">
+              <a:graphicData uri="http://schemas.openxmlformats.org/drawingml/2006/picture">
+                <pic:pic xmlns:pic="http://schemas.openxmlformats.org/drawingml/2006/picture">
+                  <pic:nvPicPr>
+                    <pic:cNvPr id="1" name=""/>
+                    <pic:cNvPicPr/>
+                  </pic:nvPicPr>
+                  <pic:blipFill>
+                    <a:blip r:embed="rId15"/>
+                    <a:stretch>
+                      <a:fillRect/>
+                    </a:stretch>
+                  </pic:blipFill>
+                  <pic:spPr>
+                    <a:xfrm>
+                      <a:off x="0" y="0"/>
+                      <a:ext cx="2616345" cy="1962416"/>
+                    </a:xfrm>
+                    <a:prstGeom prst="rect">
+                      <a:avLst/>
+                    </a:prstGeom>
+                  </pic:spPr>
+                </pic:pic>
+              </a:graphicData>
+            </a:graphic>
+          </wp:inline>
+        </w:drawing>
+      </w:r>
+    </w:p>
+    <w:p>
+      <w:pPr>
+        <w:bidi w:val="0"/>
+        <w:rPr>
+          <w:rFonts w:ascii="Georgia" w:hAnsi="Georgia"/>
+          <w:i/>
+          <w:iCs/>
+          <w:color w:val="292929"/>
+          <w:spacing w:val="-1"/>
+          <w:sz w:val="32"/>
+          <w:szCs w:val="32"/>
+          <w:shd w:val="clear" w:color="auto" w:fill="FFFFFF"/>
+        </w:rPr>
+      </w:pPr>
+      <w:r>
+        <w:rPr>
+          <w:rFonts w:ascii="Georgia" w:hAnsi="Georgia"/>
+          <w:i/>
+          <w:iCs/>
+          <w:color w:val="292929"/>
+          <w:spacing w:val="-1"/>
+          <w:sz w:val="32"/>
+          <w:szCs w:val="32"/>
+          <w:shd w:val="clear" w:color="auto" w:fill="FFFFFF"/>
+        </w:rPr>
+        <w:lastRenderedPageBreak/>
+        <w:t>6</w:t>
+      </w:r>
+    </w:p>
+    <w:p>
+      <w:pPr>
+        <w:bidi w:val="0"/>
+        <w:rPr>
+          <w:rFonts w:ascii="Segoe UI" w:eastAsia="Times New Roman" w:hAnsi="Segoe UI" w:cs="Segoe UI"/>
+          <w:color w:val="333333"/>
+          <w:spacing w:val="5"/>
+          <w:sz w:val="24"/>
+          <w:szCs w:val="24"/>
+        </w:rPr>
+      </w:pPr>
+      <w:r>
+        <w:rPr>
+          <w:rFonts w:ascii="Segoe UI" w:eastAsia="Times New Roman" w:hAnsi="Segoe UI" w:cs="Segoe UI"/>
+          <w:color w:val="333333"/>
+          <w:spacing w:val="5"/>
+          <w:sz w:val="24"/>
+          <w:szCs w:val="24"/>
+        </w:rPr>
+        <w:t>There are several</w:t>
+      </w:r>
+      <w:r>
+        <w:rPr>
+          <w:rFonts w:ascii="Segoe UI" w:eastAsia="Times New Roman" w:hAnsi="Segoe UI" w:cs="Segoe UI"/>
+          <w:color w:val="333333"/>
+          <w:spacing w:val="5"/>
+          <w:sz w:val="24"/>
+          <w:szCs w:val="24"/>
+        </w:rPr>
+        <w:t xml:space="preserve"> problems with forward mapping: </w:t>
+      </w:r>
+    </w:p>
+    <w:p>
+      <w:pPr>
+        <w:pStyle w:val="a5"/>
+        <w:numPr>
+          <w:ilvl w:val="0"/>
+          <w:numId w:val="1"/>
+        </w:numPr>
+        <w:bidi w:val="0"/>
+        <w:rPr>
+          <w:rFonts w:ascii="Segoe UI" w:eastAsia="Times New Roman" w:hAnsi="Segoe UI" w:cs="Segoe UI"/>
+          <w:color w:val="333333"/>
+          <w:spacing w:val="5"/>
+          <w:sz w:val="24"/>
+          <w:szCs w:val="24"/>
+        </w:rPr>
+      </w:pPr>
+      <w:r>
+        <w:rPr>
+          <w:rFonts w:ascii="Segoe UI" w:eastAsia="Times New Roman" w:hAnsi="Segoe UI" w:cs="Segoe UI"/>
+          <w:color w:val="333333"/>
+          <w:spacing w:val="5"/>
+          <w:sz w:val="24"/>
+          <w:szCs w:val="24"/>
+        </w:rPr>
+        <w:t xml:space="preserve"> It is possible that </w:t>
+      </w:r>
+      <w:r>
+        <w:rPr>
+          <w:rFonts w:ascii="Cambria Math" w:eastAsia="Times New Roman" w:hAnsi="Cambria Math" w:cs="Cambria Math"/>
+          <w:color w:val="333333"/>
+          <w:spacing w:val="5"/>
+          <w:sz w:val="24"/>
+          <w:szCs w:val="24"/>
+        </w:rPr>
+        <w:t>𝐻</w:t>
+      </w:r>
+      <w:r>
+        <w:rPr>
+          <w:rFonts w:ascii="Cambria Math" w:eastAsia="Times New Roman" w:hAnsi="Cambria Math" w:cs="Cambria Math"/>
+          <w:color w:val="333333"/>
+          <w:spacing w:val="5"/>
+          <w:sz w:val="24"/>
+          <w:szCs w:val="24"/>
+        </w:rPr>
+        <w:t>x</w:t>
+      </w:r>
+      <w:r>
+        <w:rPr>
+          <w:rFonts w:ascii="Segoe UI" w:eastAsia="Times New Roman" w:hAnsi="Segoe UI" w:cs="Segoe UI"/>
+          <w:color w:val="333333"/>
+          <w:spacing w:val="5"/>
+          <w:sz w:val="24"/>
+          <w:szCs w:val="24"/>
+        </w:rPr>
+        <w:t xml:space="preserve"> is </w:t>
+      </w:r>
+      <w:r>
+        <w:rPr>
+          <w:rFonts w:ascii="Segoe UI" w:eastAsia="Times New Roman" w:hAnsi="Segoe UI" w:cs="Segoe UI"/>
+          <w:color w:val="333333"/>
+          <w:spacing w:val="5"/>
+          <w:sz w:val="24"/>
+          <w:szCs w:val="24"/>
+        </w:rPr>
+        <w:t>a float number</w:t>
+      </w:r>
+      <w:r>
+        <w:rPr>
+          <w:rFonts w:ascii="Segoe UI" w:eastAsia="Times New Roman" w:hAnsi="Segoe UI" w:cs="Segoe UI"/>
+          <w:color w:val="333333"/>
+          <w:spacing w:val="5"/>
+          <w:sz w:val="24"/>
+          <w:szCs w:val="24"/>
+        </w:rPr>
+        <w:t xml:space="preserve">. </w:t>
+      </w:r>
+      <w:r>
+        <w:rPr>
+          <w:rFonts w:ascii="Segoe UI" w:eastAsia="Times New Roman" w:hAnsi="Segoe UI" w:cs="Segoe UI"/>
+          <w:color w:val="333333"/>
+          <w:spacing w:val="5"/>
+          <w:sz w:val="24"/>
+          <w:szCs w:val="24"/>
+        </w:rPr>
+        <w:t xml:space="preserve">We solved it by rounding the results using the </w:t>
+      </w:r>
       <w:proofErr w:type="gramStart"/>
       <w:r>
         <w:rPr>
-          <w:rFonts w:ascii="Segoe UI" w:hAnsi="Segoe UI" w:cs="Segoe UI"/>
-          <w:color w:val="333333"/>
-          <w:spacing w:val="5"/>
-          <w:shd w:val="clear" w:color="auto" w:fill="FFFFFF"/>
-        </w:rPr>
-        <w:t>Ref :</w:t>
+          <w:rFonts w:ascii="Segoe UI" w:eastAsia="Times New Roman" w:hAnsi="Segoe UI" w:cs="Segoe UI"/>
+          <w:color w:val="333333"/>
+          <w:spacing w:val="5"/>
+          <w:sz w:val="24"/>
+          <w:szCs w:val="24"/>
+        </w:rPr>
+        <w:t>int(</w:t>
       </w:r>
       <w:proofErr w:type="gramEnd"/>
       <w:r>
         <w:rPr>
-          <w:rFonts w:ascii="Segoe UI" w:hAnsi="Segoe UI" w:cs="Segoe UI"/>
-          <w:color w:val="333333"/>
-          <w:spacing w:val="5"/>
-          <w:shd w:val="clear" w:color="auto" w:fill="FFFFFF"/>
-        </w:rPr>
-        <w:t xml:space="preserve"> </w:t>
-      </w:r>
-      <w:hyperlink r:id="rId15" w:history="1">
-        <w:proofErr w:type="spellStart"/>
-        <w:r>
-          <w:rPr>
-            <w:rFonts w:ascii="Segoe UI" w:hAnsi="Segoe UI" w:cs="Segoe UI"/>
-            <w:color w:val="2F5496" w:themeColor="accent1" w:themeShade="BF"/>
-            <w:spacing w:val="5"/>
-            <w:u w:val="single"/>
-          </w:rPr>
-          <w:t>Visual_Odometry_Tutorial</w:t>
-        </w:r>
-        <w:proofErr w:type="spellEnd"/>
-      </w:hyperlink>
-    </w:p>
-    <w:p>
-      <w:pPr>
-        <w:bidi w:val="0"/>
-        <w:rPr>
-          <w:rFonts w:ascii="Segoe UI" w:hAnsi="Segoe UI" w:cs="Segoe UI"/>
-          <w:color w:val="333333"/>
-          <w:spacing w:val="5"/>
-          <w:shd w:val="clear" w:color="auto" w:fill="FFFFFF"/>
-        </w:rPr>
-      </w:pPr>
-      <w:r>
-        <w:rPr>
-          <w:rFonts w:ascii="Segoe UI" w:hAnsi="Segoe UI" w:cs="Segoe UI"/>
-          <w:color w:val="333333"/>
-          <w:spacing w:val="5"/>
-          <w:shd w:val="clear" w:color="auto" w:fill="FFFFFF"/>
-        </w:rPr>
-        <w:t>Suppose there are 30 match points and it is known that 80% of them are correct</w:t>
-      </w:r>
-      <w:r>
-        <w:rPr>
-          <w:rFonts w:ascii="Segoe UI" w:hAnsi="Segoe UI" w:cs="Segoe UI"/>
-          <w:color w:val="333333"/>
-          <w:spacing w:val="5"/>
-          <w:shd w:val="clear" w:color="auto" w:fill="FFFFFF"/>
+          <w:rFonts w:ascii="Segoe UI" w:eastAsia="Times New Roman" w:hAnsi="Segoe UI" w:cs="Segoe UI"/>
+          <w:color w:val="333333"/>
+          <w:spacing w:val="5"/>
+          <w:sz w:val="24"/>
+          <w:szCs w:val="24"/>
+        </w:rPr>
+        <w:t>) function</w:t>
+      </w:r>
+      <w:r>
+        <w:rPr>
+          <w:rFonts w:ascii="Segoe UI" w:eastAsia="Times New Roman" w:hAnsi="Segoe UI" w:cs="Segoe UI"/>
+          <w:color w:val="333333"/>
+          <w:spacing w:val="5"/>
+          <w:sz w:val="24"/>
+          <w:szCs w:val="24"/>
         </w:rPr>
         <w:t>.</w:t>
       </w:r>
     </w:p>
     <w:p>
       <w:pPr>
-        <w:bidi w:val="0"/>
-        <w:rPr>
-          <w:rFonts w:ascii="Segoe UI" w:hAnsi="Segoe UI" w:cs="Segoe UI"/>
-          <w:color w:val="333333"/>
-          <w:spacing w:val="5"/>
-          <w:shd w:val="clear" w:color="auto" w:fill="FFFFFF"/>
-        </w:rPr>
-      </w:pPr>
-      <w:r>
-        <w:rPr>
-          <w:rFonts w:ascii="Segoe UI" w:hAnsi="Segoe UI" w:cs="Segoe UI"/>
-          <w:color w:val="333333"/>
-          <w:spacing w:val="5"/>
-          <w:shd w:val="clear" w:color="auto" w:fill="FFFFFF"/>
-        </w:rPr>
-        <w:lastRenderedPageBreak/>
-        <w:t>s = 4 (</w:t>
-      </w:r>
-      <w:r>
-        <w:t xml:space="preserve">points needed for general </w:t>
-      </w:r>
-      <w:r>
-        <w:t>homography)</w:t>
-      </w:r>
-    </w:p>
-    <w:p>
-      <w:pPr>
-        <w:bidi w:val="0"/>
-        <w:rPr>
-          <w:rFonts w:ascii="Segoe UI" w:hAnsi="Segoe UI" w:cs="Segoe UI"/>
-          <w:color w:val="333333"/>
-          <w:spacing w:val="5"/>
-          <w:shd w:val="clear" w:color="auto" w:fill="FFFFFF"/>
-        </w:rPr>
-      </w:pPr>
-      <w:r>
-        <w:rPr>
-          <w:rFonts w:ascii="Segoe UI" w:hAnsi="Segoe UI" w:cs="Segoe UI"/>
-          <w:color w:val="333333"/>
-          <w:spacing w:val="5"/>
-          <w:shd w:val="clear" w:color="auto" w:fill="FFFFFF"/>
-        </w:rPr>
-        <w:t>ε = 20% = 0.2</w:t>
-      </w:r>
-    </w:p>
-    <w:p>
-      <w:pPr>
-        <w:bidi w:val="0"/>
-        <w:rPr>
-          <w:rFonts w:ascii="Segoe UI" w:hAnsi="Segoe UI" w:cs="Segoe UI"/>
-          <w:color w:val="333333"/>
-          <w:spacing w:val="5"/>
-          <w:shd w:val="clear" w:color="auto" w:fill="FFFFFF"/>
-        </w:rPr>
-      </w:pPr>
-      <w:r>
-        <w:rPr>
-          <w:rFonts w:ascii="Segoe UI" w:hAnsi="Segoe UI" w:cs="Segoe UI"/>
-          <w:color w:val="333333"/>
-          <w:spacing w:val="5"/>
-          <w:shd w:val="clear" w:color="auto" w:fill="FFFFFF"/>
-        </w:rPr>
-        <w:t>for p = 0.9 we will need 5 iterations</w:t>
-      </w:r>
-    </w:p>
-    <w:p>
-      <w:pPr>
-        <w:bidi w:val="0"/>
-        <w:rPr>
-          <w:rFonts w:ascii="Segoe UI" w:hAnsi="Segoe UI" w:cs="Segoe UI"/>
-          <w:color w:val="333333"/>
-          <w:spacing w:val="5"/>
-          <w:shd w:val="clear" w:color="auto" w:fill="FFFFFF"/>
-        </w:rPr>
-      </w:pPr>
-      <w:r>
-        <w:rPr>
-          <w:rFonts w:ascii="Segoe UI" w:hAnsi="Segoe UI" w:cs="Segoe UI"/>
-          <w:color w:val="333333"/>
-          <w:spacing w:val="5"/>
-          <w:shd w:val="clear" w:color="auto" w:fill="FFFFFF"/>
-        </w:rPr>
-        <w:t>for p = 0.9</w:t>
-      </w:r>
-      <w:r>
-        <w:rPr>
-          <w:rFonts w:ascii="Segoe UI" w:hAnsi="Segoe UI" w:cs="Segoe UI"/>
-          <w:color w:val="333333"/>
-          <w:spacing w:val="5"/>
-          <w:shd w:val="clear" w:color="auto" w:fill="FFFFFF"/>
-        </w:rPr>
-        <w:t>9</w:t>
-      </w:r>
-      <w:r>
-        <w:rPr>
-          <w:rFonts w:ascii="Segoe UI" w:hAnsi="Segoe UI" w:cs="Segoe UI"/>
-          <w:color w:val="333333"/>
-          <w:spacing w:val="5"/>
-          <w:shd w:val="clear" w:color="auto" w:fill="FFFFFF"/>
-        </w:rPr>
-        <w:t xml:space="preserve"> we will need 5 iterations</w:t>
-      </w:r>
-    </w:p>
-    <w:p>
-      <w:pPr>
-        <w:bidi w:val="0"/>
-        <w:rPr>
-          <w:rFonts w:ascii="Georgia" w:hAnsi="Georgia"/>
-          <w:i/>
-          <w:iCs/>
-          <w:color w:val="292929"/>
-          <w:spacing w:val="-1"/>
-          <w:sz w:val="32"/>
-          <w:szCs w:val="32"/>
-          <w:shd w:val="clear" w:color="auto" w:fill="FFFFFF"/>
-        </w:rPr>
-      </w:pPr>
-      <w:r>
-        <w:rPr>
-          <w:rFonts w:ascii="Georgia" w:hAnsi="Georgia"/>
-          <w:i/>
-          <w:iCs/>
-          <w:color w:val="292929"/>
-          <w:spacing w:val="-1"/>
-          <w:sz w:val="32"/>
-          <w:szCs w:val="32"/>
-          <w:shd w:val="clear" w:color="auto" w:fill="FFFFFF"/>
-        </w:rPr>
-        <w:t>11</w:t>
-      </w:r>
-      <w:r>
-        <w:rPr>
-          <w:rFonts w:ascii="Georgia" w:hAnsi="Georgia"/>
-          <w:i/>
-          <w:iCs/>
-          <w:color w:val="292929"/>
-          <w:spacing w:val="-1"/>
-          <w:sz w:val="32"/>
-          <w:szCs w:val="32"/>
-          <w:shd w:val="clear" w:color="auto" w:fill="FFFFFF"/>
-        </w:rPr>
-        <w:t xml:space="preserve"> </w:t>
-      </w:r>
-      <w:r>
-        <w:rPr>
-          <w:rFonts w:ascii="Georgia" w:hAnsi="Georgia"/>
-          <w:i/>
-          <w:iCs/>
-          <w:color w:val="292929"/>
-          <w:spacing w:val="-1"/>
-          <w:sz w:val="32"/>
-          <w:szCs w:val="32"/>
-          <w:shd w:val="clear" w:color="auto" w:fill="FFFFFF"/>
-        </w:rPr>
-        <w:t>(In code)</w:t>
-      </w:r>
-    </w:p>
-    <w:p>
-      <w:pPr>
-        <w:bidi w:val="0"/>
-        <w:rPr>
-          <w:rFonts w:ascii="Georgia" w:hAnsi="Georgia"/>
-          <w:i/>
-          <w:iCs/>
-          <w:color w:val="292929"/>
-          <w:spacing w:val="-1"/>
-          <w:sz w:val="32"/>
-          <w:szCs w:val="32"/>
-          <w:shd w:val="clear" w:color="auto" w:fill="FFFFFF"/>
-        </w:rPr>
-      </w:pPr>
-      <w:r>
-        <w:rPr>
-          <w:rFonts w:ascii="Georgia" w:hAnsi="Georgia"/>
-          <w:i/>
-          <w:iCs/>
-          <w:color w:val="292929"/>
-          <w:spacing w:val="-1"/>
-          <w:sz w:val="32"/>
-          <w:szCs w:val="32"/>
-          <w:shd w:val="clear" w:color="auto" w:fill="FFFFFF"/>
-        </w:rPr>
-        <w:t>1</w:t>
-      </w:r>
-      <w:r>
-        <w:rPr>
-          <w:rFonts w:ascii="Georgia" w:hAnsi="Georgia"/>
-          <w:i/>
-          <w:iCs/>
-          <w:color w:val="292929"/>
-          <w:spacing w:val="-1"/>
-          <w:sz w:val="32"/>
-          <w:szCs w:val="32"/>
-          <w:shd w:val="clear" w:color="auto" w:fill="FFFFFF"/>
-        </w:rPr>
-        <w:t>2</w:t>
-      </w:r>
-    </w:p>
-    <w:p>
-      <w:pPr>
-        <w:bidi w:val="0"/>
-        <w:rPr>
-          <w:rFonts w:ascii="Segoe UI" w:hAnsi="Segoe UI" w:cs="Segoe UI"/>
-          <w:color w:val="333333"/>
-          <w:spacing w:val="5"/>
-          <w:shd w:val="clear" w:color="auto" w:fill="FFFFFF"/>
-        </w:rPr>
-      </w:pPr>
-    </w:p>
-    <w:p>
-      <w:pPr>
-        <w:bidi w:val="0"/>
-        <w:rPr>
-          <w:rFonts w:ascii="Segoe UI" w:hAnsi="Segoe UI" w:cs="Segoe UI"/>
-          <w:color w:val="333333"/>
-          <w:spacing w:val="5"/>
-          <w:shd w:val="clear" w:color="auto" w:fill="FFFFFF"/>
-        </w:rPr>
-      </w:pPr>
-      <w:r>
-        <w:rPr>
-          <w:rFonts w:ascii="Segoe UI" w:hAnsi="Segoe UI" w:cs="Segoe UI"/>
-          <w:color w:val="333333"/>
-          <w:spacing w:val="5"/>
-          <w:shd w:val="clear" w:color="auto" w:fill="FFFFFF"/>
-        </w:rPr>
-        <w:t>Naive Homography Test 9.1989 sec</w:t>
-      </w:r>
-    </w:p>
-    <w:p>
-      <w:pPr>
-        <w:bidi w:val="0"/>
-        <w:rPr>
-          <w:rFonts w:ascii="Segoe UI" w:hAnsi="Segoe UI" w:cs="Segoe UI"/>
-          <w:color w:val="333333"/>
-          <w:spacing w:val="5"/>
-          <w:shd w:val="clear" w:color="auto" w:fill="FFFFFF"/>
-        </w:rPr>
-      </w:pPr>
-      <w:r>
-        <w:rPr>
-          <w:rFonts w:ascii="Segoe UI" w:hAnsi="Segoe UI" w:cs="Segoe UI"/>
-          <w:color w:val="333333"/>
-          <w:spacing w:val="5"/>
-          <w:shd w:val="clear" w:color="auto" w:fill="FFFFFF"/>
-        </w:rPr>
-        <w:t>[0.16, 21.329346060984314]</w:t>
-      </w:r>
-    </w:p>
-    <w:p>
-      <w:pPr>
-        <w:bidi w:val="0"/>
-        <w:rPr>
-          <w:rFonts w:ascii="Segoe UI" w:hAnsi="Segoe UI" w:cs="Segoe UI"/>
-          <w:color w:val="333333"/>
-          <w:spacing w:val="5"/>
-          <w:shd w:val="clear" w:color="auto" w:fill="FFFFFF"/>
-        </w:rPr>
-      </w:pPr>
-      <w:r>
-        <w:rPr>
-          <w:rFonts w:ascii="Segoe UI" w:hAnsi="Segoe UI" w:cs="Segoe UI"/>
-          <w:color w:val="333333"/>
-          <w:spacing w:val="5"/>
-          <w:shd w:val="clear" w:color="auto" w:fill="FFFFFF"/>
-        </w:rPr>
-        <w:t>RANSAC Homography 2.0566 sec</w:t>
-      </w:r>
-    </w:p>
-    <w:p>
-      <w:pPr>
-        <w:bidi w:val="0"/>
-        <w:rPr>
-          <w:rFonts w:ascii="Segoe UI" w:hAnsi="Segoe UI" w:cs="Segoe UI"/>
-          <w:color w:val="333333"/>
-          <w:spacing w:val="5"/>
-          <w:shd w:val="clear" w:color="auto" w:fill="FFFFFF"/>
-        </w:rPr>
-      </w:pPr>
-      <w:r>
-        <w:rPr>
-          <w:rFonts w:ascii="Segoe UI" w:hAnsi="Segoe UI" w:cs="Segoe UI"/>
-          <w:color w:val="333333"/>
-          <w:spacing w:val="5"/>
-          <w:shd w:val="clear" w:color="auto" w:fill="FFFFFF"/>
-        </w:rPr>
-        <w:t>[[ 1.43457214e+</w:t>
-      </w:r>
-      <w:proofErr w:type="gramStart"/>
-      <w:r>
-        <w:rPr>
-          <w:rFonts w:ascii="Segoe UI" w:hAnsi="Segoe UI" w:cs="Segoe UI"/>
-          <w:color w:val="333333"/>
-          <w:spacing w:val="5"/>
-          <w:shd w:val="clear" w:color="auto" w:fill="FFFFFF"/>
-        </w:rPr>
-        <w:t>00  2.10443232e</w:t>
-      </w:r>
-      <w:proofErr w:type="gramEnd"/>
-      <w:r>
-        <w:rPr>
-          <w:rFonts w:ascii="Segoe UI" w:hAnsi="Segoe UI" w:cs="Segoe UI"/>
-          <w:color w:val="333333"/>
-          <w:spacing w:val="5"/>
-          <w:shd w:val="clear" w:color="auto" w:fill="FFFFFF"/>
-        </w:rPr>
-        <w:t>-01 -1.27718679e+03]</w:t>
-      </w:r>
-    </w:p>
-    <w:p>
-      <w:pPr>
-        <w:bidi w:val="0"/>
-        <w:rPr>
-          <w:rFonts w:ascii="Segoe UI" w:hAnsi="Segoe UI" w:cs="Segoe UI"/>
-          <w:color w:val="333333"/>
-          <w:spacing w:val="5"/>
-          <w:shd w:val="clear" w:color="auto" w:fill="FFFFFF"/>
-        </w:rPr>
-      </w:pPr>
-      <w:r>
-        <w:rPr>
-          <w:rFonts w:ascii="Segoe UI" w:hAnsi="Segoe UI" w:cs="Segoe UI"/>
-          <w:color w:val="333333"/>
-          <w:spacing w:val="5"/>
-          <w:shd w:val="clear" w:color="auto" w:fill="FFFFFF"/>
-        </w:rPr>
-        <w:t xml:space="preserve"> [ 1.34265156e-</w:t>
-      </w:r>
-      <w:proofErr w:type="gramStart"/>
-      <w:r>
-        <w:rPr>
-          <w:rFonts w:ascii="Segoe UI" w:hAnsi="Segoe UI" w:cs="Segoe UI"/>
-          <w:color w:val="333333"/>
-          <w:spacing w:val="5"/>
-          <w:shd w:val="clear" w:color="auto" w:fill="FFFFFF"/>
-        </w:rPr>
-        <w:t>02  1</w:t>
-      </w:r>
-      <w:proofErr w:type="gramEnd"/>
-      <w:r>
-        <w:rPr>
-          <w:rFonts w:ascii="Segoe UI" w:hAnsi="Segoe UI" w:cs="Segoe UI"/>
-          <w:color w:val="333333"/>
-          <w:spacing w:val="5"/>
-          <w:shd w:val="clear" w:color="auto" w:fill="FFFFFF"/>
-        </w:rPr>
-        <w:t>.34706123e+00 -1.60455874e+01]</w:t>
-      </w:r>
-    </w:p>
-    <w:p>
-      <w:pPr>
-        <w:bidi w:val="0"/>
-        <w:rPr>
-          <w:rFonts w:ascii="Segoe UI" w:hAnsi="Segoe UI" w:cs="Segoe UI"/>
-          <w:color w:val="333333"/>
-          <w:spacing w:val="5"/>
-          <w:shd w:val="clear" w:color="auto" w:fill="FFFFFF"/>
-        </w:rPr>
-      </w:pPr>
-      <w:r>
-        <w:rPr>
-          <w:rFonts w:ascii="Segoe UI" w:hAnsi="Segoe UI" w:cs="Segoe UI"/>
-          <w:color w:val="333333"/>
-          <w:spacing w:val="5"/>
-          <w:shd w:val="clear" w:color="auto" w:fill="FFFFFF"/>
-        </w:rPr>
-        <w:t xml:space="preserve"> [ 3.79279298e-</w:t>
-      </w:r>
-      <w:proofErr w:type="gramStart"/>
-      <w:r>
-        <w:rPr>
-          <w:rFonts w:ascii="Segoe UI" w:hAnsi="Segoe UI" w:cs="Segoe UI"/>
-          <w:color w:val="333333"/>
-          <w:spacing w:val="5"/>
-          <w:shd w:val="clear" w:color="auto" w:fill="FFFFFF"/>
-        </w:rPr>
-        <w:t>04  5.56523147e</w:t>
-      </w:r>
-      <w:proofErr w:type="gramEnd"/>
-      <w:r>
-        <w:rPr>
-          <w:rFonts w:ascii="Segoe UI" w:hAnsi="Segoe UI" w:cs="Segoe UI"/>
-          <w:color w:val="333333"/>
-          <w:spacing w:val="5"/>
-          <w:shd w:val="clear" w:color="auto" w:fill="FFFFFF"/>
-        </w:rPr>
-        <w:t>-05  1.00000000e+00]]</w:t>
-      </w:r>
-    </w:p>
-    <w:p>
-      <w:pPr>
-        <w:bidi w:val="0"/>
-        <w:rPr>
-          <w:rFonts w:ascii="Segoe UI" w:hAnsi="Segoe UI" w:cs="Segoe UI"/>
-          <w:color w:val="333333"/>
-          <w:spacing w:val="5"/>
-          <w:shd w:val="clear" w:color="auto" w:fill="FFFFFF"/>
-        </w:rPr>
-      </w:pPr>
-      <w:r>
-        <w:rPr>
-          <w:rFonts w:ascii="Segoe UI" w:hAnsi="Segoe UI" w:cs="Segoe UI"/>
-          <w:color w:val="333333"/>
-          <w:spacing w:val="5"/>
-          <w:shd w:val="clear" w:color="auto" w:fill="FFFFFF"/>
-        </w:rPr>
-        <w:t>RANSAC Homography Test 2.0777 sec</w:t>
-      </w:r>
-    </w:p>
-    <w:p>
-      <w:pPr>
-        <w:bidi w:val="0"/>
-        <w:rPr>
-          <w:rFonts w:ascii="Segoe UI" w:hAnsi="Segoe UI" w:cs="Segoe UI"/>
-          <w:color w:val="333333"/>
-          <w:spacing w:val="5"/>
-          <w:shd w:val="clear" w:color="auto" w:fill="FFFFFF"/>
-        </w:rPr>
-      </w:pPr>
-      <w:r>
-        <w:rPr>
-          <w:rFonts w:ascii="Segoe UI" w:hAnsi="Segoe UI" w:cs="Segoe UI"/>
-          <w:color w:val="333333"/>
-          <w:spacing w:val="5"/>
-          <w:shd w:val="clear" w:color="auto" w:fill="FFFFFF"/>
-        </w:rPr>
-        <w:t>[0.8, 1.9520284459063002]</w:t>
-      </w:r>
-    </w:p>
-    <w:p>
-      <w:pPr>
-        <w:bidi w:val="0"/>
-        <w:rPr>
-          <w:rFonts w:ascii="Segoe UI" w:hAnsi="Segoe UI" w:cs="Segoe UI"/>
-          <w:color w:val="333333"/>
-          <w:spacing w:val="5"/>
-          <w:shd w:val="clear" w:color="auto" w:fill="FFFFFF"/>
-        </w:rPr>
-      </w:pPr>
-      <w:r>
-        <w:t>A</w:t>
-      </w:r>
-      <w:r>
-        <w:t xml:space="preserve">lthough we </w:t>
-      </w:r>
-      <w:r>
-        <w:t>are using</w:t>
-      </w:r>
-      <w:r>
-        <w:t xml:space="preserve"> the bad matching points</w:t>
-      </w:r>
-      <w:r>
-        <w:t xml:space="preserve"> file</w:t>
-      </w:r>
-      <w:r>
-        <w:t xml:space="preserve">, we can see that our forward mapping is </w:t>
-      </w:r>
-      <w:r>
-        <w:t>much better than before and the result is similar</w:t>
-      </w:r>
-      <w:r>
-        <w:t xml:space="preserve"> to the perfect matching points forward mapping. RANSAC Algorithm </w:t>
-      </w:r>
-      <w:r>
-        <w:t>were cleaning the inliers from the data</w:t>
-      </w:r>
-      <w:r>
-        <w:t xml:space="preserve">. </w:t>
-      </w:r>
-    </w:p>
-    <w:p>
-      <w:pPr>
-        <w:bidi w:val="0"/>
-        <w:rPr>
-          <w:rFonts w:ascii="Segoe UI" w:hAnsi="Segoe UI" w:cs="Segoe UI"/>
-          <w:color w:val="333333"/>
-          <w:spacing w:val="5"/>
-          <w:shd w:val="clear" w:color="auto" w:fill="FFFFFF"/>
-        </w:rPr>
-      </w:pPr>
-      <w:r>
-        <w:rPr>
-          <w:rFonts w:ascii="Segoe UI" w:hAnsi="Segoe UI" w:cs="Segoe UI"/>
-          <w:color w:val="333333"/>
-          <w:spacing w:val="5"/>
-          <w:shd w:val="clear" w:color="auto" w:fill="FFFFFF"/>
-        </w:rPr>
-        <w:lastRenderedPageBreak/>
+        <w:pStyle w:val="a5"/>
+        <w:numPr>
+          <w:ilvl w:val="0"/>
+          <w:numId w:val="1"/>
+        </w:numPr>
+        <w:bidi w:val="0"/>
+        <w:rPr>
+          <w:rFonts w:ascii="Segoe UI" w:eastAsia="Times New Roman" w:hAnsi="Segoe UI" w:cs="Segoe UI"/>
+          <w:color w:val="333333"/>
+          <w:spacing w:val="5"/>
+          <w:sz w:val="24"/>
+          <w:szCs w:val="24"/>
+        </w:rPr>
+      </w:pPr>
+      <w:r>
+        <w:rPr>
+          <w:rFonts w:ascii="Segoe UI" w:eastAsia="Times New Roman" w:hAnsi="Segoe UI" w:cs="Segoe UI"/>
+          <w:color w:val="333333"/>
+          <w:spacing w:val="5"/>
+          <w:sz w:val="24"/>
+          <w:szCs w:val="24"/>
+        </w:rPr>
+        <w:t>There are pixels that got 2 values or more and each pixel can have only one value at the end – conflict.</w:t>
+      </w:r>
+    </w:p>
+    <w:p>
+      <w:pPr>
+        <w:pStyle w:val="a5"/>
+        <w:numPr>
+          <w:ilvl w:val="0"/>
+          <w:numId w:val="1"/>
+        </w:numPr>
+        <w:bidi w:val="0"/>
+        <w:rPr>
+          <w:rFonts w:ascii="Segoe UI" w:eastAsia="Times New Roman" w:hAnsi="Segoe UI" w:cs="Segoe UI"/>
+          <w:color w:val="333333"/>
+          <w:spacing w:val="5"/>
+          <w:sz w:val="24"/>
+          <w:szCs w:val="24"/>
+        </w:rPr>
+      </w:pPr>
+      <w:r>
+        <w:rPr>
+          <w:rFonts w:ascii="Segoe UI" w:eastAsia="Times New Roman" w:hAnsi="Segoe UI" w:cs="Segoe UI"/>
+          <w:color w:val="333333"/>
+          <w:spacing w:val="5"/>
+          <w:sz w:val="24"/>
+          <w:szCs w:val="24"/>
+        </w:rPr>
+        <w:t>We can see that the result has many "black areas" where the are pixels with no value after the transformation</w:t>
+      </w:r>
+      <w:r>
+        <w:rPr>
+          <w:rFonts w:ascii="Segoe UI" w:eastAsia="Times New Roman" w:hAnsi="Segoe UI" w:cs="Segoe UI"/>
+          <w:color w:val="333333"/>
+          <w:spacing w:val="5"/>
+          <w:sz w:val="24"/>
+          <w:szCs w:val="24"/>
+        </w:rPr>
+        <w:t>.</w:t>
+      </w:r>
+    </w:p>
+    <w:p>
+      <w:pPr>
+        <w:bidi w:val="0"/>
+        <w:rPr>
+          <w:rFonts w:ascii="Georgia" w:hAnsi="Georgia"/>
+          <w:i/>
+          <w:iCs/>
+          <w:color w:val="292929"/>
+          <w:spacing w:val="-1"/>
+          <w:sz w:val="32"/>
+          <w:szCs w:val="32"/>
+          <w:shd w:val="clear" w:color="auto" w:fill="FFFFFF"/>
+        </w:rPr>
+      </w:pPr>
+    </w:p>
+    <w:p>
+      <w:pPr>
+        <w:bidi w:val="0"/>
+        <w:rPr>
+          <w:rFonts w:ascii="Georgia" w:hAnsi="Georgia"/>
+          <w:i/>
+          <w:iCs/>
+          <w:color w:val="292929"/>
+          <w:spacing w:val="-1"/>
+          <w:sz w:val="32"/>
+          <w:szCs w:val="32"/>
+          <w:shd w:val="clear" w:color="auto" w:fill="FFFFFF"/>
+        </w:rPr>
+      </w:pPr>
+    </w:p>
+    <w:p>
+      <w:pPr>
+        <w:bidi w:val="0"/>
+        <w:rPr>
+          <w:rFonts w:ascii="Georgia" w:hAnsi="Georgia"/>
+          <w:i/>
+          <w:iCs/>
+          <w:color w:val="292929"/>
+          <w:spacing w:val="-1"/>
+          <w:sz w:val="32"/>
+          <w:szCs w:val="32"/>
+          <w:shd w:val="clear" w:color="auto" w:fill="FFFFFF"/>
+        </w:rPr>
+      </w:pPr>
+      <w:r>
+        <w:rPr>
+          <w:rFonts w:ascii="Georgia" w:hAnsi="Georgia"/>
+          <w:i/>
+          <w:iCs/>
+          <w:color w:val="292929"/>
+          <w:spacing w:val="-1"/>
+          <w:sz w:val="32"/>
+          <w:szCs w:val="32"/>
+          <w:shd w:val="clear" w:color="auto" w:fill="FFFFFF"/>
+        </w:rPr>
+        <w:t>7</w:t>
+      </w:r>
+    </w:p>
+    <w:p>
+      <w:pPr>
+        <w:bidi w:val="0"/>
+        <w:rPr>
+          <w:rFonts w:ascii="Segoe UI" w:hAnsi="Segoe UI" w:cs="Segoe UI"/>
+          <w:color w:val="333333"/>
+          <w:spacing w:val="5"/>
+          <w:shd w:val="clear" w:color="auto" w:fill="FFFFFF"/>
+        </w:rPr>
+      </w:pPr>
+      <w:r>
+        <w:rPr>
+          <w:rFonts w:ascii="Segoe UI" w:hAnsi="Segoe UI" w:cs="Segoe UI"/>
+          <w:color w:val="333333"/>
+          <w:spacing w:val="5"/>
+          <w:shd w:val="clear" w:color="auto" w:fill="FFFFFF"/>
+        </w:rPr>
         <w:drawing>
-          <wp:inline distT="0" distB="0" distL="0" distR="0" wp14:anchorId="75522E27" wp14:editId="52B8FED3">
+          <wp:inline distT="0" distB="0" distL="0" distR="0" wp14:anchorId="441B574D" wp14:editId="37AB92CE">
             <wp:extent cx="5274310" cy="3956050"/>
             <wp:effectExtent l="0" t="0" r="2540" b="6350"/>
-            <wp:docPr id="7" name="תמונה 7"/>
+            <wp:docPr id="2" name="תמונה 2"/>
             <wp:cNvGraphicFramePr>
               <a:graphicFrameLocks xmlns:a="http://schemas.openxmlformats.org/drawingml/2006/main" noChangeAspect="1"/>
             </wp:cNvGraphicFramePr>
@@ -3096,6 +2481,1689 @@
           </wp:inline>
         </w:drawing>
       </w:r>
+    </w:p>
+    <w:p>
+      <w:pPr>
+        <w:bidi w:val="0"/>
+        <w:rPr>
+          <w:rFonts w:ascii="Segoe UI" w:hAnsi="Segoe UI" w:cs="Segoe UI"/>
+          <w:color w:val="333333"/>
+          <w:spacing w:val="5"/>
+          <w:shd w:val="clear" w:color="auto" w:fill="FFFFFF"/>
+        </w:rPr>
+      </w:pPr>
+      <w:r>
+        <w:rPr>
+          <w:rFonts w:ascii="Segoe UI" w:hAnsi="Segoe UI" w:cs="Segoe UI"/>
+          <w:color w:val="333333"/>
+          <w:spacing w:val="5"/>
+          <w:shd w:val="clear" w:color="auto" w:fill="FFFFFF"/>
+        </w:rPr>
+        <w:t xml:space="preserve">Yes, the results are different. By using all the points </w:t>
+      </w:r>
+      <w:proofErr w:type="gramStart"/>
+      <w:r>
+        <w:rPr>
+          <w:rFonts w:ascii="Segoe UI" w:hAnsi="Segoe UI" w:cs="Segoe UI"/>
+          <w:color w:val="333333"/>
+          <w:spacing w:val="5"/>
+          <w:shd w:val="clear" w:color="auto" w:fill="FFFFFF"/>
+        </w:rPr>
+        <w:t>not</w:t>
+      </w:r>
+      <w:proofErr w:type="gramEnd"/>
+      <w:r>
+        <w:rPr>
+          <w:rFonts w:ascii="Segoe UI" w:hAnsi="Segoe UI" w:cs="Segoe UI"/>
+          <w:color w:val="333333"/>
+          <w:spacing w:val="5"/>
+          <w:shd w:val="clear" w:color="auto" w:fill="FFFFFF"/>
+        </w:rPr>
+        <w:t xml:space="preserve"> the good ones we got in one image what looks like the source image separated to 2 images with different orientation.</w:t>
+      </w:r>
+    </w:p>
+    <w:p>
+      <w:pPr>
+        <w:bidi w:val="0"/>
+        <w:rPr>
+          <w:rFonts w:ascii="Segoe UI" w:hAnsi="Segoe UI" w:cs="Segoe UI"/>
+          <w:color w:val="333333"/>
+          <w:spacing w:val="5"/>
+          <w:shd w:val="clear" w:color="auto" w:fill="FFFFFF"/>
+        </w:rPr>
+      </w:pPr>
+    </w:p>
+    <w:p>
+      <w:pPr>
+        <w:bidi w:val="0"/>
+        <w:rPr>
+          <w:rFonts w:ascii="Georgia" w:hAnsi="Georgia"/>
+          <w:i/>
+          <w:iCs/>
+          <w:color w:val="292929"/>
+          <w:spacing w:val="-1"/>
+          <w:sz w:val="32"/>
+          <w:szCs w:val="32"/>
+          <w:shd w:val="clear" w:color="auto" w:fill="FFFFFF"/>
+        </w:rPr>
+      </w:pPr>
+      <w:r>
+        <w:rPr>
+          <w:rFonts w:ascii="Georgia" w:hAnsi="Georgia"/>
+          <w:i/>
+          <w:iCs/>
+          <w:color w:val="292929"/>
+          <w:spacing w:val="-1"/>
+          <w:sz w:val="32"/>
+          <w:szCs w:val="32"/>
+          <w:shd w:val="clear" w:color="auto" w:fill="FFFFFF"/>
+        </w:rPr>
+        <w:t>8</w:t>
+      </w:r>
+      <w:r>
+        <w:rPr>
+          <w:rFonts w:ascii="Georgia" w:hAnsi="Georgia"/>
+          <w:i/>
+          <w:iCs/>
+          <w:color w:val="292929"/>
+          <w:spacing w:val="-1"/>
+          <w:sz w:val="32"/>
+          <w:szCs w:val="32"/>
+          <w:shd w:val="clear" w:color="auto" w:fill="FFFFFF"/>
+        </w:rPr>
+        <w:t xml:space="preserve"> </w:t>
+      </w:r>
+      <w:r>
+        <w:rPr>
+          <w:rFonts w:ascii="Georgia" w:hAnsi="Georgia"/>
+          <w:i/>
+          <w:iCs/>
+          <w:color w:val="292929"/>
+          <w:spacing w:val="-1"/>
+          <w:sz w:val="32"/>
+          <w:szCs w:val="32"/>
+          <w:shd w:val="clear" w:color="auto" w:fill="FFFFFF"/>
+        </w:rPr>
+        <w:t>(In code)</w:t>
+      </w:r>
+    </w:p>
+    <w:p>
+      <w:pPr>
+        <w:bidi w:val="0"/>
+        <w:rPr>
+          <w:rFonts w:ascii="Georgia" w:hAnsi="Georgia"/>
+          <w:i/>
+          <w:iCs/>
+          <w:color w:val="292929"/>
+          <w:spacing w:val="-1"/>
+          <w:sz w:val="32"/>
+          <w:szCs w:val="32"/>
+          <w:shd w:val="clear" w:color="auto" w:fill="FFFFFF"/>
+        </w:rPr>
+      </w:pPr>
+      <w:r>
+        <w:rPr>
+          <w:rFonts w:ascii="Georgia" w:hAnsi="Georgia"/>
+          <w:i/>
+          <w:iCs/>
+          <w:color w:val="292929"/>
+          <w:spacing w:val="-1"/>
+          <w:sz w:val="32"/>
+          <w:szCs w:val="32"/>
+          <w:shd w:val="clear" w:color="auto" w:fill="FFFFFF"/>
+        </w:rPr>
+        <w:t>9</w:t>
+      </w:r>
+      <w:r>
+        <w:rPr>
+          <w:rFonts w:ascii="Georgia" w:hAnsi="Georgia"/>
+          <w:i/>
+          <w:iCs/>
+          <w:color w:val="292929"/>
+          <w:spacing w:val="-1"/>
+          <w:sz w:val="32"/>
+          <w:szCs w:val="32"/>
+          <w:shd w:val="clear" w:color="auto" w:fill="FFFFFF"/>
+        </w:rPr>
+        <w:t xml:space="preserve"> </w:t>
+      </w:r>
+      <w:r>
+        <w:rPr>
+          <w:rFonts w:ascii="Georgia" w:hAnsi="Georgia"/>
+          <w:i/>
+          <w:iCs/>
+          <w:color w:val="292929"/>
+          <w:spacing w:val="-1"/>
+          <w:sz w:val="32"/>
+          <w:szCs w:val="32"/>
+          <w:shd w:val="clear" w:color="auto" w:fill="FFFFFF"/>
+        </w:rPr>
+        <w:t>(In code)</w:t>
+      </w:r>
+    </w:p>
+    <w:p>
+      <w:pPr>
+        <w:bidi w:val="0"/>
+        <w:rPr>
+          <w:rFonts w:ascii="Georgia" w:hAnsi="Georgia"/>
+          <w:i/>
+          <w:iCs/>
+          <w:color w:val="292929"/>
+          <w:spacing w:val="-1"/>
+          <w:sz w:val="32"/>
+          <w:szCs w:val="32"/>
+          <w:shd w:val="clear" w:color="auto" w:fill="FFFFFF"/>
+        </w:rPr>
+      </w:pPr>
+      <w:r>
+        <w:rPr>
+          <w:rFonts w:ascii="Georgia" w:hAnsi="Georgia"/>
+          <w:i/>
+          <w:iCs/>
+          <w:color w:val="292929"/>
+          <w:spacing w:val="-1"/>
+          <w:sz w:val="32"/>
+          <w:szCs w:val="32"/>
+          <w:shd w:val="clear" w:color="auto" w:fill="FFFFFF"/>
+        </w:rPr>
+        <w:lastRenderedPageBreak/>
+        <w:t>10</w:t>
+      </w:r>
+    </w:p>
+    <w:p>
+      <w:pPr>
+        <w:bidi w:val="0"/>
+        <w:rPr>
+          <w:rFonts w:ascii="Georgia" w:hAnsi="Georgia"/>
+          <w:i/>
+          <w:iCs/>
+          <w:color w:val="292929"/>
+          <w:spacing w:val="-1"/>
+          <w:sz w:val="32"/>
+          <w:szCs w:val="32"/>
+          <w:shd w:val="clear" w:color="auto" w:fill="FFFFFF"/>
+        </w:rPr>
+      </w:pPr>
+      <w:r>
+        <w:rPr>
+          <w:noProof/>
+        </w:rPr>
+        <w:drawing>
+          <wp:inline distT="0" distB="0" distL="0" distR="0" wp14:anchorId="4455EB97" wp14:editId="1CC70383">
+            <wp:extent cx="5274310" cy="1938020"/>
+            <wp:effectExtent l="0" t="0" r="2540" b="5080"/>
+            <wp:docPr id="6" name="תמונה 6"/>
+            <wp:cNvGraphicFramePr>
+              <a:graphicFrameLocks xmlns:a="http://schemas.openxmlformats.org/drawingml/2006/main" noChangeAspect="1"/>
+            </wp:cNvGraphicFramePr>
+            <a:graphic xmlns:a="http://schemas.openxmlformats.org/drawingml/2006/main">
+              <a:graphicData uri="http://schemas.openxmlformats.org/drawingml/2006/picture">
+                <pic:pic xmlns:pic="http://schemas.openxmlformats.org/drawingml/2006/picture">
+                  <pic:nvPicPr>
+                    <pic:cNvPr id="1" name=""/>
+                    <pic:cNvPicPr/>
+                  </pic:nvPicPr>
+                  <pic:blipFill>
+                    <a:blip r:embed="rId17"/>
+                    <a:stretch>
+                      <a:fillRect/>
+                    </a:stretch>
+                  </pic:blipFill>
+                  <pic:spPr>
+                    <a:xfrm>
+                      <a:off x="0" y="0"/>
+                      <a:ext cx="5274310" cy="1938020"/>
+                    </a:xfrm>
+                    <a:prstGeom prst="rect">
+                      <a:avLst/>
+                    </a:prstGeom>
+                  </pic:spPr>
+                </pic:pic>
+              </a:graphicData>
+            </a:graphic>
+          </wp:inline>
+        </w:drawing>
+      </w:r>
+    </w:p>
+    <w:p>
+      <w:pPr>
+        <w:bidi w:val="0"/>
+        <w:rPr>
+          <w:rFonts w:ascii="Segoe UI" w:hAnsi="Segoe UI" w:cs="Segoe UI"/>
+          <w:color w:val="333333"/>
+          <w:spacing w:val="5"/>
+          <w:shd w:val="clear" w:color="auto" w:fill="FFFFFF"/>
+        </w:rPr>
+      </w:pPr>
+      <w:proofErr w:type="gramStart"/>
+      <w:r>
+        <w:rPr>
+          <w:rFonts w:ascii="Segoe UI" w:hAnsi="Segoe UI" w:cs="Segoe UI"/>
+          <w:color w:val="333333"/>
+          <w:spacing w:val="5"/>
+          <w:shd w:val="clear" w:color="auto" w:fill="FFFFFF"/>
+        </w:rPr>
+        <w:t>Ref :</w:t>
+      </w:r>
+      <w:proofErr w:type="gramEnd"/>
+      <w:r>
+        <w:rPr>
+          <w:rFonts w:ascii="Segoe UI" w:hAnsi="Segoe UI" w:cs="Segoe UI"/>
+          <w:color w:val="333333"/>
+          <w:spacing w:val="5"/>
+          <w:shd w:val="clear" w:color="auto" w:fill="FFFFFF"/>
+        </w:rPr>
+        <w:t xml:space="preserve"> </w:t>
+      </w:r>
+      <w:hyperlink r:id="rId18" w:history="1">
+        <w:proofErr w:type="spellStart"/>
+        <w:r>
+          <w:rPr>
+            <w:rFonts w:ascii="Segoe UI" w:hAnsi="Segoe UI" w:cs="Segoe UI"/>
+            <w:color w:val="2F5496" w:themeColor="accent1" w:themeShade="BF"/>
+            <w:spacing w:val="5"/>
+            <w:u w:val="single"/>
+          </w:rPr>
+          <w:t>Visual_Odometry_Tutorial</w:t>
+        </w:r>
+        <w:proofErr w:type="spellEnd"/>
+      </w:hyperlink>
+    </w:p>
+    <w:p>
+      <w:pPr>
+        <w:bidi w:val="0"/>
+        <w:rPr>
+          <w:rFonts w:ascii="Segoe UI" w:hAnsi="Segoe UI" w:cs="Segoe UI"/>
+          <w:color w:val="333333"/>
+          <w:spacing w:val="5"/>
+          <w:shd w:val="clear" w:color="auto" w:fill="FFFFFF"/>
+        </w:rPr>
+      </w:pPr>
+      <w:r>
+        <w:rPr>
+          <w:rFonts w:ascii="Segoe UI" w:hAnsi="Segoe UI" w:cs="Segoe UI"/>
+          <w:color w:val="333333"/>
+          <w:spacing w:val="5"/>
+          <w:shd w:val="clear" w:color="auto" w:fill="FFFFFF"/>
+        </w:rPr>
+        <w:t>Suppose there are 30 match points and it is known that 80% of them are correct</w:t>
+      </w:r>
+      <w:r>
+        <w:rPr>
+          <w:rFonts w:ascii="Segoe UI" w:hAnsi="Segoe UI" w:cs="Segoe UI"/>
+          <w:color w:val="333333"/>
+          <w:spacing w:val="5"/>
+          <w:shd w:val="clear" w:color="auto" w:fill="FFFFFF"/>
+        </w:rPr>
+        <w:t>.</w:t>
+      </w:r>
+    </w:p>
+    <w:p>
+      <w:pPr>
+        <w:bidi w:val="0"/>
+        <w:rPr>
+          <w:rFonts w:ascii="Segoe UI" w:hAnsi="Segoe UI" w:cs="Segoe UI"/>
+          <w:color w:val="333333"/>
+          <w:spacing w:val="5"/>
+          <w:shd w:val="clear" w:color="auto" w:fill="FFFFFF"/>
+        </w:rPr>
+      </w:pPr>
+      <w:r>
+        <w:rPr>
+          <w:rFonts w:ascii="Segoe UI" w:hAnsi="Segoe UI" w:cs="Segoe UI"/>
+          <w:color w:val="333333"/>
+          <w:spacing w:val="5"/>
+          <w:shd w:val="clear" w:color="auto" w:fill="FFFFFF"/>
+        </w:rPr>
+        <w:t>s = 4 (</w:t>
+      </w:r>
+      <w:r>
+        <w:t xml:space="preserve">points needed for general </w:t>
+      </w:r>
+      <w:r>
+        <w:t>homography)</w:t>
+      </w:r>
+    </w:p>
+    <w:p>
+      <w:pPr>
+        <w:bidi w:val="0"/>
+        <w:rPr>
+          <w:rFonts w:ascii="Segoe UI" w:hAnsi="Segoe UI" w:cs="Segoe UI"/>
+          <w:color w:val="333333"/>
+          <w:spacing w:val="5"/>
+          <w:shd w:val="clear" w:color="auto" w:fill="FFFFFF"/>
+        </w:rPr>
+      </w:pPr>
+      <w:r>
+        <w:rPr>
+          <w:rFonts w:ascii="Segoe UI" w:hAnsi="Segoe UI" w:cs="Segoe UI"/>
+          <w:color w:val="333333"/>
+          <w:spacing w:val="5"/>
+          <w:shd w:val="clear" w:color="auto" w:fill="FFFFFF"/>
+        </w:rPr>
+        <w:t>ε = 20% = 0.2</w:t>
+      </w:r>
+    </w:p>
+    <w:p>
+      <w:pPr>
+        <w:bidi w:val="0"/>
+        <w:rPr>
+          <w:rFonts w:ascii="Segoe UI" w:hAnsi="Segoe UI" w:cs="Segoe UI"/>
+          <w:color w:val="333333"/>
+          <w:spacing w:val="5"/>
+          <w:shd w:val="clear" w:color="auto" w:fill="FFFFFF"/>
+        </w:rPr>
+      </w:pPr>
+      <w:r>
+        <w:rPr>
+          <w:rFonts w:ascii="Segoe UI" w:hAnsi="Segoe UI" w:cs="Segoe UI"/>
+          <w:color w:val="333333"/>
+          <w:spacing w:val="5"/>
+          <w:shd w:val="clear" w:color="auto" w:fill="FFFFFF"/>
+        </w:rPr>
+        <w:t>for p = 0.9 we will need 5 iterations</w:t>
+      </w:r>
+    </w:p>
+    <w:p>
+      <w:pPr>
+        <w:bidi w:val="0"/>
+        <w:rPr>
+          <w:rFonts w:ascii="Segoe UI" w:hAnsi="Segoe UI" w:cs="Segoe UI"/>
+          <w:color w:val="333333"/>
+          <w:spacing w:val="5"/>
+          <w:shd w:val="clear" w:color="auto" w:fill="FFFFFF"/>
+        </w:rPr>
+      </w:pPr>
+      <w:r>
+        <w:rPr>
+          <w:rFonts w:ascii="Segoe UI" w:hAnsi="Segoe UI" w:cs="Segoe UI"/>
+          <w:color w:val="333333"/>
+          <w:spacing w:val="5"/>
+          <w:shd w:val="clear" w:color="auto" w:fill="FFFFFF"/>
+        </w:rPr>
+        <w:t>for p = 0.9</w:t>
+      </w:r>
+      <w:r>
+        <w:rPr>
+          <w:rFonts w:ascii="Segoe UI" w:hAnsi="Segoe UI" w:cs="Segoe UI"/>
+          <w:color w:val="333333"/>
+          <w:spacing w:val="5"/>
+          <w:shd w:val="clear" w:color="auto" w:fill="FFFFFF"/>
+        </w:rPr>
+        <w:t>9</w:t>
+      </w:r>
+      <w:r>
+        <w:rPr>
+          <w:rFonts w:ascii="Segoe UI" w:hAnsi="Segoe UI" w:cs="Segoe UI"/>
+          <w:color w:val="333333"/>
+          <w:spacing w:val="5"/>
+          <w:shd w:val="clear" w:color="auto" w:fill="FFFFFF"/>
+        </w:rPr>
+        <w:t xml:space="preserve"> we will need 5 iterations</w:t>
+      </w:r>
+    </w:p>
+    <w:p>
+      <w:pPr>
+        <w:bidi w:val="0"/>
+        <w:rPr>
+          <w:rFonts w:ascii="Georgia" w:hAnsi="Georgia"/>
+          <w:i/>
+          <w:iCs/>
+          <w:color w:val="292929"/>
+          <w:spacing w:val="-1"/>
+          <w:sz w:val="32"/>
+          <w:szCs w:val="32"/>
+          <w:shd w:val="clear" w:color="auto" w:fill="FFFFFF"/>
+        </w:rPr>
+      </w:pPr>
+      <w:r>
+        <w:rPr>
+          <w:rFonts w:ascii="Georgia" w:hAnsi="Georgia"/>
+          <w:i/>
+          <w:iCs/>
+          <w:color w:val="292929"/>
+          <w:spacing w:val="-1"/>
+          <w:sz w:val="32"/>
+          <w:szCs w:val="32"/>
+          <w:shd w:val="clear" w:color="auto" w:fill="FFFFFF"/>
+        </w:rPr>
+        <w:t>11</w:t>
+      </w:r>
+      <w:r>
+        <w:rPr>
+          <w:rFonts w:ascii="Georgia" w:hAnsi="Georgia"/>
+          <w:i/>
+          <w:iCs/>
+          <w:color w:val="292929"/>
+          <w:spacing w:val="-1"/>
+          <w:sz w:val="32"/>
+          <w:szCs w:val="32"/>
+          <w:shd w:val="clear" w:color="auto" w:fill="FFFFFF"/>
+        </w:rPr>
+        <w:t xml:space="preserve"> </w:t>
+      </w:r>
+      <w:r>
+        <w:rPr>
+          <w:rFonts w:ascii="Georgia" w:hAnsi="Georgia"/>
+          <w:i/>
+          <w:iCs/>
+          <w:color w:val="292929"/>
+          <w:spacing w:val="-1"/>
+          <w:sz w:val="32"/>
+          <w:szCs w:val="32"/>
+          <w:shd w:val="clear" w:color="auto" w:fill="FFFFFF"/>
+        </w:rPr>
+        <w:t>(In code)</w:t>
+      </w:r>
+    </w:p>
+    <w:p>
+      <w:pPr>
+        <w:bidi w:val="0"/>
+        <w:rPr>
+          <w:rFonts w:ascii="Georgia" w:hAnsi="Georgia"/>
+          <w:i/>
+          <w:iCs/>
+          <w:color w:val="292929"/>
+          <w:spacing w:val="-1"/>
+          <w:sz w:val="32"/>
+          <w:szCs w:val="32"/>
+          <w:shd w:val="clear" w:color="auto" w:fill="FFFFFF"/>
+        </w:rPr>
+      </w:pPr>
+      <w:r>
+        <w:rPr>
+          <w:rFonts w:ascii="Georgia" w:hAnsi="Georgia"/>
+          <w:i/>
+          <w:iCs/>
+          <w:color w:val="292929"/>
+          <w:spacing w:val="-1"/>
+          <w:sz w:val="32"/>
+          <w:szCs w:val="32"/>
+          <w:shd w:val="clear" w:color="auto" w:fill="FFFFFF"/>
+        </w:rPr>
+        <w:t>1</w:t>
+      </w:r>
+      <w:r>
+        <w:rPr>
+          <w:rFonts w:ascii="Georgia" w:hAnsi="Georgia"/>
+          <w:i/>
+          <w:iCs/>
+          <w:color w:val="292929"/>
+          <w:spacing w:val="-1"/>
+          <w:sz w:val="32"/>
+          <w:szCs w:val="32"/>
+          <w:shd w:val="clear" w:color="auto" w:fill="FFFFFF"/>
+        </w:rPr>
+        <w:t>2</w:t>
+      </w:r>
+    </w:p>
+    <w:p>
+      <w:pPr>
+        <w:bidi w:val="0"/>
+        <w:rPr>
+          <w:rFonts w:ascii="Segoe UI" w:hAnsi="Segoe UI" w:cs="Segoe UI"/>
+          <w:color w:val="333333"/>
+          <w:spacing w:val="5"/>
+          <w:shd w:val="clear" w:color="auto" w:fill="FFFFFF"/>
+        </w:rPr>
+      </w:pPr>
+    </w:p>
+    <w:p>
+      <w:pPr>
+        <w:bidi w:val="0"/>
+        <w:rPr>
+          <w:rFonts w:ascii="Segoe UI" w:hAnsi="Segoe UI" w:cs="Segoe UI"/>
+          <w:color w:val="333333"/>
+          <w:spacing w:val="5"/>
+          <w:shd w:val="clear" w:color="auto" w:fill="FFFFFF"/>
+        </w:rPr>
+      </w:pPr>
+      <w:r>
+        <w:rPr>
+          <w:rFonts w:ascii="Segoe UI" w:hAnsi="Segoe UI" w:cs="Segoe UI"/>
+          <w:color w:val="333333"/>
+          <w:spacing w:val="5"/>
+          <w:shd w:val="clear" w:color="auto" w:fill="FFFFFF"/>
+        </w:rPr>
+        <w:t>Naive Homography Test 9.1989 sec</w:t>
+      </w:r>
+    </w:p>
+    <w:p>
+      <w:pPr>
+        <w:bidi w:val="0"/>
+        <w:rPr>
+          <w:rFonts w:ascii="Segoe UI" w:hAnsi="Segoe UI" w:cs="Segoe UI"/>
+          <w:color w:val="333333"/>
+          <w:spacing w:val="5"/>
+          <w:shd w:val="clear" w:color="auto" w:fill="FFFFFF"/>
+        </w:rPr>
+      </w:pPr>
+      <w:r>
+        <w:rPr>
+          <w:rFonts w:ascii="Segoe UI" w:hAnsi="Segoe UI" w:cs="Segoe UI"/>
+          <w:color w:val="333333"/>
+          <w:spacing w:val="5"/>
+          <w:shd w:val="clear" w:color="auto" w:fill="FFFFFF"/>
+        </w:rPr>
+        <w:t>[0.16, 21.329346060984314]</w:t>
+      </w:r>
+    </w:p>
+    <w:p>
+      <w:pPr>
+        <w:bidi w:val="0"/>
+        <w:rPr>
+          <w:rFonts w:ascii="Segoe UI" w:hAnsi="Segoe UI" w:cs="Segoe UI"/>
+          <w:color w:val="333333"/>
+          <w:spacing w:val="5"/>
+          <w:shd w:val="clear" w:color="auto" w:fill="FFFFFF"/>
+        </w:rPr>
+      </w:pPr>
+      <w:r>
+        <w:rPr>
+          <w:rFonts w:ascii="Segoe UI" w:hAnsi="Segoe UI" w:cs="Segoe UI"/>
+          <w:color w:val="333333"/>
+          <w:spacing w:val="5"/>
+          <w:shd w:val="clear" w:color="auto" w:fill="FFFFFF"/>
+        </w:rPr>
+        <w:t>RANSAC Homography 2.0566 sec</w:t>
+      </w:r>
+    </w:p>
+    <w:p>
+      <w:pPr>
+        <w:bidi w:val="0"/>
+        <w:rPr>
+          <w:rFonts w:ascii="Segoe UI" w:hAnsi="Segoe UI" w:cs="Segoe UI"/>
+          <w:color w:val="333333"/>
+          <w:spacing w:val="5"/>
+          <w:shd w:val="clear" w:color="auto" w:fill="FFFFFF"/>
+        </w:rPr>
+      </w:pPr>
+      <w:r>
+        <w:rPr>
+          <w:rFonts w:ascii="Segoe UI" w:hAnsi="Segoe UI" w:cs="Segoe UI"/>
+          <w:color w:val="333333"/>
+          <w:spacing w:val="5"/>
+          <w:shd w:val="clear" w:color="auto" w:fill="FFFFFF"/>
+        </w:rPr>
+        <w:t>[[ 1.43457214e+</w:t>
+      </w:r>
+      <w:proofErr w:type="gramStart"/>
+      <w:r>
+        <w:rPr>
+          <w:rFonts w:ascii="Segoe UI" w:hAnsi="Segoe UI" w:cs="Segoe UI"/>
+          <w:color w:val="333333"/>
+          <w:spacing w:val="5"/>
+          <w:shd w:val="clear" w:color="auto" w:fill="FFFFFF"/>
+        </w:rPr>
+        <w:t>00  2.10443232e</w:t>
+      </w:r>
+      <w:proofErr w:type="gramEnd"/>
+      <w:r>
+        <w:rPr>
+          <w:rFonts w:ascii="Segoe UI" w:hAnsi="Segoe UI" w:cs="Segoe UI"/>
+          <w:color w:val="333333"/>
+          <w:spacing w:val="5"/>
+          <w:shd w:val="clear" w:color="auto" w:fill="FFFFFF"/>
+        </w:rPr>
+        <w:t>-01 -1.27718679e+03]</w:t>
+      </w:r>
+    </w:p>
+    <w:p>
+      <w:pPr>
+        <w:bidi w:val="0"/>
+        <w:rPr>
+          <w:rFonts w:ascii="Segoe UI" w:hAnsi="Segoe UI" w:cs="Segoe UI"/>
+          <w:color w:val="333333"/>
+          <w:spacing w:val="5"/>
+          <w:shd w:val="clear" w:color="auto" w:fill="FFFFFF"/>
+        </w:rPr>
+      </w:pPr>
+      <w:r>
+        <w:rPr>
+          <w:rFonts w:ascii="Segoe UI" w:hAnsi="Segoe UI" w:cs="Segoe UI"/>
+          <w:color w:val="333333"/>
+          <w:spacing w:val="5"/>
+          <w:shd w:val="clear" w:color="auto" w:fill="FFFFFF"/>
+        </w:rPr>
+        <w:t xml:space="preserve"> [ 1.34265156e-</w:t>
+      </w:r>
+      <w:proofErr w:type="gramStart"/>
+      <w:r>
+        <w:rPr>
+          <w:rFonts w:ascii="Segoe UI" w:hAnsi="Segoe UI" w:cs="Segoe UI"/>
+          <w:color w:val="333333"/>
+          <w:spacing w:val="5"/>
+          <w:shd w:val="clear" w:color="auto" w:fill="FFFFFF"/>
+        </w:rPr>
+        <w:t>02  1</w:t>
+      </w:r>
+      <w:proofErr w:type="gramEnd"/>
+      <w:r>
+        <w:rPr>
+          <w:rFonts w:ascii="Segoe UI" w:hAnsi="Segoe UI" w:cs="Segoe UI"/>
+          <w:color w:val="333333"/>
+          <w:spacing w:val="5"/>
+          <w:shd w:val="clear" w:color="auto" w:fill="FFFFFF"/>
+        </w:rPr>
+        <w:t>.34706123e+00 -1.60455874e+01]</w:t>
+      </w:r>
+    </w:p>
+    <w:p>
+      <w:pPr>
+        <w:bidi w:val="0"/>
+        <w:rPr>
+          <w:rFonts w:ascii="Segoe UI" w:hAnsi="Segoe UI" w:cs="Segoe UI"/>
+          <w:color w:val="333333"/>
+          <w:spacing w:val="5"/>
+          <w:shd w:val="clear" w:color="auto" w:fill="FFFFFF"/>
+        </w:rPr>
+      </w:pPr>
+      <w:r>
+        <w:rPr>
+          <w:rFonts w:ascii="Segoe UI" w:hAnsi="Segoe UI" w:cs="Segoe UI"/>
+          <w:color w:val="333333"/>
+          <w:spacing w:val="5"/>
+          <w:shd w:val="clear" w:color="auto" w:fill="FFFFFF"/>
+        </w:rPr>
+        <w:t xml:space="preserve"> [ 3.79279298e-</w:t>
+      </w:r>
+      <w:proofErr w:type="gramStart"/>
+      <w:r>
+        <w:rPr>
+          <w:rFonts w:ascii="Segoe UI" w:hAnsi="Segoe UI" w:cs="Segoe UI"/>
+          <w:color w:val="333333"/>
+          <w:spacing w:val="5"/>
+          <w:shd w:val="clear" w:color="auto" w:fill="FFFFFF"/>
+        </w:rPr>
+        <w:t>04  5.56523147e</w:t>
+      </w:r>
+      <w:proofErr w:type="gramEnd"/>
+      <w:r>
+        <w:rPr>
+          <w:rFonts w:ascii="Segoe UI" w:hAnsi="Segoe UI" w:cs="Segoe UI"/>
+          <w:color w:val="333333"/>
+          <w:spacing w:val="5"/>
+          <w:shd w:val="clear" w:color="auto" w:fill="FFFFFF"/>
+        </w:rPr>
+        <w:t>-05  1.00000000e+00]]</w:t>
+      </w:r>
+    </w:p>
+    <w:p>
+      <w:pPr>
+        <w:bidi w:val="0"/>
+        <w:rPr>
+          <w:rFonts w:ascii="Segoe UI" w:hAnsi="Segoe UI" w:cs="Segoe UI"/>
+          <w:color w:val="333333"/>
+          <w:spacing w:val="5"/>
+          <w:shd w:val="clear" w:color="auto" w:fill="FFFFFF"/>
+        </w:rPr>
+      </w:pPr>
+      <w:r>
+        <w:rPr>
+          <w:rFonts w:ascii="Segoe UI" w:hAnsi="Segoe UI" w:cs="Segoe UI"/>
+          <w:color w:val="333333"/>
+          <w:spacing w:val="5"/>
+          <w:shd w:val="clear" w:color="auto" w:fill="FFFFFF"/>
+        </w:rPr>
+        <w:t>RANSAC Homography Test 2.0777 sec</w:t>
+      </w:r>
+    </w:p>
+    <w:p>
+      <w:pPr>
+        <w:bidi w:val="0"/>
+        <w:rPr>
+          <w:rFonts w:ascii="Segoe UI" w:hAnsi="Segoe UI" w:cs="Segoe UI"/>
+          <w:color w:val="333333"/>
+          <w:spacing w:val="5"/>
+          <w:shd w:val="clear" w:color="auto" w:fill="FFFFFF"/>
+        </w:rPr>
+      </w:pPr>
+      <w:r>
+        <w:rPr>
+          <w:rFonts w:ascii="Segoe UI" w:hAnsi="Segoe UI" w:cs="Segoe UI"/>
+          <w:color w:val="333333"/>
+          <w:spacing w:val="5"/>
+          <w:shd w:val="clear" w:color="auto" w:fill="FFFFFF"/>
+        </w:rPr>
+        <w:t>[0.8, 1.9520284459063002]</w:t>
+      </w:r>
+    </w:p>
+    <w:p>
+      <w:pPr>
+        <w:bidi w:val="0"/>
+        <w:rPr>
+          <w:rFonts w:ascii="Segoe UI" w:hAnsi="Segoe UI" w:cs="Segoe UI"/>
+          <w:color w:val="333333"/>
+          <w:spacing w:val="5"/>
+          <w:shd w:val="clear" w:color="auto" w:fill="FFFFFF"/>
+        </w:rPr>
+      </w:pPr>
+      <w:r>
+        <w:t>A</w:t>
+      </w:r>
+      <w:r>
+        <w:t xml:space="preserve">lthough we </w:t>
+      </w:r>
+      <w:r>
+        <w:t>are using</w:t>
+      </w:r>
+      <w:r>
+        <w:t xml:space="preserve"> the bad matching points</w:t>
+      </w:r>
+      <w:r>
+        <w:t xml:space="preserve"> file</w:t>
+      </w:r>
+      <w:r>
+        <w:t xml:space="preserve">, we can see that our forward mapping is </w:t>
+      </w:r>
+      <w:r>
+        <w:t>much better than before and the result is similar</w:t>
+      </w:r>
+      <w:r>
+        <w:t xml:space="preserve"> to the perfect matching points forward mapping. RANSAC Algorithm </w:t>
+      </w:r>
+      <w:r>
+        <w:t>were cleaning the inliers from the data</w:t>
+      </w:r>
+      <w:r>
+        <w:t xml:space="preserve">. </w:t>
+      </w:r>
+    </w:p>
+    <w:p>
+      <w:pPr>
+        <w:bidi w:val="0"/>
+        <w:jc w:val="center"/>
+        <w:rPr>
+          <w:rFonts w:ascii="Segoe UI" w:hAnsi="Segoe UI" w:cs="Segoe UI"/>
+          <w:color w:val="333333"/>
+          <w:spacing w:val="5"/>
+          <w:shd w:val="clear" w:color="auto" w:fill="FFFFFF"/>
+        </w:rPr>
+      </w:pPr>
+      <w:r>
+        <w:rPr>
+          <w:rFonts w:ascii="Segoe UI" w:hAnsi="Segoe UI" w:cs="Segoe UI"/>
+          <w:color w:val="333333"/>
+          <w:spacing w:val="5"/>
+          <w:shd w:val="clear" w:color="auto" w:fill="FFFFFF"/>
+        </w:rPr>
+        <w:lastRenderedPageBreak/>
+        <w:drawing>
+          <wp:inline distT="0" distB="0" distL="0" distR="0" wp14:anchorId="75522E27" wp14:editId="66C2091C">
+            <wp:extent cx="4864659" cy="3648787"/>
+            <wp:effectExtent l="0" t="0" r="0" b="8890"/>
+            <wp:docPr id="7" name="תמונה 7"/>
+            <wp:cNvGraphicFramePr>
+              <a:graphicFrameLocks xmlns:a="http://schemas.openxmlformats.org/drawingml/2006/main" noChangeAspect="1"/>
+            </wp:cNvGraphicFramePr>
+            <a:graphic xmlns:a="http://schemas.openxmlformats.org/drawingml/2006/main">
+              <a:graphicData uri="http://schemas.openxmlformats.org/drawingml/2006/picture">
+                <pic:pic xmlns:pic="http://schemas.openxmlformats.org/drawingml/2006/picture">
+                  <pic:nvPicPr>
+                    <pic:cNvPr id="1" name=""/>
+                    <pic:cNvPicPr/>
+                  </pic:nvPicPr>
+                  <pic:blipFill>
+                    <a:blip r:embed="rId15"/>
+                    <a:stretch>
+                      <a:fillRect/>
+                    </a:stretch>
+                  </pic:blipFill>
+                  <pic:spPr>
+                    <a:xfrm>
+                      <a:off x="0" y="0"/>
+                      <a:ext cx="4871342" cy="3653799"/>
+                    </a:xfrm>
+                    <a:prstGeom prst="rect">
+                      <a:avLst/>
+                    </a:prstGeom>
+                  </pic:spPr>
+                </pic:pic>
+              </a:graphicData>
+            </a:graphic>
+          </wp:inline>
+        </w:drawing>
+      </w:r>
+    </w:p>
+    <w:p>
+      <w:pPr>
+        <w:bidi w:val="0"/>
+        <w:rPr>
+          <w:rFonts w:ascii="Georgia" w:hAnsi="Georgia"/>
+          <w:i/>
+          <w:iCs/>
+          <w:color w:val="292929"/>
+          <w:spacing w:val="-1"/>
+          <w:sz w:val="32"/>
+          <w:szCs w:val="32"/>
+          <w:shd w:val="clear" w:color="auto" w:fill="FFFFFF"/>
+        </w:rPr>
+      </w:pPr>
+      <w:r>
+        <w:rPr>
+          <w:rFonts w:ascii="Georgia" w:hAnsi="Georgia"/>
+          <w:i/>
+          <w:iCs/>
+          <w:color w:val="292929"/>
+          <w:spacing w:val="-1"/>
+          <w:sz w:val="32"/>
+          <w:szCs w:val="32"/>
+          <w:shd w:val="clear" w:color="auto" w:fill="FFFFFF"/>
+        </w:rPr>
+        <w:t>1</w:t>
+      </w:r>
+      <w:r>
+        <w:rPr>
+          <w:rFonts w:ascii="Georgia" w:hAnsi="Georgia"/>
+          <w:i/>
+          <w:iCs/>
+          <w:color w:val="292929"/>
+          <w:spacing w:val="-1"/>
+          <w:sz w:val="32"/>
+          <w:szCs w:val="32"/>
+          <w:shd w:val="clear" w:color="auto" w:fill="FFFFFF"/>
+        </w:rPr>
+        <w:t>3</w:t>
+      </w:r>
+      <w:r>
+        <w:rPr>
+          <w:rFonts w:ascii="Georgia" w:hAnsi="Georgia"/>
+          <w:i/>
+          <w:iCs/>
+          <w:color w:val="292929"/>
+          <w:spacing w:val="-1"/>
+          <w:sz w:val="32"/>
+          <w:szCs w:val="32"/>
+          <w:shd w:val="clear" w:color="auto" w:fill="FFFFFF"/>
+        </w:rPr>
+        <w:t xml:space="preserve"> </w:t>
+      </w:r>
+    </w:p>
+    <w:p>
+      <w:pPr>
+        <w:bidi w:val="0"/>
+        <w:jc w:val="center"/>
+        <w:rPr>
+          <w:rFonts w:ascii="Georgia" w:hAnsi="Georgia" w:hint="cs"/>
+          <w:i/>
+          <w:iCs/>
+          <w:color w:val="292929"/>
+          <w:spacing w:val="-1"/>
+          <w:sz w:val="32"/>
+          <w:szCs w:val="32"/>
+          <w:shd w:val="clear" w:color="auto" w:fill="FFFFFF"/>
+          <w:rtl/>
+        </w:rPr>
+      </w:pPr>
+      <w:r>
+        <w:rPr>
+          <w:rFonts w:ascii="Georgia" w:hAnsi="Georgia"/>
+          <w:i/>
+          <w:iCs/>
+          <w:noProof/>
+          <w:color w:val="292929"/>
+          <w:spacing w:val="-1"/>
+          <w:sz w:val="32"/>
+          <w:szCs w:val="32"/>
+          <w:shd w:val="clear" w:color="auto" w:fill="FFFFFF"/>
+        </w:rPr>
+        <w:drawing>
+          <wp:inline distT="0" distB="0" distL="0" distR="0" wp14:anchorId="126F42FA" wp14:editId="78DED69C">
+            <wp:extent cx="4486351" cy="3491121"/>
+            <wp:effectExtent l="0" t="0" r="0" b="0"/>
+            <wp:docPr id="19" name="תמונה 19"/>
+            <wp:cNvGraphicFramePr>
+              <a:graphicFrameLocks xmlns:a="http://schemas.openxmlformats.org/drawingml/2006/main" noChangeAspect="1"/>
+            </wp:cNvGraphicFramePr>
+            <a:graphic xmlns:a="http://schemas.openxmlformats.org/drawingml/2006/main">
+              <a:graphicData uri="http://schemas.openxmlformats.org/drawingml/2006/picture">
+                <pic:pic xmlns:pic="http://schemas.openxmlformats.org/drawingml/2006/picture">
+                  <pic:nvPicPr>
+                    <pic:cNvPr id="0" name="Picture 2"/>
+                    <pic:cNvPicPr>
+                      <a:picLocks noChangeAspect="1" noChangeArrowheads="1"/>
+                    </pic:cNvPicPr>
+                  </pic:nvPicPr>
+                  <pic:blipFill>
+                    <a:blip r:embed="rId19">
+                      <a:extLst>
+                        <a:ext uri="{28A0092B-C50C-407E-A947-70E740481C1C}">
+                          <a14:useLocalDpi xmlns:a14="http://schemas.microsoft.com/office/drawing/2010/main" val="0"/>
+                        </a:ext>
+                      </a:extLst>
+                    </a:blip>
+                    <a:srcRect/>
+                    <a:stretch>
+                      <a:fillRect/>
+                    </a:stretch>
+                  </pic:blipFill>
+                  <pic:spPr bwMode="auto">
+                    <a:xfrm>
+                      <a:off x="0" y="0"/>
+                      <a:ext cx="4521840" cy="3518737"/>
+                    </a:xfrm>
+                    <a:prstGeom prst="rect">
+                      <a:avLst/>
+                    </a:prstGeom>
+                    <a:noFill/>
+                  </pic:spPr>
+                </pic:pic>
+              </a:graphicData>
+            </a:graphic>
+          </wp:inline>
+        </w:drawing>
+      </w:r>
+    </w:p>
+    <w:p>
+      <w:pPr>
+        <w:bidi w:val="0"/>
+      </w:pPr>
+      <w:r>
+        <w:t xml:space="preserve">The </w:t>
+      </w:r>
+      <w:r>
+        <w:t xml:space="preserve">image </w:t>
+      </w:r>
+      <w:r>
+        <w:t xml:space="preserve">quality was improved, the image is much smoother and there are no </w:t>
+      </w:r>
+      <w:r>
+        <w:t>black pixels as we saw at section 12.</w:t>
+      </w:r>
+      <w:r>
+        <w:t xml:space="preserve"> This is due to the backward mapping and the bilinear interpolation</w:t>
+      </w:r>
+      <w:r>
+        <w:t>.</w:t>
+      </w:r>
+    </w:p>
+    <w:p>
+      <w:pPr>
+        <w:bidi w:val="0"/>
+        <w:rPr>
+          <w:rFonts w:ascii="Georgia" w:hAnsi="Georgia"/>
+          <w:i/>
+          <w:iCs/>
+          <w:color w:val="292929"/>
+          <w:spacing w:val="-1"/>
+          <w:sz w:val="32"/>
+          <w:szCs w:val="32"/>
+          <w:shd w:val="clear" w:color="auto" w:fill="FFFFFF"/>
+        </w:rPr>
+      </w:pPr>
+      <w:r>
+        <w:rPr>
+          <w:rFonts w:ascii="Georgia" w:hAnsi="Georgia"/>
+          <w:i/>
+          <w:iCs/>
+          <w:color w:val="292929"/>
+          <w:spacing w:val="-1"/>
+          <w:sz w:val="32"/>
+          <w:szCs w:val="32"/>
+          <w:shd w:val="clear" w:color="auto" w:fill="FFFFFF"/>
+        </w:rPr>
+        <w:t>1</w:t>
+      </w:r>
+      <w:r>
+        <w:rPr>
+          <w:rFonts w:ascii="Georgia" w:hAnsi="Georgia"/>
+          <w:i/>
+          <w:iCs/>
+          <w:color w:val="292929"/>
+          <w:spacing w:val="-1"/>
+          <w:sz w:val="32"/>
+          <w:szCs w:val="32"/>
+          <w:shd w:val="clear" w:color="auto" w:fill="FFFFFF"/>
+        </w:rPr>
+        <w:t>4</w:t>
+      </w:r>
+      <w:r>
+        <w:rPr>
+          <w:rFonts w:ascii="Georgia" w:hAnsi="Georgia"/>
+          <w:i/>
+          <w:iCs/>
+          <w:color w:val="292929"/>
+          <w:spacing w:val="-1"/>
+          <w:sz w:val="32"/>
+          <w:szCs w:val="32"/>
+          <w:shd w:val="clear" w:color="auto" w:fill="FFFFFF"/>
+        </w:rPr>
+        <w:t xml:space="preserve"> </w:t>
+      </w:r>
+      <w:r>
+        <w:rPr>
+          <w:rFonts w:ascii="Georgia" w:hAnsi="Georgia"/>
+          <w:i/>
+          <w:iCs/>
+          <w:color w:val="292929"/>
+          <w:spacing w:val="-1"/>
+          <w:sz w:val="32"/>
+          <w:szCs w:val="32"/>
+          <w:shd w:val="clear" w:color="auto" w:fill="FFFFFF"/>
+        </w:rPr>
+        <w:t>(In code)</w:t>
+      </w:r>
+    </w:p>
+    <w:p>
+      <w:pPr>
+        <w:bidi w:val="0"/>
+        <w:rPr>
+          <w:rFonts w:ascii="Georgia" w:hAnsi="Georgia"/>
+          <w:i/>
+          <w:iCs/>
+          <w:color w:val="292929"/>
+          <w:spacing w:val="-1"/>
+          <w:sz w:val="32"/>
+          <w:szCs w:val="32"/>
+          <w:shd w:val="clear" w:color="auto" w:fill="FFFFFF"/>
+        </w:rPr>
+      </w:pPr>
+      <w:r>
+        <w:rPr>
+          <w:rFonts w:ascii="Georgia" w:hAnsi="Georgia"/>
+          <w:i/>
+          <w:iCs/>
+          <w:color w:val="292929"/>
+          <w:spacing w:val="-1"/>
+          <w:sz w:val="32"/>
+          <w:szCs w:val="32"/>
+          <w:shd w:val="clear" w:color="auto" w:fill="FFFFFF"/>
+        </w:rPr>
+        <w:t>1</w:t>
+      </w:r>
+      <w:r>
+        <w:rPr>
+          <w:rFonts w:ascii="Georgia" w:hAnsi="Georgia"/>
+          <w:i/>
+          <w:iCs/>
+          <w:color w:val="292929"/>
+          <w:spacing w:val="-1"/>
+          <w:sz w:val="32"/>
+          <w:szCs w:val="32"/>
+          <w:shd w:val="clear" w:color="auto" w:fill="FFFFFF"/>
+        </w:rPr>
+        <w:t>5</w:t>
+      </w:r>
+      <w:r>
+        <w:rPr>
+          <w:rFonts w:ascii="Georgia" w:hAnsi="Georgia"/>
+          <w:i/>
+          <w:iCs/>
+          <w:color w:val="292929"/>
+          <w:spacing w:val="-1"/>
+          <w:sz w:val="32"/>
+          <w:szCs w:val="32"/>
+          <w:shd w:val="clear" w:color="auto" w:fill="FFFFFF"/>
+        </w:rPr>
+        <w:t xml:space="preserve"> </w:t>
+      </w:r>
+      <w:r>
+        <w:rPr>
+          <w:rFonts w:ascii="Georgia" w:hAnsi="Georgia"/>
+          <w:i/>
+          <w:iCs/>
+          <w:color w:val="292929"/>
+          <w:spacing w:val="-1"/>
+          <w:sz w:val="32"/>
+          <w:szCs w:val="32"/>
+          <w:shd w:val="clear" w:color="auto" w:fill="FFFFFF"/>
+        </w:rPr>
+        <w:t>(In code)</w:t>
+      </w:r>
+    </w:p>
+    <w:p>
+      <w:pPr>
+        <w:bidi w:val="0"/>
+        <w:rPr>
+          <w:rFonts w:ascii="Georgia" w:hAnsi="Georgia"/>
+          <w:i/>
+          <w:iCs/>
+          <w:color w:val="292929"/>
+          <w:spacing w:val="-1"/>
+          <w:sz w:val="32"/>
+          <w:szCs w:val="32"/>
+          <w:shd w:val="clear" w:color="auto" w:fill="FFFFFF"/>
+        </w:rPr>
+      </w:pPr>
+      <w:r>
+        <w:rPr>
+          <w:rFonts w:ascii="Georgia" w:hAnsi="Georgia"/>
+          <w:i/>
+          <w:iCs/>
+          <w:color w:val="292929"/>
+          <w:spacing w:val="-1"/>
+          <w:sz w:val="32"/>
+          <w:szCs w:val="32"/>
+          <w:shd w:val="clear" w:color="auto" w:fill="FFFFFF"/>
+        </w:rPr>
+        <w:lastRenderedPageBreak/>
+        <w:t>16</w:t>
+      </w:r>
+    </w:p>
+    <w:p>
+      <w:pPr>
+        <w:bidi w:val="0"/>
+        <w:jc w:val="center"/>
+        <w:rPr>
+          <w:rFonts w:ascii="Segoe UI" w:hAnsi="Segoe UI" w:cs="Segoe UI"/>
+          <w:color w:val="333333"/>
+          <w:spacing w:val="5"/>
+          <w:shd w:val="clear" w:color="auto" w:fill="FFFFFF"/>
+        </w:rPr>
+      </w:pPr>
+      <w:r>
+        <w:rPr>
+          <w:rFonts w:ascii="Segoe UI" w:hAnsi="Segoe UI" w:cs="Segoe UI"/>
+          <w:color w:val="333333"/>
+          <w:spacing w:val="5"/>
+          <w:shd w:val="clear" w:color="auto" w:fill="FFFFFF"/>
+        </w:rPr>
+        <w:drawing>
+          <wp:inline distT="0" distB="0" distL="0" distR="0" wp14:anchorId="7029FB33" wp14:editId="44BC74F6">
+            <wp:extent cx="5544922" cy="3073213"/>
+            <wp:effectExtent l="0" t="0" r="0" b="0"/>
+            <wp:docPr id="12" name="תמונה 12"/>
+            <wp:cNvGraphicFramePr>
+              <a:graphicFrameLocks xmlns:a="http://schemas.openxmlformats.org/drawingml/2006/main" noChangeAspect="1"/>
+            </wp:cNvGraphicFramePr>
+            <a:graphic xmlns:a="http://schemas.openxmlformats.org/drawingml/2006/main">
+              <a:graphicData uri="http://schemas.openxmlformats.org/drawingml/2006/picture">
+                <pic:pic xmlns:pic="http://schemas.openxmlformats.org/drawingml/2006/picture">
+                  <pic:nvPicPr>
+                    <pic:cNvPr id="1" name=""/>
+                    <pic:cNvPicPr/>
+                  </pic:nvPicPr>
+                  <pic:blipFill rotWithShape="1">
+                    <a:blip r:embed="rId20"/>
+                    <a:srcRect l="5336" t="18005" r="8654" b="18439"/>
+                    <a:stretch/>
+                  </pic:blipFill>
+                  <pic:spPr bwMode="auto">
+                    <a:xfrm>
+                      <a:off x="0" y="0"/>
+                      <a:ext cx="5611737" cy="3110244"/>
+                    </a:xfrm>
+                    <a:prstGeom prst="rect">
+                      <a:avLst/>
+                    </a:prstGeom>
+                    <a:ln>
+                      <a:noFill/>
+                    </a:ln>
+                    <a:extLst>
+                      <a:ext uri="{53640926-AAD7-44D8-BBD7-CCE9431645EC}">
+                        <a14:shadowObscured xmlns:a14="http://schemas.microsoft.com/office/drawing/2010/main"/>
+                      </a:ext>
+                    </a:extLst>
+                  </pic:spPr>
+                </pic:pic>
+              </a:graphicData>
+            </a:graphic>
+          </wp:inline>
+        </w:drawing>
+      </w:r>
+    </w:p>
+    <w:p>
+      <w:pPr>
+        <w:bidi w:val="0"/>
+        <w:rPr>
+          <w:rFonts w:ascii="Georgia" w:hAnsi="Georgia"/>
+          <w:i/>
+          <w:iCs/>
+          <w:color w:val="292929"/>
+          <w:spacing w:val="-1"/>
+          <w:sz w:val="32"/>
+          <w:szCs w:val="32"/>
+          <w:shd w:val="clear" w:color="auto" w:fill="FFFFFF"/>
+        </w:rPr>
+      </w:pPr>
+    </w:p>
+    <w:p>
+      <w:pPr>
+        <w:bidi w:val="0"/>
+        <w:rPr>
+          <w:rFonts w:ascii="Georgia" w:hAnsi="Georgia"/>
+          <w:i/>
+          <w:iCs/>
+          <w:color w:val="292929"/>
+          <w:spacing w:val="-1"/>
+          <w:sz w:val="32"/>
+          <w:szCs w:val="32"/>
+          <w:shd w:val="clear" w:color="auto" w:fill="FFFFFF"/>
+        </w:rPr>
+      </w:pPr>
+      <w:r>
+        <w:rPr>
+          <w:rFonts w:ascii="Georgia" w:hAnsi="Georgia"/>
+          <w:i/>
+          <w:iCs/>
+          <w:color w:val="292929"/>
+          <w:spacing w:val="-1"/>
+          <w:sz w:val="32"/>
+          <w:szCs w:val="32"/>
+          <w:shd w:val="clear" w:color="auto" w:fill="FFFFFF"/>
+        </w:rPr>
+        <w:t>1</w:t>
+      </w:r>
+      <w:r>
+        <w:rPr>
+          <w:rFonts w:ascii="Georgia" w:hAnsi="Georgia"/>
+          <w:i/>
+          <w:iCs/>
+          <w:color w:val="292929"/>
+          <w:spacing w:val="-1"/>
+          <w:sz w:val="32"/>
+          <w:szCs w:val="32"/>
+          <w:shd w:val="clear" w:color="auto" w:fill="FFFFFF"/>
+        </w:rPr>
+        <w:t>7</w:t>
+      </w:r>
+    </w:p>
+    <w:p>
+      <w:pPr>
+        <w:bidi w:val="0"/>
+        <w:rPr>
+          <w:rFonts w:ascii="Georgia" w:hAnsi="Georgia"/>
+          <w:i/>
+          <w:iCs/>
+          <w:noProof/>
+          <w:color w:val="292929"/>
+          <w:spacing w:val="-1"/>
+          <w:sz w:val="32"/>
+          <w:szCs w:val="32"/>
+          <w:shd w:val="clear" w:color="auto" w:fill="FFFFFF"/>
+        </w:rPr>
+      </w:pPr>
+      <w:r>
+        <w:rPr>
+          <w:rFonts w:ascii="Georgia" w:hAnsi="Georgia"/>
+          <w:i/>
+          <w:iCs/>
+          <w:noProof/>
+          <w:color w:val="292929"/>
+          <w:spacing w:val="-1"/>
+          <w:sz w:val="32"/>
+          <w:szCs w:val="32"/>
+          <w:shd w:val="clear" w:color="auto" w:fill="FFFFFF"/>
+        </w:rPr>
+        <w:t xml:space="preserve">         </w:t>
+      </w:r>
+      <w:r>
+        <w:rPr>
+          <w:rFonts w:ascii="Georgia" w:hAnsi="Georgia"/>
+          <w:i/>
+          <w:iCs/>
+          <w:noProof/>
+          <w:color w:val="292929"/>
+          <w:spacing w:val="-1"/>
+          <w:sz w:val="32"/>
+          <w:szCs w:val="32"/>
+          <w:shd w:val="clear" w:color="auto" w:fill="FFFFFF"/>
+        </w:rPr>
+        <w:drawing>
+          <wp:inline distT="0" distB="0" distL="0" distR="0" wp14:anchorId="1679A8AA" wp14:editId="10ED7294">
+            <wp:extent cx="1929019" cy="3028493"/>
+            <wp:effectExtent l="0" t="0" r="0" b="635"/>
+            <wp:docPr id="26" name="תמונה 26"/>
+            <wp:cNvGraphicFramePr>
+              <a:graphicFrameLocks xmlns:a="http://schemas.openxmlformats.org/drawingml/2006/main" noChangeAspect="1"/>
+            </wp:cNvGraphicFramePr>
+            <a:graphic xmlns:a="http://schemas.openxmlformats.org/drawingml/2006/main">
+              <a:graphicData uri="http://schemas.openxmlformats.org/drawingml/2006/picture">
+                <pic:pic xmlns:pic="http://schemas.openxmlformats.org/drawingml/2006/picture">
+                  <pic:nvPicPr>
+                    <pic:cNvPr id="1" name=""/>
+                    <pic:cNvPicPr/>
+                  </pic:nvPicPr>
+                  <pic:blipFill rotWithShape="1">
+                    <a:blip r:embed="rId21"/>
+                    <a:srcRect l="28571" t="9801" r="30785" b="5127"/>
+                    <a:stretch/>
+                  </pic:blipFill>
+                  <pic:spPr bwMode="auto">
+                    <a:xfrm>
+                      <a:off x="0" y="0"/>
+                      <a:ext cx="1931282" cy="3032045"/>
+                    </a:xfrm>
+                    <a:prstGeom prst="rect">
+                      <a:avLst/>
+                    </a:prstGeom>
+                    <a:ln>
+                      <a:noFill/>
+                    </a:ln>
+                    <a:extLst>
+                      <a:ext uri="{53640926-AAD7-44D8-BBD7-CCE9431645EC}">
+                        <a14:shadowObscured xmlns:a14="http://schemas.microsoft.com/office/drawing/2010/main"/>
+                      </a:ext>
+                    </a:extLst>
+                  </pic:spPr>
+                </pic:pic>
+              </a:graphicData>
+            </a:graphic>
+          </wp:inline>
+        </w:drawing>
+      </w:r>
+      <w:r>
+        <w:rPr>
+          <w:rFonts w:ascii="Georgia" w:hAnsi="Georgia"/>
+          <w:i/>
+          <w:iCs/>
+          <w:noProof/>
+          <w:color w:val="292929"/>
+          <w:spacing w:val="-1"/>
+          <w:sz w:val="32"/>
+          <w:szCs w:val="32"/>
+          <w:shd w:val="clear" w:color="auto" w:fill="FFFFFF"/>
+        </w:rPr>
+        <w:t xml:space="preserve">     </w:t>
+      </w:r>
+      <w:r>
+        <w:rPr>
+          <w:rFonts w:ascii="Georgia" w:hAnsi="Georgia"/>
+          <w:i/>
+          <w:iCs/>
+          <w:noProof/>
+          <w:color w:val="292929"/>
+          <w:spacing w:val="-1"/>
+          <w:sz w:val="32"/>
+          <w:szCs w:val="32"/>
+          <w:shd w:val="clear" w:color="auto" w:fill="FFFFFF"/>
+        </w:rPr>
+        <w:drawing>
+          <wp:inline distT="0" distB="0" distL="0" distR="0" wp14:anchorId="0B76BC48" wp14:editId="0302CF63">
+            <wp:extent cx="1911769" cy="3043099"/>
+            <wp:effectExtent l="0" t="0" r="0" b="5080"/>
+            <wp:docPr id="27" name="תמונה 27"/>
+            <wp:cNvGraphicFramePr>
+              <a:graphicFrameLocks xmlns:a="http://schemas.openxmlformats.org/drawingml/2006/main" noChangeAspect="1"/>
+            </wp:cNvGraphicFramePr>
+            <a:graphic xmlns:a="http://schemas.openxmlformats.org/drawingml/2006/main">
+              <a:graphicData uri="http://schemas.openxmlformats.org/drawingml/2006/picture">
+                <pic:pic xmlns:pic="http://schemas.openxmlformats.org/drawingml/2006/picture">
+                  <pic:nvPicPr>
+                    <pic:cNvPr id="1" name=""/>
+                    <pic:cNvPicPr/>
+                  </pic:nvPicPr>
+                  <pic:blipFill rotWithShape="1">
+                    <a:blip r:embed="rId22">
+                      <a:extLst>
+                        <a:ext uri="{28A0092B-C50C-407E-A947-70E740481C1C}">
+                          <a14:useLocalDpi xmlns:a14="http://schemas.microsoft.com/office/drawing/2010/main" val="0"/>
+                        </a:ext>
+                      </a:extLst>
+                    </a:blip>
+                    <a:srcRect l="28987" t="9801" r="30927" b="5134"/>
+                    <a:stretch/>
+                  </pic:blipFill>
+                  <pic:spPr bwMode="auto">
+                    <a:xfrm>
+                      <a:off x="0" y="0"/>
+                      <a:ext cx="1935828" cy="3081396"/>
+                    </a:xfrm>
+                    <a:prstGeom prst="rect">
+                      <a:avLst/>
+                    </a:prstGeom>
+                    <a:ln>
+                      <a:noFill/>
+                    </a:ln>
+                    <a:extLst>
+                      <a:ext uri="{53640926-AAD7-44D8-BBD7-CCE9431645EC}">
+                        <a14:shadowObscured xmlns:a14="http://schemas.microsoft.com/office/drawing/2010/main"/>
+                      </a:ext>
+                    </a:extLst>
+                  </pic:spPr>
+                </pic:pic>
+              </a:graphicData>
+            </a:graphic>
+          </wp:inline>
+        </w:drawing>
+      </w:r>
+    </w:p>
+    <w:p>
+      <w:pPr>
+        <w:bidi w:val="0"/>
+        <w:jc w:val="center"/>
+        <w:rPr>
+          <w:rFonts w:ascii="Georgia" w:hAnsi="Georgia"/>
+          <w:i/>
+          <w:iCs/>
+          <w:color w:val="292929"/>
+          <w:spacing w:val="-1"/>
+          <w:sz w:val="32"/>
+          <w:szCs w:val="32"/>
+          <w:shd w:val="clear" w:color="auto" w:fill="FFFFFF"/>
+        </w:rPr>
+      </w:pPr>
+      <w:r>
+        <w:rPr>
+          <w:rFonts w:ascii="Georgia" w:hAnsi="Georgia"/>
+          <w:i/>
+          <w:iCs/>
+          <w:color w:val="292929"/>
+          <w:spacing w:val="-1"/>
+          <w:sz w:val="32"/>
+          <w:szCs w:val="32"/>
+          <w:shd w:val="clear" w:color="auto" w:fill="FFFFFF"/>
+        </w:rPr>
+        <w:lastRenderedPageBreak/>
+        <w:t xml:space="preserve"> </w:t>
+      </w:r>
+      <w:r>
+        <w:rPr>
+          <w:rFonts w:ascii="Georgia" w:hAnsi="Georgia"/>
+          <w:i/>
+          <w:iCs/>
+          <w:color w:val="292929"/>
+          <w:spacing w:val="-1"/>
+          <w:sz w:val="32"/>
+          <w:szCs w:val="32"/>
+          <w:shd w:val="clear" w:color="auto" w:fill="FFFFFF"/>
+        </w:rPr>
+        <w:drawing>
+          <wp:inline distT="0" distB="0" distL="0" distR="0" wp14:anchorId="0F36D3AD" wp14:editId="7936EDE8">
+            <wp:extent cx="2164792" cy="3553244"/>
+            <wp:effectExtent l="0" t="0" r="6985" b="9525"/>
+            <wp:docPr id="23" name="תמונה 23"/>
+            <wp:cNvGraphicFramePr>
+              <a:graphicFrameLocks xmlns:a="http://schemas.openxmlformats.org/drawingml/2006/main" noChangeAspect="1"/>
+            </wp:cNvGraphicFramePr>
+            <a:graphic xmlns:a="http://schemas.openxmlformats.org/drawingml/2006/main">
+              <a:graphicData uri="http://schemas.openxmlformats.org/drawingml/2006/picture">
+                <pic:pic xmlns:pic="http://schemas.openxmlformats.org/drawingml/2006/picture">
+                  <pic:nvPicPr>
+                    <pic:cNvPr id="1" name=""/>
+                    <pic:cNvPicPr/>
+                  </pic:nvPicPr>
+                  <pic:blipFill rotWithShape="1">
+                    <a:blip r:embed="rId23"/>
+                    <a:srcRect l="28571" t="5732" r="31201" b="6237"/>
+                    <a:stretch/>
+                  </pic:blipFill>
+                  <pic:spPr bwMode="auto">
+                    <a:xfrm>
+                      <a:off x="0" y="0"/>
+                      <a:ext cx="2170120" cy="3561990"/>
+                    </a:xfrm>
+                    <a:prstGeom prst="rect">
+                      <a:avLst/>
+                    </a:prstGeom>
+                    <a:ln>
+                      <a:noFill/>
+                    </a:ln>
+                    <a:extLst>
+                      <a:ext uri="{53640926-AAD7-44D8-BBD7-CCE9431645EC}">
+                        <a14:shadowObscured xmlns:a14="http://schemas.microsoft.com/office/drawing/2010/main"/>
+                      </a:ext>
+                    </a:extLst>
+                  </pic:spPr>
+                </pic:pic>
+              </a:graphicData>
+            </a:graphic>
+          </wp:inline>
+        </w:drawing>
+      </w:r>
+      <w:r>
+        <w:rPr>
+          <w:rFonts w:ascii="Georgia" w:hAnsi="Georgia"/>
+          <w:i/>
+          <w:iCs/>
+          <w:color w:val="292929"/>
+          <w:spacing w:val="-1"/>
+          <w:sz w:val="32"/>
+          <w:szCs w:val="32"/>
+          <w:shd w:val="clear" w:color="auto" w:fill="FFFFFF"/>
+        </w:rPr>
+        <w:t xml:space="preserve">            </w:t>
+      </w:r>
+      <w:r>
+        <w:rPr>
+          <w:rFonts w:ascii="Georgia" w:hAnsi="Georgia"/>
+          <w:i/>
+          <w:iCs/>
+          <w:color w:val="292929"/>
+          <w:spacing w:val="-1"/>
+          <w:sz w:val="32"/>
+          <w:szCs w:val="32"/>
+          <w:shd w:val="clear" w:color="auto" w:fill="FFFFFF"/>
+        </w:rPr>
+        <w:drawing>
+          <wp:inline distT="0" distB="0" distL="0" distR="0" wp14:anchorId="019A9818" wp14:editId="4E2B4A47">
+            <wp:extent cx="2070202" cy="3496665"/>
+            <wp:effectExtent l="0" t="0" r="6350" b="8890"/>
+            <wp:docPr id="24" name="תמונה 24"/>
+            <wp:cNvGraphicFramePr>
+              <a:graphicFrameLocks xmlns:a="http://schemas.openxmlformats.org/drawingml/2006/main" noChangeAspect="1"/>
+            </wp:cNvGraphicFramePr>
+            <a:graphic xmlns:a="http://schemas.openxmlformats.org/drawingml/2006/main">
+              <a:graphicData uri="http://schemas.openxmlformats.org/drawingml/2006/picture">
+                <pic:pic xmlns:pic="http://schemas.openxmlformats.org/drawingml/2006/picture">
+                  <pic:nvPicPr>
+                    <pic:cNvPr id="1" name=""/>
+                    <pic:cNvPicPr/>
+                  </pic:nvPicPr>
+                  <pic:blipFill rotWithShape="1">
+                    <a:blip r:embed="rId24"/>
+                    <a:srcRect l="29265" t="6657" r="31483" b="4951"/>
+                    <a:stretch/>
+                  </pic:blipFill>
+                  <pic:spPr bwMode="auto">
+                    <a:xfrm>
+                      <a:off x="0" y="0"/>
+                      <a:ext cx="2070302" cy="3496834"/>
+                    </a:xfrm>
+                    <a:prstGeom prst="rect">
+                      <a:avLst/>
+                    </a:prstGeom>
+                    <a:ln>
+                      <a:noFill/>
+                    </a:ln>
+                    <a:extLst>
+                      <a:ext uri="{53640926-AAD7-44D8-BBD7-CCE9431645EC}">
+                        <a14:shadowObscured xmlns:a14="http://schemas.microsoft.com/office/drawing/2010/main"/>
+                      </a:ext>
+                    </a:extLst>
+                  </pic:spPr>
+                </pic:pic>
+              </a:graphicData>
+            </a:graphic>
+          </wp:inline>
+        </w:drawing>
+      </w:r>
+    </w:p>
+    <w:p>
+      <w:pPr>
+        <w:bidi w:val="0"/>
+        <w:rPr>
+          <w:rFonts w:ascii="Georgia" w:hAnsi="Georgia"/>
+          <w:i/>
+          <w:iCs/>
+          <w:color w:val="292929"/>
+          <w:spacing w:val="-1"/>
+          <w:sz w:val="32"/>
+          <w:szCs w:val="32"/>
+          <w:shd w:val="clear" w:color="auto" w:fill="FFFFFF"/>
+        </w:rPr>
+      </w:pPr>
+    </w:p>
+    <w:p>
+      <w:pPr>
+        <w:bidi w:val="0"/>
+        <w:jc w:val="center"/>
+        <w:rPr>
+          <w:rFonts w:ascii="Georgia" w:hAnsi="Georgia"/>
+          <w:i/>
+          <w:iCs/>
+          <w:color w:val="292929"/>
+          <w:spacing w:val="-1"/>
+          <w:sz w:val="32"/>
+          <w:szCs w:val="32"/>
+          <w:shd w:val="clear" w:color="auto" w:fill="FFFFFF"/>
+        </w:rPr>
+      </w:pPr>
+      <w:r>
+        <w:rPr>
+          <w:rFonts w:ascii="Georgia" w:hAnsi="Georgia"/>
+          <w:i/>
+          <w:iCs/>
+          <w:color w:val="292929"/>
+          <w:spacing w:val="-1"/>
+          <w:sz w:val="32"/>
+          <w:szCs w:val="32"/>
+          <w:shd w:val="clear" w:color="auto" w:fill="FFFFFF"/>
+        </w:rPr>
+        <w:drawing>
+          <wp:inline distT="0" distB="0" distL="0" distR="0" wp14:anchorId="2D8EA14D" wp14:editId="5C451FE5">
+            <wp:extent cx="2465222" cy="3625327"/>
+            <wp:effectExtent l="0" t="0" r="0" b="0"/>
+            <wp:docPr id="25" name="תמונה 25"/>
+            <wp:cNvGraphicFramePr>
+              <a:graphicFrameLocks xmlns:a="http://schemas.openxmlformats.org/drawingml/2006/main" noChangeAspect="1"/>
+            </wp:cNvGraphicFramePr>
+            <a:graphic xmlns:a="http://schemas.openxmlformats.org/drawingml/2006/main">
+              <a:graphicData uri="http://schemas.openxmlformats.org/drawingml/2006/picture">
+                <pic:pic xmlns:pic="http://schemas.openxmlformats.org/drawingml/2006/picture">
+                  <pic:nvPicPr>
+                    <pic:cNvPr id="1" name=""/>
+                    <pic:cNvPicPr/>
+                  </pic:nvPicPr>
+                  <pic:blipFill rotWithShape="1">
+                    <a:blip r:embed="rId25"/>
+                    <a:srcRect l="26075" t="6842" r="29121" b="5314"/>
+                    <a:stretch/>
+                  </pic:blipFill>
+                  <pic:spPr bwMode="auto">
+                    <a:xfrm>
+                      <a:off x="0" y="0"/>
+                      <a:ext cx="2467154" cy="3628168"/>
+                    </a:xfrm>
+                    <a:prstGeom prst="rect">
+                      <a:avLst/>
+                    </a:prstGeom>
+                    <a:ln>
+                      <a:noFill/>
+                    </a:ln>
+                    <a:extLst>
+                      <a:ext uri="{53640926-AAD7-44D8-BBD7-CCE9431645EC}">
+                        <a14:shadowObscured xmlns:a14="http://schemas.microsoft.com/office/drawing/2010/main"/>
+                      </a:ext>
+                    </a:extLst>
+                  </pic:spPr>
+                </pic:pic>
+              </a:graphicData>
+            </a:graphic>
+          </wp:inline>
+        </w:drawing>
+      </w:r>
+    </w:p>
+    <w:p>
+      <w:pPr>
+        <w:bidi w:val="0"/>
+        <w:rPr>
+          <w:rFonts w:ascii="Segoe UI" w:hAnsi="Segoe UI" w:cs="Segoe UI"/>
+          <w:color w:val="333333"/>
+          <w:spacing w:val="5"/>
+          <w:shd w:val="clear" w:color="auto" w:fill="FFFFFF"/>
+        </w:rPr>
+      </w:pPr>
     </w:p>
     <w:sectPr>
       <w:pgSz w:w="11906" w:h="16838"/>

</xml_diff>

<commit_message>
Doc and test ver_2
</commit_message>
<xml_diff>
--- a/Document.docx
+++ b/Document.docx
@@ -125,6 +125,7 @@
           <w:rFonts w:ascii="Georgia" w:hAnsi="Georgia"/>
           <w:i/>
           <w:iCs/>
+          <w:noProof/>
           <w:color w:val="292929"/>
           <w:spacing w:val="-1"/>
           <w:sz w:val="32"/>
@@ -178,6 +179,7 @@
           <w:rFonts w:ascii="Georgia" w:hAnsi="Georgia"/>
           <w:i/>
           <w:iCs/>
+          <w:noProof/>
           <w:color w:val="292929"/>
           <w:spacing w:val="-1"/>
           <w:sz w:val="32"/>
@@ -232,34 +234,29 @@
         <w:rPr>
           <w:noProof/>
         </w:rPr>
-        <w:t xml:space="preserve">With inliers: </w:t>
-      </w:r>
-      <w:r>
-        <w:rPr>
+        <w:t>With inliers: src | dst</w:t>
+      </w:r>
+    </w:p>
+    <w:p>
+      <w:pPr>
+        <w:bidi w:val="0"/>
+        <w:rPr>
+          <w:rFonts w:ascii="Georgia" w:hAnsi="Georgia"/>
+          <w:i/>
+          <w:iCs/>
+          <w:color w:val="292929"/>
+          <w:spacing w:val="-1"/>
+          <w:sz w:val="32"/>
+          <w:szCs w:val="32"/>
+          <w:shd w:val="clear" w:color="auto" w:fill="FFFFFF"/>
+        </w:rPr>
+      </w:pPr>
+      <w:r>
+        <w:rPr>
+          <w:rFonts w:ascii="Georgia" w:hAnsi="Georgia"/>
+          <w:i/>
+          <w:iCs/>
           <w:noProof/>
-        </w:rPr>
-        <w:t>src | dst</w:t>
-      </w:r>
-    </w:p>
-    <w:p>
-      <w:pPr>
-        <w:bidi w:val="0"/>
-        <w:rPr>
-          <w:rFonts w:ascii="Georgia" w:hAnsi="Georgia"/>
-          <w:i/>
-          <w:iCs/>
-          <w:color w:val="292929"/>
-          <w:spacing w:val="-1"/>
-          <w:sz w:val="32"/>
-          <w:szCs w:val="32"/>
-          <w:shd w:val="clear" w:color="auto" w:fill="FFFFFF"/>
-        </w:rPr>
-      </w:pPr>
-      <w:r>
-        <w:rPr>
-          <w:rFonts w:ascii="Georgia" w:hAnsi="Georgia"/>
-          <w:i/>
-          <w:iCs/>
           <w:color w:val="292929"/>
           <w:spacing w:val="-1"/>
           <w:sz w:val="32"/>
@@ -313,6 +310,7 @@
           <w:rFonts w:ascii="Georgia" w:hAnsi="Georgia"/>
           <w:i/>
           <w:iCs/>
+          <w:noProof/>
           <w:color w:val="292929"/>
           <w:spacing w:val="-1"/>
           <w:sz w:val="32"/>
@@ -1651,19 +1649,7 @@
         <w:t xml:space="preserve"> </w:t>
       </w:r>
       <w:r>
-        <w:t xml:space="preserve">Then we will choose the </w:t>
-      </w:r>
-      <w:r>
-        <w:t>eigen vectors</w:t>
-      </w:r>
-      <w:r>
-        <w:t xml:space="preserve"> with the minimum </w:t>
-      </w:r>
-      <w:r>
-        <w:t>eigenvalues</w:t>
-      </w:r>
-      <w:r>
-        <w:t>.</w:t>
+        <w:t>Then we will choose the eigen vectors with the minimum eigenvalues.</w:t>
       </w:r>
     </w:p>
     <w:p>
@@ -1980,6 +1966,7 @@
           <w:rFonts w:ascii="Georgia" w:hAnsi="Georgia"/>
           <w:i/>
           <w:iCs/>
+          <w:noProof/>
           <w:color w:val="292929"/>
           <w:spacing w:val="-1"/>
           <w:sz w:val="32"/>
@@ -2083,6 +2070,7 @@
           <w:rFonts w:ascii="Georgia" w:hAnsi="Georgia"/>
           <w:i/>
           <w:iCs/>
+          <w:noProof/>
           <w:color w:val="292929"/>
           <w:spacing w:val="-1"/>
           <w:sz w:val="32"/>
@@ -2441,6 +2429,7 @@
       <w:r>
         <w:rPr>
           <w:rFonts w:ascii="Segoe UI" w:hAnsi="Segoe UI" w:cs="Segoe UI"/>
+          <w:noProof/>
           <w:color w:val="333333"/>
           <w:spacing w:val="5"/>
           <w:shd w:val="clear" w:color="auto" w:fill="FFFFFF"/>
@@ -2558,20 +2547,7 @@
           <w:szCs w:val="32"/>
           <w:shd w:val="clear" w:color="auto" w:fill="FFFFFF"/>
         </w:rPr>
-        <w:t>8</w:t>
-      </w:r>
-      <w:r>
-        <w:rPr>
-          <w:rFonts w:ascii="Georgia" w:hAnsi="Georgia"/>
-          <w:i/>
-          <w:iCs/>
-          <w:color w:val="292929"/>
-          <w:spacing w:val="-1"/>
-          <w:sz w:val="32"/>
-          <w:szCs w:val="32"/>
-          <w:shd w:val="clear" w:color="auto" w:fill="FFFFFF"/>
-        </w:rPr>
-        <w:t xml:space="preserve"> </w:t>
+        <w:t xml:space="preserve">8 </w:t>
       </w:r>
       <w:r>
         <w:rPr>
@@ -2612,20 +2588,7 @@
           <w:szCs w:val="32"/>
           <w:shd w:val="clear" w:color="auto" w:fill="FFFFFF"/>
         </w:rPr>
-        <w:t>9</w:t>
-      </w:r>
-      <w:r>
-        <w:rPr>
-          <w:rFonts w:ascii="Georgia" w:hAnsi="Georgia"/>
-          <w:i/>
-          <w:iCs/>
-          <w:color w:val="292929"/>
-          <w:spacing w:val="-1"/>
-          <w:sz w:val="32"/>
-          <w:szCs w:val="32"/>
-          <w:shd w:val="clear" w:color="auto" w:fill="FFFFFF"/>
-        </w:rPr>
-        <w:t xml:space="preserve"> </w:t>
+        <w:t xml:space="preserve">9 </w:t>
       </w:r>
       <w:r>
         <w:rPr>
@@ -2818,10 +2781,7 @@
         <w:t>s = 4 (</w:t>
       </w:r>
       <w:r>
-        <w:t xml:space="preserve">points needed for general </w:t>
-      </w:r>
-      <w:r>
-        <w:t>homography)</w:t>
+        <w:t>points needed for general homography)</w:t>
       </w:r>
     </w:p>
     <w:p>
@@ -2881,66 +2841,35 @@
           <w:spacing w:val="5"/>
           <w:shd w:val="clear" w:color="auto" w:fill="FFFFFF"/>
         </w:rPr>
-        <w:t>for p = 0.9</w:t>
-      </w:r>
-      <w:r>
-        <w:rPr>
-          <w:rFonts w:ascii="Segoe UI" w:hAnsi="Segoe UI" w:cs="Segoe UI"/>
-          <w:color w:val="333333"/>
-          <w:spacing w:val="5"/>
-          <w:shd w:val="clear" w:color="auto" w:fill="FFFFFF"/>
-        </w:rPr>
-        <w:t>9</w:t>
-      </w:r>
-      <w:r>
-        <w:rPr>
-          <w:rFonts w:ascii="Segoe UI" w:hAnsi="Segoe UI" w:cs="Segoe UI"/>
-          <w:color w:val="333333"/>
-          <w:spacing w:val="5"/>
-          <w:shd w:val="clear" w:color="auto" w:fill="FFFFFF"/>
-        </w:rPr>
-        <w:t xml:space="preserve"> we will need 5 iterations</w:t>
-      </w:r>
-    </w:p>
-    <w:p>
-      <w:pPr>
-        <w:bidi w:val="0"/>
-        <w:rPr>
-          <w:rFonts w:ascii="Georgia" w:hAnsi="Georgia"/>
-          <w:i/>
-          <w:iCs/>
-          <w:color w:val="292929"/>
-          <w:spacing w:val="-1"/>
-          <w:sz w:val="32"/>
-          <w:szCs w:val="32"/>
-          <w:shd w:val="clear" w:color="auto" w:fill="FFFFFF"/>
-        </w:rPr>
-      </w:pPr>
-      <w:r>
-        <w:rPr>
-          <w:rFonts w:ascii="Georgia" w:hAnsi="Georgia"/>
-          <w:i/>
-          <w:iCs/>
-          <w:color w:val="292929"/>
-          <w:spacing w:val="-1"/>
-          <w:sz w:val="32"/>
-          <w:szCs w:val="32"/>
-          <w:shd w:val="clear" w:color="auto" w:fill="FFFFFF"/>
-        </w:rPr>
-        <w:t>11</w:t>
-      </w:r>
-      <w:r>
-        <w:rPr>
-          <w:rFonts w:ascii="Georgia" w:hAnsi="Georgia"/>
-          <w:i/>
-          <w:iCs/>
-          <w:color w:val="292929"/>
-          <w:spacing w:val="-1"/>
-          <w:sz w:val="32"/>
-          <w:szCs w:val="32"/>
-          <w:shd w:val="clear" w:color="auto" w:fill="FFFFFF"/>
-        </w:rPr>
-        <w:t xml:space="preserve"> </w:t>
+        <w:t>for p = 0.99 we will need 5 iterations</w:t>
+      </w:r>
+    </w:p>
+    <w:p>
+      <w:pPr>
+        <w:bidi w:val="0"/>
+        <w:rPr>
+          <w:rFonts w:ascii="Georgia" w:hAnsi="Georgia"/>
+          <w:i/>
+          <w:iCs/>
+          <w:color w:val="292929"/>
+          <w:spacing w:val="-1"/>
+          <w:sz w:val="32"/>
+          <w:szCs w:val="32"/>
+          <w:shd w:val="clear" w:color="auto" w:fill="FFFFFF"/>
+        </w:rPr>
+      </w:pPr>
+      <w:r>
+        <w:rPr>
+          <w:rFonts w:ascii="Georgia" w:hAnsi="Georgia"/>
+          <w:i/>
+          <w:iCs/>
+          <w:color w:val="292929"/>
+          <w:spacing w:val="-1"/>
+          <w:sz w:val="32"/>
+          <w:szCs w:val="32"/>
+          <w:shd w:val="clear" w:color="auto" w:fill="FFFFFF"/>
+        </w:rPr>
+        <w:t xml:space="preserve">11 </w:t>
       </w:r>
       <w:r>
         <w:rPr>
@@ -2981,20 +2910,7 @@
           <w:szCs w:val="32"/>
           <w:shd w:val="clear" w:color="auto" w:fill="FFFFFF"/>
         </w:rPr>
-        <w:t>1</w:t>
-      </w:r>
-      <w:r>
-        <w:rPr>
-          <w:rFonts w:ascii="Georgia" w:hAnsi="Georgia"/>
-          <w:i/>
-          <w:iCs/>
-          <w:color w:val="292929"/>
-          <w:spacing w:val="-1"/>
-          <w:sz w:val="32"/>
-          <w:szCs w:val="32"/>
-          <w:shd w:val="clear" w:color="auto" w:fill="FFFFFF"/>
-        </w:rPr>
-        <w:t>2</w:t>
+        <w:t>12</w:t>
       </w:r>
     </w:p>
     <w:p>
@@ -3239,34 +3155,7 @@
         </w:rPr>
       </w:pPr>
       <w:r>
-        <w:t>A</w:t>
-      </w:r>
-      <w:r>
-        <w:t xml:space="preserve">lthough we </w:t>
-      </w:r>
-      <w:r>
-        <w:t>are using</w:t>
-      </w:r>
-      <w:r>
-        <w:t xml:space="preserve"> the bad matching points</w:t>
-      </w:r>
-      <w:r>
-        <w:t xml:space="preserve"> file</w:t>
-      </w:r>
-      <w:r>
-        <w:t xml:space="preserve">, we can see that our forward mapping is </w:t>
-      </w:r>
-      <w:r>
-        <w:t>much better than before and the result is similar</w:t>
-      </w:r>
-      <w:r>
-        <w:t xml:space="preserve"> to the perfect matching points forward mapping. RANSAC Algorithm </w:t>
-      </w:r>
-      <w:r>
-        <w:t>were cleaning the inliers from the data</w:t>
-      </w:r>
-      <w:r>
-        <w:t xml:space="preserve">. </w:t>
+        <w:t xml:space="preserve">Although we are using the bad matching points file, we can see that our forward mapping is much better than before and the result is similar to the perfect matching points forward mapping. RANSAC Algorithm were cleaning the inliers from the data. </w:t>
       </w:r>
     </w:p>
     <w:p>
@@ -3283,6 +3172,7 @@
       <w:r>
         <w:rPr>
           <w:rFonts w:ascii="Segoe UI" w:hAnsi="Segoe UI" w:cs="Segoe UI"/>
+          <w:noProof/>
           <w:color w:val="333333"/>
           <w:spacing w:val="5"/>
           <w:shd w:val="clear" w:color="auto" w:fill="FFFFFF"/>
@@ -3350,33 +3240,7 @@
           <w:szCs w:val="32"/>
           <w:shd w:val="clear" w:color="auto" w:fill="FFFFFF"/>
         </w:rPr>
-        <w:t>1</w:t>
-      </w:r>
-      <w:r>
-        <w:rPr>
-          <w:rFonts w:ascii="Georgia" w:hAnsi="Georgia"/>
-          <w:i/>
-          <w:iCs/>
-          <w:color w:val="292929"/>
-          <w:spacing w:val="-1"/>
-          <w:sz w:val="32"/>
-          <w:szCs w:val="32"/>
-          <w:shd w:val="clear" w:color="auto" w:fill="FFFFFF"/>
-        </w:rPr>
-        <w:t>3</w:t>
-      </w:r>
-      <w:r>
-        <w:rPr>
-          <w:rFonts w:ascii="Georgia" w:hAnsi="Georgia"/>
-          <w:i/>
-          <w:iCs/>
-          <w:color w:val="292929"/>
-          <w:spacing w:val="-1"/>
-          <w:sz w:val="32"/>
-          <w:szCs w:val="32"/>
-          <w:shd w:val="clear" w:color="auto" w:fill="FFFFFF"/>
-        </w:rPr>
-        <w:t xml:space="preserve"> </w:t>
+        <w:t xml:space="preserve">13 </w:t>
       </w:r>
     </w:p>
     <w:p>
@@ -3384,7 +3248,7 @@
         <w:bidi w:val="0"/>
         <w:jc w:val="center"/>
         <w:rPr>
-          <w:rFonts w:ascii="Georgia" w:hAnsi="Georgia" w:hint="cs"/>
+          <w:rFonts w:ascii="Georgia" w:hAnsi="Georgia"/>
           <w:i/>
           <w:iCs/>
           <w:color w:val="292929"/>
@@ -3459,76 +3323,35 @@
         <w:bidi w:val="0"/>
       </w:pPr>
       <w:r>
-        <w:t xml:space="preserve">The </w:t>
-      </w:r>
-      <w:r>
-        <w:t xml:space="preserve">image </w:t>
-      </w:r>
-      <w:r>
-        <w:t xml:space="preserve">quality was improved, the image is much smoother and there are no </w:t>
-      </w:r>
-      <w:r>
-        <w:t>black pixels as we saw at section 12.</w:t>
-      </w:r>
-      <w:r>
-        <w:t xml:space="preserve"> This is due to the backward mapping and the bilinear interpolation</w:t>
-      </w:r>
-      <w:r>
-        <w:t>.</w:t>
-      </w:r>
-    </w:p>
-    <w:p>
-      <w:pPr>
-        <w:bidi w:val="0"/>
-        <w:rPr>
-          <w:rFonts w:ascii="Georgia" w:hAnsi="Georgia"/>
-          <w:i/>
-          <w:iCs/>
-          <w:color w:val="292929"/>
-          <w:spacing w:val="-1"/>
-          <w:sz w:val="32"/>
-          <w:szCs w:val="32"/>
-          <w:shd w:val="clear" w:color="auto" w:fill="FFFFFF"/>
-        </w:rPr>
-      </w:pPr>
-      <w:r>
-        <w:rPr>
-          <w:rFonts w:ascii="Georgia" w:hAnsi="Georgia"/>
-          <w:i/>
-          <w:iCs/>
-          <w:color w:val="292929"/>
-          <w:spacing w:val="-1"/>
-          <w:sz w:val="32"/>
-          <w:szCs w:val="32"/>
-          <w:shd w:val="clear" w:color="auto" w:fill="FFFFFF"/>
-        </w:rPr>
-        <w:t>1</w:t>
-      </w:r>
-      <w:r>
-        <w:rPr>
-          <w:rFonts w:ascii="Georgia" w:hAnsi="Georgia"/>
-          <w:i/>
-          <w:iCs/>
-          <w:color w:val="292929"/>
-          <w:spacing w:val="-1"/>
-          <w:sz w:val="32"/>
-          <w:szCs w:val="32"/>
-          <w:shd w:val="clear" w:color="auto" w:fill="FFFFFF"/>
-        </w:rPr>
-        <w:t>4</w:t>
-      </w:r>
-      <w:r>
-        <w:rPr>
-          <w:rFonts w:ascii="Georgia" w:hAnsi="Georgia"/>
-          <w:i/>
-          <w:iCs/>
-          <w:color w:val="292929"/>
-          <w:spacing w:val="-1"/>
-          <w:sz w:val="32"/>
-          <w:szCs w:val="32"/>
-          <w:shd w:val="clear" w:color="auto" w:fill="FFFFFF"/>
-        </w:rPr>
-        <w:t xml:space="preserve"> </w:t>
+        <w:t>The image quality was improved, the image is much smoother and there are no black pixels as we saw at section 12. This is due to the backward mapping and the bilinear interpolation.</w:t>
+      </w:r>
+    </w:p>
+    <w:p>
+      <w:pPr>
+        <w:bidi w:val="0"/>
+        <w:rPr>
+          <w:rFonts w:ascii="Georgia" w:hAnsi="Georgia"/>
+          <w:i/>
+          <w:iCs/>
+          <w:color w:val="292929"/>
+          <w:spacing w:val="-1"/>
+          <w:sz w:val="32"/>
+          <w:szCs w:val="32"/>
+          <w:shd w:val="clear" w:color="auto" w:fill="FFFFFF"/>
+        </w:rPr>
+      </w:pPr>
+      <w:r>
+        <w:rPr>
+          <w:rFonts w:ascii="Georgia" w:hAnsi="Georgia"/>
+          <w:i/>
+          <w:iCs/>
+          <w:color w:val="292929"/>
+          <w:spacing w:val="-1"/>
+          <w:sz w:val="32"/>
+          <w:szCs w:val="32"/>
+          <w:shd w:val="clear" w:color="auto" w:fill="FFFFFF"/>
+        </w:rPr>
+        <w:t xml:space="preserve">14 </w:t>
       </w:r>
       <w:r>
         <w:rPr>
@@ -3569,33 +3392,7 @@
           <w:szCs w:val="32"/>
           <w:shd w:val="clear" w:color="auto" w:fill="FFFFFF"/>
         </w:rPr>
-        <w:t>1</w:t>
-      </w:r>
-      <w:r>
-        <w:rPr>
-          <w:rFonts w:ascii="Georgia" w:hAnsi="Georgia"/>
-          <w:i/>
-          <w:iCs/>
-          <w:color w:val="292929"/>
-          <w:spacing w:val="-1"/>
-          <w:sz w:val="32"/>
-          <w:szCs w:val="32"/>
-          <w:shd w:val="clear" w:color="auto" w:fill="FFFFFF"/>
-        </w:rPr>
-        <w:t>5</w:t>
-      </w:r>
-      <w:r>
-        <w:rPr>
-          <w:rFonts w:ascii="Georgia" w:hAnsi="Georgia"/>
-          <w:i/>
-          <w:iCs/>
-          <w:color w:val="292929"/>
-          <w:spacing w:val="-1"/>
-          <w:sz w:val="32"/>
-          <w:szCs w:val="32"/>
-          <w:shd w:val="clear" w:color="auto" w:fill="FFFFFF"/>
-        </w:rPr>
-        <w:t xml:space="preserve"> </w:t>
+        <w:t xml:space="preserve">15 </w:t>
       </w:r>
       <w:r>
         <w:rPr>
@@ -3654,6 +3451,7 @@
       <w:r>
         <w:rPr>
           <w:rFonts w:ascii="Segoe UI" w:hAnsi="Segoe UI" w:cs="Segoe UI"/>
+          <w:noProof/>
           <w:color w:val="333333"/>
           <w:spacing w:val="5"/>
           <w:shd w:val="clear" w:color="auto" w:fill="FFFFFF"/>
@@ -3742,20 +3540,35 @@
           <w:szCs w:val="32"/>
           <w:shd w:val="clear" w:color="auto" w:fill="FFFFFF"/>
         </w:rPr>
-        <w:t>1</w:t>
-      </w:r>
-      <w:r>
-        <w:rPr>
-          <w:rFonts w:ascii="Georgia" w:hAnsi="Georgia"/>
-          <w:i/>
-          <w:iCs/>
-          <w:color w:val="292929"/>
-          <w:spacing w:val="-1"/>
-          <w:sz w:val="32"/>
-          <w:szCs w:val="32"/>
-          <w:shd w:val="clear" w:color="auto" w:fill="FFFFFF"/>
-        </w:rPr>
-        <w:t>7</w:t>
+        <w:t>17</w:t>
+      </w:r>
+    </w:p>
+    <w:p>
+      <w:pPr>
+        <w:bidi w:val="0"/>
+        <w:rPr>
+          <w:rFonts w:ascii="Georgia" w:hAnsi="Georgia"/>
+          <w:i/>
+          <w:iCs/>
+          <w:color w:val="292929"/>
+          <w:spacing w:val="-1"/>
+          <w:sz w:val="32"/>
+          <w:szCs w:val="32"/>
+          <w:shd w:val="clear" w:color="auto" w:fill="FFFFFF"/>
+        </w:rPr>
+      </w:pPr>
+      <w:r>
+        <w:rPr>
+          <w:rFonts w:ascii="Georgia" w:hAnsi="Georgia"/>
+          <w:i/>
+          <w:iCs/>
+          <w:color w:val="292929"/>
+          <w:spacing w:val="-1"/>
+          <w:sz w:val="32"/>
+          <w:szCs w:val="32"/>
+          <w:shd w:val="clear" w:color="auto" w:fill="FFFFFF"/>
+        </w:rPr>
+        <w:t>FIRST TEST (NO OUTLIERS)</w:t>
       </w:r>
     </w:p>
     <w:p>
@@ -3952,6 +3765,7 @@
           <w:rFonts w:ascii="Georgia" w:hAnsi="Georgia"/>
           <w:i/>
           <w:iCs/>
+          <w:noProof/>
           <w:color w:val="292929"/>
           <w:spacing w:val="-1"/>
           <w:sz w:val="32"/>
@@ -4019,6 +3833,7 @@
           <w:rFonts w:ascii="Georgia" w:hAnsi="Georgia"/>
           <w:i/>
           <w:iCs/>
+          <w:noProof/>
           <w:color w:val="292929"/>
           <w:spacing w:val="-1"/>
           <w:sz w:val="32"/>
@@ -4104,6 +3919,7 @@
           <w:rFonts w:ascii="Georgia" w:hAnsi="Georgia"/>
           <w:i/>
           <w:iCs/>
+          <w:noProof/>
           <w:color w:val="292929"/>
           <w:spacing w:val="-1"/>
           <w:sz w:val="32"/>
@@ -4134,6 +3950,785 @@
                     <a:xfrm>
                       <a:off x="0" y="0"/>
                       <a:ext cx="2467154" cy="3628168"/>
+                    </a:xfrm>
+                    <a:prstGeom prst="rect">
+                      <a:avLst/>
+                    </a:prstGeom>
+                    <a:ln>
+                      <a:noFill/>
+                    </a:ln>
+                    <a:extLst>
+                      <a:ext uri="{53640926-AAD7-44D8-BBD7-CCE9431645EC}">
+                        <a14:shadowObscured xmlns:a14="http://schemas.microsoft.com/office/drawing/2010/main"/>
+                      </a:ext>
+                    </a:extLst>
+                  </pic:spPr>
+                </pic:pic>
+              </a:graphicData>
+            </a:graphic>
+          </wp:inline>
+        </w:drawing>
+      </w:r>
+    </w:p>
+    <w:p>
+      <w:pPr>
+        <w:bidi w:val="0"/>
+        <w:rPr>
+          <w:rFonts w:ascii="Segoe UI" w:hAnsi="Segoe UI" w:cs="Segoe UI"/>
+          <w:color w:val="333333"/>
+          <w:spacing w:val="5"/>
+          <w:shd w:val="clear" w:color="auto" w:fill="FFFFFF"/>
+        </w:rPr>
+      </w:pPr>
+    </w:p>
+    <w:p>
+      <w:pPr>
+        <w:bidi w:val="0"/>
+        <w:rPr>
+          <w:rFonts w:ascii="Segoe UI" w:hAnsi="Segoe UI" w:cs="Segoe UI"/>
+          <w:color w:val="333333"/>
+          <w:spacing w:val="5"/>
+          <w:shd w:val="clear" w:color="auto" w:fill="FFFFFF"/>
+        </w:rPr>
+      </w:pPr>
+    </w:p>
+    <w:p>
+      <w:pPr>
+        <w:bidi w:val="0"/>
+        <w:rPr>
+          <w:rFonts w:ascii="Segoe UI" w:hAnsi="Segoe UI" w:cs="Segoe UI"/>
+          <w:color w:val="333333"/>
+          <w:spacing w:val="5"/>
+          <w:shd w:val="clear" w:color="auto" w:fill="FFFFFF"/>
+        </w:rPr>
+      </w:pPr>
+    </w:p>
+    <w:p>
+      <w:pPr>
+        <w:bidi w:val="0"/>
+        <w:rPr>
+          <w:rFonts w:ascii="Georgia" w:hAnsi="Georgia"/>
+          <w:i/>
+          <w:iCs/>
+          <w:color w:val="292929"/>
+          <w:spacing w:val="-1"/>
+          <w:sz w:val="32"/>
+          <w:szCs w:val="32"/>
+          <w:shd w:val="clear" w:color="auto" w:fill="FFFFFF"/>
+        </w:rPr>
+      </w:pPr>
+      <w:r>
+        <w:rPr>
+          <w:rFonts w:ascii="Georgia" w:hAnsi="Georgia"/>
+          <w:i/>
+          <w:iCs/>
+          <w:color w:val="292929"/>
+          <w:spacing w:val="-1"/>
+          <w:sz w:val="32"/>
+          <w:szCs w:val="32"/>
+          <w:shd w:val="clear" w:color="auto" w:fill="FFFFFF"/>
+        </w:rPr>
+        <w:lastRenderedPageBreak/>
+        <w:t>SECOND</w:t>
+      </w:r>
+      <w:r>
+        <w:rPr>
+          <w:rFonts w:ascii="Georgia" w:hAnsi="Georgia"/>
+          <w:i/>
+          <w:iCs/>
+          <w:color w:val="292929"/>
+          <w:spacing w:val="-1"/>
+          <w:sz w:val="32"/>
+          <w:szCs w:val="32"/>
+          <w:shd w:val="clear" w:color="auto" w:fill="FFFFFF"/>
+        </w:rPr>
+        <w:t xml:space="preserve"> TEST (</w:t>
+      </w:r>
+      <w:r>
+        <w:rPr>
+          <w:rFonts w:ascii="Georgia" w:hAnsi="Georgia"/>
+          <w:i/>
+          <w:iCs/>
+          <w:color w:val="292929"/>
+          <w:spacing w:val="-1"/>
+          <w:sz w:val="32"/>
+          <w:szCs w:val="32"/>
+          <w:shd w:val="clear" w:color="auto" w:fill="FFFFFF"/>
+        </w:rPr>
+        <w:t>WITH</w:t>
+      </w:r>
+      <w:r>
+        <w:rPr>
+          <w:rFonts w:ascii="Georgia" w:hAnsi="Georgia"/>
+          <w:i/>
+          <w:iCs/>
+          <w:color w:val="292929"/>
+          <w:spacing w:val="-1"/>
+          <w:sz w:val="32"/>
+          <w:szCs w:val="32"/>
+          <w:shd w:val="clear" w:color="auto" w:fill="FFFFFF"/>
+        </w:rPr>
+        <w:t xml:space="preserve"> OUTLIERS)</w:t>
+      </w:r>
+    </w:p>
+    <w:p>
+      <w:pPr>
+        <w:bidi w:val="0"/>
+        <w:rPr>
+          <w:noProof/>
+        </w:rPr>
+      </w:pPr>
+      <w:r>
+        <w:rPr>
+          <w:noProof/>
+        </w:rPr>
+        <mc:AlternateContent>
+          <mc:Choice Requires="wps">
+            <w:drawing>
+              <wp:anchor distT="0" distB="0" distL="114300" distR="114300" simplePos="0" relativeHeight="251665408" behindDoc="0" locked="0" layoutInCell="1" allowOverlap="1" wp14:anchorId="5CA31BA0" wp14:editId="2B09FC77">
+                <wp:simplePos x="0" y="0"/>
+                <wp:positionH relativeFrom="column">
+                  <wp:posOffset>3025368</wp:posOffset>
+                </wp:positionH>
+                <wp:positionV relativeFrom="paragraph">
+                  <wp:posOffset>766953</wp:posOffset>
+                </wp:positionV>
+                <wp:extent cx="109728" cy="204826"/>
+                <wp:effectExtent l="0" t="0" r="24130" b="24130"/>
+                <wp:wrapNone/>
+                <wp:docPr id="34" name="מלבן 34"/>
+                <wp:cNvGraphicFramePr/>
+                <a:graphic xmlns:a="http://schemas.openxmlformats.org/drawingml/2006/main">
+                  <a:graphicData uri="http://schemas.microsoft.com/office/word/2010/wordprocessingShape">
+                    <wps:wsp>
+                      <wps:cNvSpPr/>
+                      <wps:spPr>
+                        <a:xfrm>
+                          <a:off x="0" y="0"/>
+                          <a:ext cx="109728" cy="204826"/>
+                        </a:xfrm>
+                        <a:prstGeom prst="rect">
+                          <a:avLst/>
+                        </a:prstGeom>
+                        <a:noFill/>
+                        <a:ln w="19050">
+                          <a:solidFill>
+                            <a:srgbClr val="FF0000"/>
+                          </a:solidFill>
+                        </a:ln>
+                      </wps:spPr>
+                      <wps:style>
+                        <a:lnRef idx="2">
+                          <a:schemeClr val="accent1">
+                            <a:shade val="50000"/>
+                          </a:schemeClr>
+                        </a:lnRef>
+                        <a:fillRef idx="1">
+                          <a:schemeClr val="accent1"/>
+                        </a:fillRef>
+                        <a:effectRef idx="0">
+                          <a:schemeClr val="accent1"/>
+                        </a:effectRef>
+                        <a:fontRef idx="minor">
+                          <a:schemeClr val="lt1"/>
+                        </a:fontRef>
+                      </wps:style>
+                      <wps:bodyPr rot="0" spcFirstLastPara="0" vertOverflow="overflow" horzOverflow="overflow" vert="horz" wrap="square" lIns="91440" tIns="45720" rIns="91440" bIns="45720" numCol="1" spcCol="0" rtlCol="1" fromWordArt="0" anchor="ctr" anchorCtr="0" forceAA="0" compatLnSpc="1">
+                        <a:prstTxWarp prst="textNoShape">
+                          <a:avLst/>
+                        </a:prstTxWarp>
+                        <a:noAutofit/>
+                      </wps:bodyPr>
+                    </wps:wsp>
+                  </a:graphicData>
+                </a:graphic>
+              </wp:anchor>
+            </w:drawing>
+          </mc:Choice>
+          <mc:Fallback>
+            <w:pict>
+              <v:rect w14:anchorId="1EEA9E57" id="מלבן 34" o:spid="_x0000_s1026" style="position:absolute;left:0;text-align:left;margin-left:238.2pt;margin-top:60.4pt;width:8.65pt;height:16.15pt;z-index:251665408;visibility:visible;mso-wrap-style:square;mso-wrap-distance-left:9pt;mso-wrap-distance-top:0;mso-wrap-distance-right:9pt;mso-wrap-distance-bottom:0;mso-position-horizontal:absolute;mso-position-horizontal-relative:text;mso-position-vertical:absolute;mso-position-vertical-relative:text;v-text-anchor:middle" o:gfxdata="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" filled="f" strokecolor="red" strokeweight="1.5pt"/>
+            </w:pict>
+          </mc:Fallback>
+        </mc:AlternateContent>
+      </w:r>
+      <w:r>
+        <w:rPr>
+          <w:noProof/>
+        </w:rPr>
+        <mc:AlternateContent>
+          <mc:Choice Requires="wps">
+            <w:drawing>
+              <wp:anchor distT="0" distB="0" distL="114300" distR="114300" simplePos="0" relativeHeight="251663360" behindDoc="0" locked="0" layoutInCell="1" allowOverlap="1" wp14:anchorId="5B52AF8B" wp14:editId="292AFA6D">
+                <wp:simplePos x="0" y="0"/>
+                <wp:positionH relativeFrom="column">
+                  <wp:posOffset>2556992</wp:posOffset>
+                </wp:positionH>
+                <wp:positionV relativeFrom="paragraph">
+                  <wp:posOffset>503555</wp:posOffset>
+                </wp:positionV>
+                <wp:extent cx="109728" cy="204826"/>
+                <wp:effectExtent l="0" t="0" r="24130" b="24130"/>
+                <wp:wrapNone/>
+                <wp:docPr id="33" name="מלבן 33"/>
+                <wp:cNvGraphicFramePr/>
+                <a:graphic xmlns:a="http://schemas.openxmlformats.org/drawingml/2006/main">
+                  <a:graphicData uri="http://schemas.microsoft.com/office/word/2010/wordprocessingShape">
+                    <wps:wsp>
+                      <wps:cNvSpPr/>
+                      <wps:spPr>
+                        <a:xfrm>
+                          <a:off x="0" y="0"/>
+                          <a:ext cx="109728" cy="204826"/>
+                        </a:xfrm>
+                        <a:prstGeom prst="rect">
+                          <a:avLst/>
+                        </a:prstGeom>
+                        <a:noFill/>
+                        <a:ln w="19050">
+                          <a:solidFill>
+                            <a:srgbClr val="FF0000"/>
+                          </a:solidFill>
+                        </a:ln>
+                      </wps:spPr>
+                      <wps:style>
+                        <a:lnRef idx="2">
+                          <a:schemeClr val="accent1">
+                            <a:shade val="50000"/>
+                          </a:schemeClr>
+                        </a:lnRef>
+                        <a:fillRef idx="1">
+                          <a:schemeClr val="accent1"/>
+                        </a:fillRef>
+                        <a:effectRef idx="0">
+                          <a:schemeClr val="accent1"/>
+                        </a:effectRef>
+                        <a:fontRef idx="minor">
+                          <a:schemeClr val="lt1"/>
+                        </a:fontRef>
+                      </wps:style>
+                      <wps:bodyPr rot="0" spcFirstLastPara="0" vertOverflow="overflow" horzOverflow="overflow" vert="horz" wrap="square" lIns="91440" tIns="45720" rIns="91440" bIns="45720" numCol="1" spcCol="0" rtlCol="1" fromWordArt="0" anchor="ctr" anchorCtr="0" forceAA="0" compatLnSpc="1">
+                        <a:prstTxWarp prst="textNoShape">
+                          <a:avLst/>
+                        </a:prstTxWarp>
+                        <a:noAutofit/>
+                      </wps:bodyPr>
+                    </wps:wsp>
+                  </a:graphicData>
+                </a:graphic>
+              </wp:anchor>
+            </w:drawing>
+          </mc:Choice>
+          <mc:Fallback>
+            <w:pict>
+              <v:rect w14:anchorId="53629F97" id="מלבן 33" o:spid="_x0000_s1026" style="position:absolute;left:0;text-align:left;margin-left:201.35pt;margin-top:39.65pt;width:8.65pt;height:16.15pt;z-index:251663360;visibility:visible;mso-wrap-style:square;mso-wrap-distance-left:9pt;mso-wrap-distance-top:0;mso-wrap-distance-right:9pt;mso-wrap-distance-bottom:0;mso-position-horizontal:absolute;mso-position-horizontal-relative:text;mso-position-vertical:absolute;mso-position-vertical-relative:text;v-text-anchor:middle" o:gfxdata="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" filled="f" strokecolor="red" strokeweight="1.5pt"/>
+            </w:pict>
+          </mc:Fallback>
+        </mc:AlternateContent>
+      </w:r>
+      <w:r>
+        <w:rPr>
+          <w:noProof/>
+        </w:rPr>
+        <mc:AlternateContent>
+          <mc:Choice Requires="wps">
+            <w:drawing>
+              <wp:anchor distT="0" distB="0" distL="114300" distR="114300" simplePos="0" relativeHeight="251661312" behindDoc="0" locked="0" layoutInCell="1" allowOverlap="1" wp14:anchorId="568D8DB1" wp14:editId="301C0AF9">
+                <wp:simplePos x="0" y="0"/>
+                <wp:positionH relativeFrom="column">
+                  <wp:posOffset>1577010</wp:posOffset>
+                </wp:positionH>
+                <wp:positionV relativeFrom="paragraph">
+                  <wp:posOffset>2178761</wp:posOffset>
+                </wp:positionV>
+                <wp:extent cx="109728" cy="204826"/>
+                <wp:effectExtent l="0" t="0" r="24130" b="24130"/>
+                <wp:wrapNone/>
+                <wp:docPr id="32" name="מלבן 32"/>
+                <wp:cNvGraphicFramePr/>
+                <a:graphic xmlns:a="http://schemas.openxmlformats.org/drawingml/2006/main">
+                  <a:graphicData uri="http://schemas.microsoft.com/office/word/2010/wordprocessingShape">
+                    <wps:wsp>
+                      <wps:cNvSpPr/>
+                      <wps:spPr>
+                        <a:xfrm>
+                          <a:off x="0" y="0"/>
+                          <a:ext cx="109728" cy="204826"/>
+                        </a:xfrm>
+                        <a:prstGeom prst="rect">
+                          <a:avLst/>
+                        </a:prstGeom>
+                        <a:noFill/>
+                        <a:ln w="19050">
+                          <a:solidFill>
+                            <a:srgbClr val="FF0000"/>
+                          </a:solidFill>
+                        </a:ln>
+                      </wps:spPr>
+                      <wps:style>
+                        <a:lnRef idx="2">
+                          <a:schemeClr val="accent1">
+                            <a:shade val="50000"/>
+                          </a:schemeClr>
+                        </a:lnRef>
+                        <a:fillRef idx="1">
+                          <a:schemeClr val="accent1"/>
+                        </a:fillRef>
+                        <a:effectRef idx="0">
+                          <a:schemeClr val="accent1"/>
+                        </a:effectRef>
+                        <a:fontRef idx="minor">
+                          <a:schemeClr val="lt1"/>
+                        </a:fontRef>
+                      </wps:style>
+                      <wps:bodyPr rot="0" spcFirstLastPara="0" vertOverflow="overflow" horzOverflow="overflow" vert="horz" wrap="square" lIns="91440" tIns="45720" rIns="91440" bIns="45720" numCol="1" spcCol="0" rtlCol="1" fromWordArt="0" anchor="ctr" anchorCtr="0" forceAA="0" compatLnSpc="1">
+                        <a:prstTxWarp prst="textNoShape">
+                          <a:avLst/>
+                        </a:prstTxWarp>
+                        <a:noAutofit/>
+                      </wps:bodyPr>
+                    </wps:wsp>
+                  </a:graphicData>
+                </a:graphic>
+              </wp:anchor>
+            </w:drawing>
+          </mc:Choice>
+          <mc:Fallback>
+            <w:pict>
+              <v:rect w14:anchorId="256F6CD3" id="מלבן 32" o:spid="_x0000_s1026" style="position:absolute;left:0;text-align:left;margin-left:124.15pt;margin-top:171.55pt;width:8.65pt;height:16.15pt;z-index:251661312;visibility:visible;mso-wrap-style:square;mso-wrap-distance-left:9pt;mso-wrap-distance-top:0;mso-wrap-distance-right:9pt;mso-wrap-distance-bottom:0;mso-position-horizontal:absolute;mso-position-horizontal-relative:text;mso-position-vertical:absolute;mso-position-vertical-relative:text;v-text-anchor:middle" o:gfxdata="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" filled="f" strokecolor="red" strokeweight="1.5pt"/>
+            </w:pict>
+          </mc:Fallback>
+        </mc:AlternateContent>
+      </w:r>
+      <w:r>
+        <w:rPr>
+          <w:noProof/>
+        </w:rPr>
+        <mc:AlternateContent>
+          <mc:Choice Requires="wps">
+            <w:drawing>
+              <wp:anchor distT="0" distB="0" distL="114300" distR="114300" simplePos="0" relativeHeight="251659264" behindDoc="0" locked="0" layoutInCell="1" allowOverlap="1" wp14:anchorId="72B08509" wp14:editId="106A0555">
+                <wp:simplePos x="0" y="0"/>
+                <wp:positionH relativeFrom="column">
+                  <wp:posOffset>1431722</wp:posOffset>
+                </wp:positionH>
+                <wp:positionV relativeFrom="paragraph">
+                  <wp:posOffset>2165706</wp:posOffset>
+                </wp:positionV>
+                <wp:extent cx="109728" cy="204826"/>
+                <wp:effectExtent l="0" t="0" r="24130" b="24130"/>
+                <wp:wrapNone/>
+                <wp:docPr id="31" name="מלבן 31"/>
+                <wp:cNvGraphicFramePr/>
+                <a:graphic xmlns:a="http://schemas.openxmlformats.org/drawingml/2006/main">
+                  <a:graphicData uri="http://schemas.microsoft.com/office/word/2010/wordprocessingShape">
+                    <wps:wsp>
+                      <wps:cNvSpPr/>
+                      <wps:spPr>
+                        <a:xfrm>
+                          <a:off x="0" y="0"/>
+                          <a:ext cx="109728" cy="204826"/>
+                        </a:xfrm>
+                        <a:prstGeom prst="rect">
+                          <a:avLst/>
+                        </a:prstGeom>
+                        <a:noFill/>
+                        <a:ln w="19050">
+                          <a:solidFill>
+                            <a:srgbClr val="FF0000"/>
+                          </a:solidFill>
+                        </a:ln>
+                      </wps:spPr>
+                      <wps:style>
+                        <a:lnRef idx="2">
+                          <a:schemeClr val="accent1">
+                            <a:shade val="50000"/>
+                          </a:schemeClr>
+                        </a:lnRef>
+                        <a:fillRef idx="1">
+                          <a:schemeClr val="accent1"/>
+                        </a:fillRef>
+                        <a:effectRef idx="0">
+                          <a:schemeClr val="accent1"/>
+                        </a:effectRef>
+                        <a:fontRef idx="minor">
+                          <a:schemeClr val="lt1"/>
+                        </a:fontRef>
+                      </wps:style>
+                      <wps:bodyPr rot="0" spcFirstLastPara="0" vertOverflow="overflow" horzOverflow="overflow" vert="horz" wrap="square" lIns="91440" tIns="45720" rIns="91440" bIns="45720" numCol="1" spcCol="0" rtlCol="1" fromWordArt="0" anchor="ctr" anchorCtr="0" forceAA="0" compatLnSpc="1">
+                        <a:prstTxWarp prst="textNoShape">
+                          <a:avLst/>
+                        </a:prstTxWarp>
+                        <a:noAutofit/>
+                      </wps:bodyPr>
+                    </wps:wsp>
+                  </a:graphicData>
+                </a:graphic>
+              </wp:anchor>
+            </w:drawing>
+          </mc:Choice>
+          <mc:Fallback>
+            <w:pict>
+              <v:rect w14:anchorId="42FEE869" id="מלבן 31" o:spid="_x0000_s1026" style="position:absolute;left:0;text-align:left;margin-left:112.75pt;margin-top:170.55pt;width:8.65pt;height:16.15pt;z-index:251659264;visibility:visible;mso-wrap-style:square;mso-wrap-distance-left:9pt;mso-wrap-distance-top:0;mso-wrap-distance-right:9pt;mso-wrap-distance-bottom:0;mso-position-horizontal:absolute;mso-position-horizontal-relative:text;mso-position-vertical:absolute;mso-position-vertical-relative:text;v-text-anchor:middle" o:gfxdata="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" filled="f" strokecolor="red" strokeweight="1.5pt"/>
+            </w:pict>
+          </mc:Fallback>
+        </mc:AlternateContent>
+      </w:r>
+      <w:r>
+        <w:rPr>
+          <w:noProof/>
+        </w:rPr>
+        <w:drawing>
+          <wp:inline distT="0" distB="0" distL="0" distR="0" wp14:anchorId="375D4502" wp14:editId="6B645FC9">
+            <wp:extent cx="2070202" cy="3357676"/>
+            <wp:effectExtent l="0" t="0" r="6350" b="0"/>
+            <wp:docPr id="21" name="תמונה 21"/>
+            <wp:cNvGraphicFramePr>
+              <a:graphicFrameLocks xmlns:a="http://schemas.openxmlformats.org/drawingml/2006/main" noChangeAspect="1"/>
+            </wp:cNvGraphicFramePr>
+            <a:graphic xmlns:a="http://schemas.openxmlformats.org/drawingml/2006/main">
+              <a:graphicData uri="http://schemas.openxmlformats.org/drawingml/2006/picture">
+                <pic:pic xmlns:pic="http://schemas.openxmlformats.org/drawingml/2006/picture">
+                  <pic:nvPicPr>
+                    <pic:cNvPr id="1" name=""/>
+                    <pic:cNvPicPr/>
+                  </pic:nvPicPr>
+                  <pic:blipFill rotWithShape="1">
+                    <a:blip r:embed="rId26"/>
+                    <a:srcRect l="29265" t="9615" r="31478" b="5496"/>
+                    <a:stretch/>
+                  </pic:blipFill>
+                  <pic:spPr bwMode="auto">
+                    <a:xfrm>
+                      <a:off x="0" y="0"/>
+                      <a:ext cx="2070555" cy="3358249"/>
+                    </a:xfrm>
+                    <a:prstGeom prst="rect">
+                      <a:avLst/>
+                    </a:prstGeom>
+                    <a:ln>
+                      <a:noFill/>
+                    </a:ln>
+                    <a:extLst>
+                      <a:ext uri="{53640926-AAD7-44D8-BBD7-CCE9431645EC}">
+                        <a14:shadowObscured xmlns:a14="http://schemas.microsoft.com/office/drawing/2010/main"/>
+                      </a:ext>
+                    </a:extLst>
+                  </pic:spPr>
+                </pic:pic>
+              </a:graphicData>
+            </a:graphic>
+          </wp:inline>
+        </w:drawing>
+      </w:r>
+      <w:r>
+        <w:rPr>
+          <w:noProof/>
+        </w:rPr>
+        <w:t xml:space="preserve"> </w:t>
+      </w:r>
+      <w:r>
+        <w:rPr>
+          <w:noProof/>
+        </w:rPr>
+        <w:drawing>
+          <wp:inline distT="0" distB="0" distL="0" distR="0" wp14:anchorId="6C13CB89" wp14:editId="3ADA7F67">
+            <wp:extent cx="2128723" cy="3343046"/>
+            <wp:effectExtent l="0" t="0" r="5080" b="0"/>
+            <wp:docPr id="22" name="תמונה 22"/>
+            <wp:cNvGraphicFramePr>
+              <a:graphicFrameLocks xmlns:a="http://schemas.openxmlformats.org/drawingml/2006/main" noChangeAspect="1"/>
+            </wp:cNvGraphicFramePr>
+            <a:graphic xmlns:a="http://schemas.openxmlformats.org/drawingml/2006/main">
+              <a:graphicData uri="http://schemas.openxmlformats.org/drawingml/2006/picture">
+                <pic:pic xmlns:pic="http://schemas.openxmlformats.org/drawingml/2006/picture">
+                  <pic:nvPicPr>
+                    <pic:cNvPr id="1" name=""/>
+                    <pic:cNvPicPr/>
+                  </pic:nvPicPr>
+                  <pic:blipFill rotWithShape="1">
+                    <a:blip r:embed="rId27"/>
+                    <a:srcRect l="29327" t="10096" r="30605" b="6012"/>
+                    <a:stretch/>
+                  </pic:blipFill>
+                  <pic:spPr bwMode="auto">
+                    <a:xfrm>
+                      <a:off x="0" y="0"/>
+                      <a:ext cx="2129031" cy="3343530"/>
+                    </a:xfrm>
+                    <a:prstGeom prst="rect">
+                      <a:avLst/>
+                    </a:prstGeom>
+                    <a:ln>
+                      <a:noFill/>
+                    </a:ln>
+                    <a:extLst>
+                      <a:ext uri="{53640926-AAD7-44D8-BBD7-CCE9431645EC}">
+                        <a14:shadowObscured xmlns:a14="http://schemas.microsoft.com/office/drawing/2010/main"/>
+                      </a:ext>
+                    </a:extLst>
+                  </pic:spPr>
+                </pic:pic>
+              </a:graphicData>
+            </a:graphic>
+          </wp:inline>
+        </w:drawing>
+      </w:r>
+    </w:p>
+    <w:p>
+      <w:pPr>
+        <w:bidi w:val="0"/>
+        <w:rPr>
+          <w:noProof/>
+        </w:rPr>
+      </w:pPr>
+    </w:p>
+    <w:p>
+      <w:pPr>
+        <w:bidi w:val="0"/>
+        <w:rPr>
+          <w:noProof/>
+        </w:rPr>
+      </w:pPr>
+      <w:r>
+        <w:rPr>
+          <w:rFonts w:ascii="Georgia" w:hAnsi="Georgia"/>
+          <w:i/>
+          <w:iCs/>
+          <w:color w:val="292929"/>
+          <w:spacing w:val="-1"/>
+          <w:sz w:val="32"/>
+          <w:szCs w:val="32"/>
+          <w:shd w:val="clear" w:color="auto" w:fill="FFFFFF"/>
+        </w:rPr>
+        <w:drawing>
+          <wp:inline distT="0" distB="0" distL="0" distR="0" wp14:anchorId="48002CD1" wp14:editId="379AC643">
+            <wp:extent cx="2077517" cy="3525926"/>
+            <wp:effectExtent l="0" t="0" r="0" b="0"/>
+            <wp:docPr id="16" name="תמונה 16"/>
+            <wp:cNvGraphicFramePr>
+              <a:graphicFrameLocks xmlns:a="http://schemas.openxmlformats.org/drawingml/2006/main" noChangeAspect="1"/>
+            </wp:cNvGraphicFramePr>
+            <a:graphic xmlns:a="http://schemas.openxmlformats.org/drawingml/2006/main">
+              <a:graphicData uri="http://schemas.openxmlformats.org/drawingml/2006/picture">
+                <pic:pic xmlns:pic="http://schemas.openxmlformats.org/drawingml/2006/picture">
+                  <pic:nvPicPr>
+                    <pic:cNvPr id="1" name=""/>
+                    <pic:cNvPicPr/>
+                  </pic:nvPicPr>
+                  <pic:blipFill rotWithShape="1">
+                    <a:blip r:embed="rId28"/>
+                    <a:srcRect l="29126" t="5548" r="31479" b="5313"/>
+                    <a:stretch/>
+                  </pic:blipFill>
+                  <pic:spPr bwMode="auto">
+                    <a:xfrm>
+                      <a:off x="0" y="0"/>
+                      <a:ext cx="2077799" cy="3526405"/>
+                    </a:xfrm>
+                    <a:prstGeom prst="rect">
+                      <a:avLst/>
+                    </a:prstGeom>
+                    <a:ln>
+                      <a:noFill/>
+                    </a:ln>
+                    <a:extLst>
+                      <a:ext uri="{53640926-AAD7-44D8-BBD7-CCE9431645EC}">
+                        <a14:shadowObscured xmlns:a14="http://schemas.microsoft.com/office/drawing/2010/main"/>
+                      </a:ext>
+                    </a:extLst>
+                  </pic:spPr>
+                </pic:pic>
+              </a:graphicData>
+            </a:graphic>
+          </wp:inline>
+        </w:drawing>
+      </w:r>
+      <w:r>
+        <w:rPr>
+          <w:noProof/>
+        </w:rPr>
+        <w:t xml:space="preserve"> </w:t>
+      </w:r>
+      <w:r>
+        <w:rPr>
+          <w:rFonts w:ascii="Georgia" w:hAnsi="Georgia"/>
+          <w:i/>
+          <w:iCs/>
+          <w:color w:val="292929"/>
+          <w:spacing w:val="-1"/>
+          <w:sz w:val="32"/>
+          <w:szCs w:val="32"/>
+          <w:shd w:val="clear" w:color="auto" w:fill="FFFFFF"/>
+        </w:rPr>
+        <w:drawing>
+          <wp:inline distT="0" distB="0" distL="0" distR="0" wp14:anchorId="78D40CD0" wp14:editId="518D7B12">
+            <wp:extent cx="2121408" cy="3460090"/>
+            <wp:effectExtent l="0" t="0" r="0" b="7620"/>
+            <wp:docPr id="17" name="תמונה 17"/>
+            <wp:cNvGraphicFramePr>
+              <a:graphicFrameLocks xmlns:a="http://schemas.openxmlformats.org/drawingml/2006/main" noChangeAspect="1"/>
+            </wp:cNvGraphicFramePr>
+            <a:graphic xmlns:a="http://schemas.openxmlformats.org/drawingml/2006/main">
+              <a:graphicData uri="http://schemas.openxmlformats.org/drawingml/2006/picture">
+                <pic:pic xmlns:pic="http://schemas.openxmlformats.org/drawingml/2006/picture">
+                  <pic:nvPicPr>
+                    <pic:cNvPr id="1" name=""/>
+                    <pic:cNvPicPr/>
+                  </pic:nvPicPr>
+                  <pic:blipFill rotWithShape="1">
+                    <a:blip r:embed="rId29"/>
+                    <a:srcRect l="28987" t="6842" r="30786" b="5684"/>
+                    <a:stretch/>
+                  </pic:blipFill>
+                  <pic:spPr bwMode="auto">
+                    <a:xfrm>
+                      <a:off x="0" y="0"/>
+                      <a:ext cx="2121685" cy="3460543"/>
+                    </a:xfrm>
+                    <a:prstGeom prst="rect">
+                      <a:avLst/>
+                    </a:prstGeom>
+                    <a:ln>
+                      <a:noFill/>
+                    </a:ln>
+                    <a:extLst>
+                      <a:ext uri="{53640926-AAD7-44D8-BBD7-CCE9431645EC}">
+                        <a14:shadowObscured xmlns:a14="http://schemas.microsoft.com/office/drawing/2010/main"/>
+                      </a:ext>
+                    </a:extLst>
+                  </pic:spPr>
+                </pic:pic>
+              </a:graphicData>
+            </a:graphic>
+          </wp:inline>
+        </w:drawing>
+      </w:r>
+      <w:r>
+        <w:rPr>
+          <w:noProof/>
+        </w:rPr>
+        <w:t xml:space="preserve"> </w:t>
+      </w:r>
+    </w:p>
+    <w:p>
+      <w:pPr>
+        <w:bidi w:val="0"/>
+        <w:rPr>
+          <w:noProof/>
+        </w:rPr>
+      </w:pPr>
+    </w:p>
+    <w:p>
+      <w:pPr>
+        <w:bidi w:val="0"/>
+        <w:rPr>
+          <w:rFonts w:ascii="Georgia" w:hAnsi="Georgia"/>
+          <w:i/>
+          <w:iCs/>
+          <w:color w:val="292929"/>
+          <w:spacing w:val="-1"/>
+          <w:sz w:val="32"/>
+          <w:szCs w:val="32"/>
+          <w:shd w:val="clear" w:color="auto" w:fill="FFFFFF"/>
+        </w:rPr>
+      </w:pPr>
+      <w:r>
+        <w:rPr>
+          <w:rFonts w:ascii="Georgia" w:hAnsi="Georgia"/>
+          <w:i/>
+          <w:iCs/>
+          <w:color w:val="292929"/>
+          <w:spacing w:val="-1"/>
+          <w:sz w:val="32"/>
+          <w:szCs w:val="32"/>
+          <w:shd w:val="clear" w:color="auto" w:fill="FFFFFF"/>
+        </w:rPr>
+        <w:lastRenderedPageBreak/>
+        <w:drawing>
+          <wp:inline distT="0" distB="0" distL="0" distR="0" wp14:anchorId="7A5ACBCC" wp14:editId="25ED2D5B">
+            <wp:extent cx="2896819" cy="3460089"/>
+            <wp:effectExtent l="0" t="0" r="0" b="7620"/>
+            <wp:docPr id="18" name="תמונה 18"/>
+            <wp:cNvGraphicFramePr>
+              <a:graphicFrameLocks xmlns:a="http://schemas.openxmlformats.org/drawingml/2006/main" noChangeAspect="1"/>
+            </wp:cNvGraphicFramePr>
+            <a:graphic xmlns:a="http://schemas.openxmlformats.org/drawingml/2006/main">
+              <a:graphicData uri="http://schemas.openxmlformats.org/drawingml/2006/picture">
+                <pic:pic xmlns:pic="http://schemas.openxmlformats.org/drawingml/2006/picture">
+                  <pic:nvPicPr>
+                    <pic:cNvPr id="1" name=""/>
+                    <pic:cNvPicPr/>
+                  </pic:nvPicPr>
+                  <pic:blipFill rotWithShape="1">
+                    <a:blip r:embed="rId30"/>
+                    <a:srcRect l="20943" t="7212" r="24127" b="5315"/>
+                    <a:stretch/>
+                  </pic:blipFill>
+                  <pic:spPr bwMode="auto">
+                    <a:xfrm>
+                      <a:off x="0" y="0"/>
+                      <a:ext cx="2897180" cy="3460520"/>
+                    </a:xfrm>
+                    <a:prstGeom prst="rect">
+                      <a:avLst/>
+                    </a:prstGeom>
+                    <a:ln>
+                      <a:noFill/>
+                    </a:ln>
+                    <a:extLst>
+                      <a:ext uri="{53640926-AAD7-44D8-BBD7-CCE9431645EC}">
+                        <a14:shadowObscured xmlns:a14="http://schemas.microsoft.com/office/drawing/2010/main"/>
+                      </a:ext>
+                    </a:extLst>
+                  </pic:spPr>
+                </pic:pic>
+              </a:graphicData>
+            </a:graphic>
+          </wp:inline>
+        </w:drawing>
+      </w:r>
+      <w:r>
+        <w:rPr>
+          <w:noProof/>
+        </w:rPr>
+        <w:t xml:space="preserve"> </w:t>
+      </w:r>
+      <w:r>
+        <w:rPr>
+          <w:rFonts w:ascii="Georgia" w:hAnsi="Georgia"/>
+          <w:i/>
+          <w:iCs/>
+          <w:color w:val="292929"/>
+          <w:spacing w:val="-1"/>
+          <w:sz w:val="32"/>
+          <w:szCs w:val="32"/>
+          <w:shd w:val="clear" w:color="auto" w:fill="FFFFFF"/>
+        </w:rPr>
+        <w:drawing>
+          <wp:inline distT="0" distB="0" distL="0" distR="0" wp14:anchorId="5F1E748E" wp14:editId="12A89468">
+            <wp:extent cx="2172615" cy="3496666"/>
+            <wp:effectExtent l="0" t="0" r="0" b="8890"/>
+            <wp:docPr id="20" name="תמונה 20"/>
+            <wp:cNvGraphicFramePr>
+              <a:graphicFrameLocks xmlns:a="http://schemas.openxmlformats.org/drawingml/2006/main" noChangeAspect="1"/>
+            </wp:cNvGraphicFramePr>
+            <a:graphic xmlns:a="http://schemas.openxmlformats.org/drawingml/2006/main">
+              <a:graphicData uri="http://schemas.openxmlformats.org/drawingml/2006/picture">
+                <pic:pic xmlns:pic="http://schemas.openxmlformats.org/drawingml/2006/picture">
+                  <pic:nvPicPr>
+                    <pic:cNvPr id="1" name=""/>
+                    <pic:cNvPicPr/>
+                  </pic:nvPicPr>
+                  <pic:blipFill rotWithShape="1">
+                    <a:blip r:embed="rId31"/>
+                    <a:srcRect l="31068" t="6102" r="27734" b="5498"/>
+                    <a:stretch/>
+                  </pic:blipFill>
+                  <pic:spPr bwMode="auto">
+                    <a:xfrm>
+                      <a:off x="0" y="0"/>
+                      <a:ext cx="2172927" cy="3497168"/>
                     </a:xfrm>
                     <a:prstGeom prst="rect">
                       <a:avLst/>

</xml_diff>